<commit_message>
♻ Change variable name orderNumber to number
</commit_message>
<xml_diff>
--- a/public/template.docx
+++ b/public/template.docx
@@ -95,23 +95,7 @@
                                 <w:color w:val="000000" w:themeColor="text1"/>
                                 <w:lang w:val="en-US"/>
                               </w:rPr>
-                              <w:t>{</w:t>
-                            </w:r>
-                            <w:proofErr w:type="spellStart"/>
-                            <w:r>
-                              <w:rPr>
-                                <w:color w:val="000000" w:themeColor="text1"/>
-                                <w:lang w:val="en-US"/>
-                              </w:rPr>
-                              <w:t>dateDay</w:t>
-                            </w:r>
-                            <w:proofErr w:type="spellEnd"/>
-                            <w:r>
-                              <w:rPr>
-                                <w:color w:val="000000" w:themeColor="text1"/>
-                                <w:lang w:val="en-US"/>
-                              </w:rPr>
-                              <w:t>}</w:t>
+                              <w:t>{dateDay}</w:t>
                             </w:r>
                           </w:p>
                         </w:txbxContent>
@@ -153,23 +137,7 @@
                           <w:color w:val="000000" w:themeColor="text1"/>
                           <w:lang w:val="en-US"/>
                         </w:rPr>
-                        <w:t>{</w:t>
-                      </w:r>
-                      <w:proofErr w:type="spellStart"/>
-                      <w:r>
-                        <w:rPr>
-                          <w:color w:val="000000" w:themeColor="text1"/>
-                          <w:lang w:val="en-US"/>
-                        </w:rPr>
-                        <w:t>dateDay</w:t>
-                      </w:r>
-                      <w:proofErr w:type="spellEnd"/>
-                      <w:r>
-                        <w:rPr>
-                          <w:color w:val="000000" w:themeColor="text1"/>
-                          <w:lang w:val="en-US"/>
-                        </w:rPr>
-                        <w:t>}</w:t>
+                        <w:t>{dateDay}</w:t>
                       </w:r>
                     </w:p>
                   </w:txbxContent>
@@ -252,23 +220,7 @@
                                 <w:color w:val="000000" w:themeColor="text1"/>
                                 <w:lang w:val="en-US"/>
                               </w:rPr>
-                              <w:t>{</w:t>
-                            </w:r>
-                            <w:proofErr w:type="spellStart"/>
-                            <w:r>
-                              <w:rPr>
-                                <w:color w:val="000000" w:themeColor="text1"/>
-                                <w:lang w:val="en-US"/>
-                              </w:rPr>
-                              <w:t>dateMonth</w:t>
-                            </w:r>
-                            <w:proofErr w:type="spellEnd"/>
-                            <w:r>
-                              <w:rPr>
-                                <w:color w:val="000000" w:themeColor="text1"/>
-                                <w:lang w:val="en-US"/>
-                              </w:rPr>
-                              <w:t>}</w:t>
+                              <w:t>{dateMonth}</w:t>
                             </w:r>
                           </w:p>
                         </w:txbxContent>
@@ -310,23 +262,7 @@
                           <w:color w:val="000000" w:themeColor="text1"/>
                           <w:lang w:val="en-US"/>
                         </w:rPr>
-                        <w:t>{</w:t>
-                      </w:r>
-                      <w:proofErr w:type="spellStart"/>
-                      <w:r>
-                        <w:rPr>
-                          <w:color w:val="000000" w:themeColor="text1"/>
-                          <w:lang w:val="en-US"/>
-                        </w:rPr>
-                        <w:t>dateMonth</w:t>
-                      </w:r>
-                      <w:proofErr w:type="spellEnd"/>
-                      <w:r>
-                        <w:rPr>
-                          <w:color w:val="000000" w:themeColor="text1"/>
-                          <w:lang w:val="en-US"/>
-                        </w:rPr>
-                        <w:t>}</w:t>
+                        <w:t>{dateMonth}</w:t>
                       </w:r>
                     </w:p>
                   </w:txbxContent>
@@ -409,23 +345,7 @@
                                 <w:color w:val="000000" w:themeColor="text1"/>
                                 <w:lang w:val="en-US"/>
                               </w:rPr>
-                              <w:t>{</w:t>
-                            </w:r>
-                            <w:proofErr w:type="spellStart"/>
-                            <w:r>
-                              <w:rPr>
-                                <w:color w:val="000000" w:themeColor="text1"/>
-                                <w:lang w:val="en-US"/>
-                              </w:rPr>
-                              <w:t>dateYear</w:t>
-                            </w:r>
-                            <w:proofErr w:type="spellEnd"/>
-                            <w:r>
-                              <w:rPr>
-                                <w:color w:val="000000" w:themeColor="text1"/>
-                                <w:lang w:val="en-US"/>
-                              </w:rPr>
-                              <w:t>}</w:t>
+                              <w:t>{dateYear}</w:t>
                             </w:r>
                           </w:p>
                         </w:txbxContent>
@@ -467,23 +387,7 @@
                           <w:color w:val="000000" w:themeColor="text1"/>
                           <w:lang w:val="en-US"/>
                         </w:rPr>
-                        <w:t>{</w:t>
-                      </w:r>
-                      <w:proofErr w:type="spellStart"/>
-                      <w:r>
-                        <w:rPr>
-                          <w:color w:val="000000" w:themeColor="text1"/>
-                          <w:lang w:val="en-US"/>
-                        </w:rPr>
-                        <w:t>dateYear</w:t>
-                      </w:r>
-                      <w:proofErr w:type="spellEnd"/>
-                      <w:r>
-                        <w:rPr>
-                          <w:color w:val="000000" w:themeColor="text1"/>
-                          <w:lang w:val="en-US"/>
-                        </w:rPr>
-                        <w:t>}</w:t>
+                        <w:t>{dateYear}</w:t>
                       </w:r>
                     </w:p>
                   </w:txbxContent>
@@ -502,11 +406,9 @@
       <w:r>
         <w:t>{</w:t>
       </w:r>
-      <w:proofErr w:type="spellStart"/>
       <w:r>
-        <w:t>orderNumber</w:t>
+        <w:t>number</w:t>
       </w:r>
-      <w:proofErr w:type="spellEnd"/>
       <w:r>
         <w:t>}</w:t>
       </w:r>
@@ -2100,25 +2002,7 @@
                                 <w:szCs w:val="16"/>
                                 <w:lang w:val="en-US"/>
                               </w:rPr>
-                              <w:t>{</w:t>
-                            </w:r>
-                            <w:proofErr w:type="spellStart"/>
-                            <w:r>
-                              <w:rPr>
-                                <w:sz w:val="16"/>
-                                <w:szCs w:val="16"/>
-                                <w:lang w:val="en-US"/>
-                              </w:rPr>
-                              <w:t>responsablePosition</w:t>
-                            </w:r>
-                            <w:proofErr w:type="spellEnd"/>
-                            <w:r>
-                              <w:rPr>
-                                <w:sz w:val="16"/>
-                                <w:szCs w:val="16"/>
-                                <w:lang w:val="en-US"/>
-                              </w:rPr>
-                              <w:t>}</w:t>
+                              <w:t>{responsablePosition}</w:t>
                             </w:r>
                           </w:p>
                         </w:txbxContent>
@@ -2160,25 +2044,7 @@
                           <w:szCs w:val="16"/>
                           <w:lang w:val="en-US"/>
                         </w:rPr>
-                        <w:t>{</w:t>
-                      </w:r>
-                      <w:proofErr w:type="spellStart"/>
-                      <w:r>
-                        <w:rPr>
-                          <w:sz w:val="16"/>
-                          <w:szCs w:val="16"/>
-                          <w:lang w:val="en-US"/>
-                        </w:rPr>
-                        <w:t>responsablePosition</w:t>
-                      </w:r>
-                      <w:proofErr w:type="spellEnd"/>
-                      <w:r>
-                        <w:rPr>
-                          <w:sz w:val="16"/>
-                          <w:szCs w:val="16"/>
-                          <w:lang w:val="en-US"/>
-                        </w:rPr>
-                        <w:t>}</w:t>
+                        <w:t>{responsablePosition}</w:t>
                       </w:r>
                     </w:p>
                   </w:txbxContent>
@@ -2244,25 +2110,7 @@
                                 <w:szCs w:val="16"/>
                                 <w:lang w:val="en-US"/>
                               </w:rPr>
-                              <w:t>{</w:t>
-                            </w:r>
-                            <w:proofErr w:type="spellStart"/>
-                            <w:r>
-                              <w:rPr>
-                                <w:sz w:val="16"/>
-                                <w:szCs w:val="16"/>
-                                <w:lang w:val="en-US"/>
-                              </w:rPr>
-                              <w:t>responsableName</w:t>
-                            </w:r>
-                            <w:proofErr w:type="spellEnd"/>
-                            <w:r>
-                              <w:rPr>
-                                <w:sz w:val="16"/>
-                                <w:szCs w:val="16"/>
-                                <w:lang w:val="en-US"/>
-                              </w:rPr>
-                              <w:t>}</w:t>
+                              <w:t>{responsableName}</w:t>
                             </w:r>
                           </w:p>
                         </w:txbxContent>
@@ -2304,25 +2152,7 @@
                           <w:szCs w:val="16"/>
                           <w:lang w:val="en-US"/>
                         </w:rPr>
-                        <w:t>{</w:t>
-                      </w:r>
-                      <w:proofErr w:type="spellStart"/>
-                      <w:r>
-                        <w:rPr>
-                          <w:sz w:val="16"/>
-                          <w:szCs w:val="16"/>
-                          <w:lang w:val="en-US"/>
-                        </w:rPr>
-                        <w:t>responsableName</w:t>
-                      </w:r>
-                      <w:proofErr w:type="spellEnd"/>
-                      <w:r>
-                        <w:rPr>
-                          <w:sz w:val="16"/>
-                          <w:szCs w:val="16"/>
-                          <w:lang w:val="en-US"/>
-                        </w:rPr>
-                        <w:t>}</w:t>
+                        <w:t>{responsableName}</w:t>
                       </w:r>
                     </w:p>
                   </w:txbxContent>
@@ -5125,25 +4955,7 @@
                                 <w:szCs w:val="16"/>
                                 <w:lang w:val="en-US"/>
                               </w:rPr>
-                              <w:t>{</w:t>
-                            </w:r>
-                            <w:proofErr w:type="spellStart"/>
-                            <w:r>
-                              <w:rPr>
-                                <w:sz w:val="16"/>
-                                <w:szCs w:val="16"/>
-                                <w:lang w:val="en-US"/>
-                              </w:rPr>
-                              <w:t>responsableEmail</w:t>
-                            </w:r>
-                            <w:proofErr w:type="spellEnd"/>
-                            <w:r>
-                              <w:rPr>
-                                <w:sz w:val="16"/>
-                                <w:szCs w:val="16"/>
-                                <w:lang w:val="en-US"/>
-                              </w:rPr>
-                              <w:t>}</w:t>
+                              <w:t>{responsableEmail}</w:t>
                             </w:r>
                           </w:p>
                         </w:txbxContent>
@@ -5185,25 +4997,7 @@
                           <w:szCs w:val="16"/>
                           <w:lang w:val="en-US"/>
                         </w:rPr>
-                        <w:t>{</w:t>
-                      </w:r>
-                      <w:proofErr w:type="spellStart"/>
-                      <w:r>
-                        <w:rPr>
-                          <w:sz w:val="16"/>
-                          <w:szCs w:val="16"/>
-                          <w:lang w:val="en-US"/>
-                        </w:rPr>
-                        <w:t>responsableEmail</w:t>
-                      </w:r>
-                      <w:proofErr w:type="spellEnd"/>
-                      <w:r>
-                        <w:rPr>
-                          <w:sz w:val="16"/>
-                          <w:szCs w:val="16"/>
-                          <w:lang w:val="en-US"/>
-                        </w:rPr>
-                        <w:t>}</w:t>
+                        <w:t>{responsableEmail}</w:t>
                       </w:r>
                     </w:p>
                   </w:txbxContent>
@@ -5433,7 +5227,6 @@
               </w:rPr>
               <w:t>{#</w:t>
             </w:r>
-            <w:proofErr w:type="gramStart"/>
             <w:r>
               <w:rPr>
                 <w:sz w:val="16"/>
@@ -5446,15 +5239,7 @@
                 <w:sz w:val="16"/>
                 <w:szCs w:val="16"/>
               </w:rPr>
-              <w:t>lemental}{</w:t>
-            </w:r>
-            <w:proofErr w:type="gramEnd"/>
-            <w:r>
-              <w:rPr>
-                <w:sz w:val="16"/>
-                <w:szCs w:val="16"/>
-              </w:rPr>
-              <w:t>name}</w:t>
+              <w:t>lemental}{name}</w:t>
             </w:r>
           </w:p>
         </w:tc>

</xml_diff>

<commit_message>
✨ Added prettier for reformatting the entire project
I love prettier now
</commit_message>
<xml_diff>
--- a/public/template.docx
+++ b/public/template.docx
@@ -95,7 +95,23 @@
                                 <w:color w:val="000000" w:themeColor="text1"/>
                                 <w:lang w:val="en-US"/>
                               </w:rPr>
-                              <w:t>{dateDay}</w:t>
+                              <w:t>{</w:t>
+                            </w:r>
+                            <w:proofErr w:type="spellStart"/>
+                            <w:r>
+                              <w:rPr>
+                                <w:color w:val="000000" w:themeColor="text1"/>
+                                <w:lang w:val="en-US"/>
+                              </w:rPr>
+                              <w:t>dateDay</w:t>
+                            </w:r>
+                            <w:proofErr w:type="spellEnd"/>
+                            <w:r>
+                              <w:rPr>
+                                <w:color w:val="000000" w:themeColor="text1"/>
+                                <w:lang w:val="en-US"/>
+                              </w:rPr>
+                              <w:t>}</w:t>
                             </w:r>
                           </w:p>
                         </w:txbxContent>
@@ -137,7 +153,23 @@
                           <w:color w:val="000000" w:themeColor="text1"/>
                           <w:lang w:val="en-US"/>
                         </w:rPr>
-                        <w:t>{dateDay}</w:t>
+                        <w:t>{</w:t>
+                      </w:r>
+                      <w:proofErr w:type="spellStart"/>
+                      <w:r>
+                        <w:rPr>
+                          <w:color w:val="000000" w:themeColor="text1"/>
+                          <w:lang w:val="en-US"/>
+                        </w:rPr>
+                        <w:t>dateDay</w:t>
+                      </w:r>
+                      <w:proofErr w:type="spellEnd"/>
+                      <w:r>
+                        <w:rPr>
+                          <w:color w:val="000000" w:themeColor="text1"/>
+                          <w:lang w:val="en-US"/>
+                        </w:rPr>
+                        <w:t>}</w:t>
                       </w:r>
                     </w:p>
                   </w:txbxContent>
@@ -220,7 +252,23 @@
                                 <w:color w:val="000000" w:themeColor="text1"/>
                                 <w:lang w:val="en-US"/>
                               </w:rPr>
-                              <w:t>{dateMonth}</w:t>
+                              <w:t>{</w:t>
+                            </w:r>
+                            <w:proofErr w:type="spellStart"/>
+                            <w:r>
+                              <w:rPr>
+                                <w:color w:val="000000" w:themeColor="text1"/>
+                                <w:lang w:val="en-US"/>
+                              </w:rPr>
+                              <w:t>dateMonth</w:t>
+                            </w:r>
+                            <w:proofErr w:type="spellEnd"/>
+                            <w:r>
+                              <w:rPr>
+                                <w:color w:val="000000" w:themeColor="text1"/>
+                                <w:lang w:val="en-US"/>
+                              </w:rPr>
+                              <w:t>}</w:t>
                             </w:r>
                           </w:p>
                         </w:txbxContent>
@@ -262,7 +310,23 @@
                           <w:color w:val="000000" w:themeColor="text1"/>
                           <w:lang w:val="en-US"/>
                         </w:rPr>
-                        <w:t>{dateMonth}</w:t>
+                        <w:t>{</w:t>
+                      </w:r>
+                      <w:proofErr w:type="spellStart"/>
+                      <w:r>
+                        <w:rPr>
+                          <w:color w:val="000000" w:themeColor="text1"/>
+                          <w:lang w:val="en-US"/>
+                        </w:rPr>
+                        <w:t>dateMonth</w:t>
+                      </w:r>
+                      <w:proofErr w:type="spellEnd"/>
+                      <w:r>
+                        <w:rPr>
+                          <w:color w:val="000000" w:themeColor="text1"/>
+                          <w:lang w:val="en-US"/>
+                        </w:rPr>
+                        <w:t>}</w:t>
                       </w:r>
                     </w:p>
                   </w:txbxContent>
@@ -345,7 +409,23 @@
                                 <w:color w:val="000000" w:themeColor="text1"/>
                                 <w:lang w:val="en-US"/>
                               </w:rPr>
-                              <w:t>{dateYear}</w:t>
+                              <w:t>{</w:t>
+                            </w:r>
+                            <w:proofErr w:type="spellStart"/>
+                            <w:r>
+                              <w:rPr>
+                                <w:color w:val="000000" w:themeColor="text1"/>
+                                <w:lang w:val="en-US"/>
+                              </w:rPr>
+                              <w:t>dateYear</w:t>
+                            </w:r>
+                            <w:proofErr w:type="spellEnd"/>
+                            <w:r>
+                              <w:rPr>
+                                <w:color w:val="000000" w:themeColor="text1"/>
+                                <w:lang w:val="en-US"/>
+                              </w:rPr>
+                              <w:t>}</w:t>
                             </w:r>
                           </w:p>
                         </w:txbxContent>
@@ -387,7 +467,23 @@
                           <w:color w:val="000000" w:themeColor="text1"/>
                           <w:lang w:val="en-US"/>
                         </w:rPr>
-                        <w:t>{dateYear}</w:t>
+                        <w:t>{</w:t>
+                      </w:r>
+                      <w:proofErr w:type="spellStart"/>
+                      <w:r>
+                        <w:rPr>
+                          <w:color w:val="000000" w:themeColor="text1"/>
+                          <w:lang w:val="en-US"/>
+                        </w:rPr>
+                        <w:t>dateYear</w:t>
+                      </w:r>
+                      <w:proofErr w:type="spellEnd"/>
+                      <w:r>
+                        <w:rPr>
+                          <w:color w:val="000000" w:themeColor="text1"/>
+                          <w:lang w:val="en-US"/>
+                        </w:rPr>
+                        <w:t>}</w:t>
                       </w:r>
                     </w:p>
                   </w:txbxContent>
@@ -406,9 +502,11 @@
       <w:r>
         <w:t>{</w:t>
       </w:r>
+      <w:proofErr w:type="spellStart"/>
       <w:r>
         <w:t>number</w:t>
       </w:r>
+      <w:proofErr w:type="spellEnd"/>
       <w:r>
         <w:t>}</w:t>
       </w:r>
@@ -2002,7 +2100,25 @@
                                 <w:szCs w:val="16"/>
                                 <w:lang w:val="en-US"/>
                               </w:rPr>
-                              <w:t>{responsablePosition}</w:t>
+                              <w:t>{</w:t>
+                            </w:r>
+                            <w:proofErr w:type="spellStart"/>
+                            <w:r>
+                              <w:rPr>
+                                <w:sz w:val="16"/>
+                                <w:szCs w:val="16"/>
+                                <w:lang w:val="en-US"/>
+                              </w:rPr>
+                              <w:t>responsablePosition</w:t>
+                            </w:r>
+                            <w:proofErr w:type="spellEnd"/>
+                            <w:r>
+                              <w:rPr>
+                                <w:sz w:val="16"/>
+                                <w:szCs w:val="16"/>
+                                <w:lang w:val="en-US"/>
+                              </w:rPr>
+                              <w:t>}</w:t>
                             </w:r>
                           </w:p>
                         </w:txbxContent>
@@ -2044,7 +2160,25 @@
                           <w:szCs w:val="16"/>
                           <w:lang w:val="en-US"/>
                         </w:rPr>
-                        <w:t>{responsablePosition}</w:t>
+                        <w:t>{</w:t>
+                      </w:r>
+                      <w:proofErr w:type="spellStart"/>
+                      <w:r>
+                        <w:rPr>
+                          <w:sz w:val="16"/>
+                          <w:szCs w:val="16"/>
+                          <w:lang w:val="en-US"/>
+                        </w:rPr>
+                        <w:t>responsablePosition</w:t>
+                      </w:r>
+                      <w:proofErr w:type="spellEnd"/>
+                      <w:r>
+                        <w:rPr>
+                          <w:sz w:val="16"/>
+                          <w:szCs w:val="16"/>
+                          <w:lang w:val="en-US"/>
+                        </w:rPr>
+                        <w:t>}</w:t>
                       </w:r>
                     </w:p>
                   </w:txbxContent>
@@ -2110,7 +2244,25 @@
                                 <w:szCs w:val="16"/>
                                 <w:lang w:val="en-US"/>
                               </w:rPr>
-                              <w:t>{responsableName}</w:t>
+                              <w:t>{</w:t>
+                            </w:r>
+                            <w:proofErr w:type="spellStart"/>
+                            <w:r>
+                              <w:rPr>
+                                <w:sz w:val="16"/>
+                                <w:szCs w:val="16"/>
+                                <w:lang w:val="en-US"/>
+                              </w:rPr>
+                              <w:t>responsableName</w:t>
+                            </w:r>
+                            <w:proofErr w:type="spellEnd"/>
+                            <w:r>
+                              <w:rPr>
+                                <w:sz w:val="16"/>
+                                <w:szCs w:val="16"/>
+                                <w:lang w:val="en-US"/>
+                              </w:rPr>
+                              <w:t>}</w:t>
                             </w:r>
                           </w:p>
                         </w:txbxContent>
@@ -2152,7 +2304,25 @@
                           <w:szCs w:val="16"/>
                           <w:lang w:val="en-US"/>
                         </w:rPr>
-                        <w:t>{responsableName}</w:t>
+                        <w:t>{</w:t>
+                      </w:r>
+                      <w:proofErr w:type="spellStart"/>
+                      <w:r>
+                        <w:rPr>
+                          <w:sz w:val="16"/>
+                          <w:szCs w:val="16"/>
+                          <w:lang w:val="en-US"/>
+                        </w:rPr>
+                        <w:t>responsableName</w:t>
+                      </w:r>
+                      <w:proofErr w:type="spellEnd"/>
+                      <w:r>
+                        <w:rPr>
+                          <w:sz w:val="16"/>
+                          <w:szCs w:val="16"/>
+                          <w:lang w:val="en-US"/>
+                        </w:rPr>
+                        <w:t>}</w:t>
                       </w:r>
                     </w:p>
                   </w:txbxContent>
@@ -4955,7 +5125,25 @@
                                 <w:szCs w:val="16"/>
                                 <w:lang w:val="en-US"/>
                               </w:rPr>
-                              <w:t>{responsableEmail}</w:t>
+                              <w:t>{</w:t>
+                            </w:r>
+                            <w:proofErr w:type="spellStart"/>
+                            <w:r>
+                              <w:rPr>
+                                <w:sz w:val="16"/>
+                                <w:szCs w:val="16"/>
+                                <w:lang w:val="en-US"/>
+                              </w:rPr>
+                              <w:t>responsableEmail</w:t>
+                            </w:r>
+                            <w:proofErr w:type="spellEnd"/>
+                            <w:r>
+                              <w:rPr>
+                                <w:sz w:val="16"/>
+                                <w:szCs w:val="16"/>
+                                <w:lang w:val="en-US"/>
+                              </w:rPr>
+                              <w:t>}</w:t>
                             </w:r>
                           </w:p>
                         </w:txbxContent>
@@ -4997,7 +5185,25 @@
                           <w:szCs w:val="16"/>
                           <w:lang w:val="en-US"/>
                         </w:rPr>
-                        <w:t>{responsableEmail}</w:t>
+                        <w:t>{</w:t>
+                      </w:r>
+                      <w:proofErr w:type="spellStart"/>
+                      <w:r>
+                        <w:rPr>
+                          <w:sz w:val="16"/>
+                          <w:szCs w:val="16"/>
+                          <w:lang w:val="en-US"/>
+                        </w:rPr>
+                        <w:t>responsableEmail</w:t>
+                      </w:r>
+                      <w:proofErr w:type="spellEnd"/>
+                      <w:r>
+                        <w:rPr>
+                          <w:sz w:val="16"/>
+                          <w:szCs w:val="16"/>
+                          <w:lang w:val="en-US"/>
+                        </w:rPr>
+                        <w:t>}</w:t>
                       </w:r>
                     </w:p>
                   </w:txbxContent>
@@ -5061,12 +5267,12 @@
         <w:tblLook w:val="04A0" w:firstRow="1" w:lastRow="0" w:firstColumn="1" w:lastColumn="0" w:noHBand="0" w:noVBand="1"/>
       </w:tblPr>
       <w:tblGrid>
-        <w:gridCol w:w="3997"/>
-        <w:gridCol w:w="1924"/>
-        <w:gridCol w:w="799"/>
-        <w:gridCol w:w="799"/>
-        <w:gridCol w:w="799"/>
-        <w:gridCol w:w="1032"/>
+        <w:gridCol w:w="3495"/>
+        <w:gridCol w:w="1698"/>
+        <w:gridCol w:w="800"/>
+        <w:gridCol w:w="800"/>
+        <w:gridCol w:w="800"/>
+        <w:gridCol w:w="1757"/>
       </w:tblGrid>
       <w:tr>
         <w:trPr>
@@ -5227,19 +5433,28 @@
               </w:rPr>
               <w:t>{#</w:t>
             </w:r>
+            <w:proofErr w:type="gramStart"/>
             <w:r>
               <w:rPr>
                 <w:sz w:val="16"/>
                 <w:szCs w:val="16"/>
               </w:rPr>
-              <w:t>E</w:t>
+              <w:t>InicialOrders</w:t>
             </w:r>
             <w:r>
               <w:rPr>
                 <w:sz w:val="16"/>
                 <w:szCs w:val="16"/>
               </w:rPr>
-              <w:t>lemental}{name}</w:t>
+              <w:t>}{</w:t>
+            </w:r>
+            <w:proofErr w:type="gramEnd"/>
+            <w:r>
+              <w:rPr>
+                <w:sz w:val="16"/>
+                <w:szCs w:val="16"/>
+              </w:rPr>
+              <w:t>name}</w:t>
             </w:r>
           </w:p>
         </w:tc>
@@ -5269,11 +5484,19 @@
           </w:tcPr>
           <w:p>
             <w:pPr>
-              <w:rPr>
-                <w:sz w:val="16"/>
-                <w:szCs w:val="16"/>
-              </w:rPr>
-            </w:pPr>
+              <w:jc w:val="center"/>
+              <w:rPr>
+                <w:sz w:val="16"/>
+                <w:szCs w:val="16"/>
+              </w:rPr>
+            </w:pPr>
+            <w:r>
+              <w:rPr>
+                <w:sz w:val="16"/>
+                <w:szCs w:val="16"/>
+              </w:rPr>
+              <w:t>{count2}</w:t>
+            </w:r>
           </w:p>
         </w:tc>
         <w:tc>
@@ -5282,11 +5505,33 @@
           </w:tcPr>
           <w:p>
             <w:pPr>
-              <w:rPr>
-                <w:sz w:val="16"/>
-                <w:szCs w:val="16"/>
-              </w:rPr>
-            </w:pPr>
+              <w:jc w:val="center"/>
+              <w:rPr>
+                <w:sz w:val="16"/>
+                <w:szCs w:val="16"/>
+              </w:rPr>
+            </w:pPr>
+            <w:r>
+              <w:rPr>
+                <w:sz w:val="16"/>
+                <w:szCs w:val="16"/>
+              </w:rPr>
+              <w:t>{count</w:t>
+            </w:r>
+            <w:r>
+              <w:rPr>
+                <w:sz w:val="16"/>
+                <w:szCs w:val="16"/>
+              </w:rPr>
+              <w:t>3</w:t>
+            </w:r>
+            <w:r>
+              <w:rPr>
+                <w:sz w:val="16"/>
+                <w:szCs w:val="16"/>
+              </w:rPr>
+              <w:t>}</w:t>
+            </w:r>
           </w:p>
         </w:tc>
         <w:tc>
@@ -5295,11 +5540,33 @@
           </w:tcPr>
           <w:p>
             <w:pPr>
-              <w:rPr>
-                <w:sz w:val="16"/>
-                <w:szCs w:val="16"/>
-              </w:rPr>
-            </w:pPr>
+              <w:jc w:val="center"/>
+              <w:rPr>
+                <w:sz w:val="16"/>
+                <w:szCs w:val="16"/>
+              </w:rPr>
+            </w:pPr>
+            <w:r>
+              <w:rPr>
+                <w:sz w:val="16"/>
+                <w:szCs w:val="16"/>
+              </w:rPr>
+              <w:t>{count</w:t>
+            </w:r>
+            <w:r>
+              <w:rPr>
+                <w:sz w:val="16"/>
+                <w:szCs w:val="16"/>
+              </w:rPr>
+              <w:t>4</w:t>
+            </w:r>
+            <w:r>
+              <w:rPr>
+                <w:sz w:val="16"/>
+                <w:szCs w:val="16"/>
+              </w:rPr>
+              <w:t>}</w:t>
+            </w:r>
           </w:p>
         </w:tc>
         <w:tc>
@@ -5308,11 +5575,27 @@
           </w:tcPr>
           <w:p>
             <w:pPr>
-              <w:rPr>
-                <w:sz w:val="16"/>
-                <w:szCs w:val="16"/>
-              </w:rPr>
-            </w:pPr>
+              <w:jc w:val="center"/>
+              <w:rPr>
+                <w:sz w:val="16"/>
+                <w:szCs w:val="16"/>
+              </w:rPr>
+            </w:pPr>
+            <w:r>
+              <w:rPr>
+                <w:sz w:val="16"/>
+                <w:szCs w:val="16"/>
+              </w:rPr>
+              <w:t>{count</w:t>
+            </w:r>
+            <w:proofErr w:type="gramStart"/>
+            <w:r>
+              <w:rPr>
+                <w:sz w:val="16"/>
+                <w:szCs w:val="16"/>
+              </w:rPr>
+              <w:t>5}</w:t>
+            </w:r>
             <w:r>
               <w:rPr>
                 <w:sz w:val="16"/>
@@ -5320,6 +5603,7 @@
               </w:rPr>
               <w:t>{</w:t>
             </w:r>
+            <w:proofErr w:type="gramEnd"/>
             <w:r>
               <w:rPr>
                 <w:sz w:val="16"/>
@@ -5327,19 +5611,21 @@
               </w:rPr>
               <w:t>/</w:t>
             </w:r>
+            <w:proofErr w:type="spellStart"/>
             <w:r>
               <w:rPr>
                 <w:sz w:val="16"/>
                 <w:szCs w:val="16"/>
               </w:rPr>
-              <w:t>E</w:t>
+              <w:t>InicialOrders</w:t>
             </w:r>
+            <w:proofErr w:type="spellEnd"/>
             <w:r>
               <w:rPr>
                 <w:sz w:val="16"/>
                 <w:szCs w:val="16"/>
               </w:rPr>
-              <w:t>lemental}</w:t>
+              <w:t>}</w:t>
             </w:r>
           </w:p>
         </w:tc>
@@ -5380,6 +5666,7 @@
           </w:tcPr>
           <w:p>
             <w:pPr>
+              <w:jc w:val="center"/>
               <w:rPr>
                 <w:sz w:val="16"/>
                 <w:szCs w:val="16"/>
@@ -5393,6 +5680,7 @@
           </w:tcPr>
           <w:p>
             <w:pPr>
+              <w:jc w:val="center"/>
               <w:rPr>
                 <w:sz w:val="16"/>
                 <w:szCs w:val="16"/>
@@ -5406,6 +5694,7 @@
           </w:tcPr>
           <w:p>
             <w:pPr>
+              <w:jc w:val="center"/>
               <w:rPr>
                 <w:sz w:val="16"/>
                 <w:szCs w:val="16"/>
@@ -5419,6 +5708,7 @@
           </w:tcPr>
           <w:p>
             <w:pPr>
+              <w:jc w:val="center"/>
               <w:rPr>
                 <w:sz w:val="16"/>
                 <w:szCs w:val="16"/>
@@ -5463,6 +5753,7 @@
           </w:tcPr>
           <w:p>
             <w:pPr>
+              <w:jc w:val="center"/>
               <w:rPr>
                 <w:sz w:val="16"/>
                 <w:szCs w:val="16"/>
@@ -5476,6 +5767,7 @@
           </w:tcPr>
           <w:p>
             <w:pPr>
+              <w:jc w:val="center"/>
               <w:rPr>
                 <w:sz w:val="16"/>
                 <w:szCs w:val="16"/>
@@ -5489,6 +5781,7 @@
           </w:tcPr>
           <w:p>
             <w:pPr>
+              <w:jc w:val="center"/>
               <w:rPr>
                 <w:sz w:val="16"/>
                 <w:szCs w:val="16"/>
@@ -5502,6 +5795,7 @@
           </w:tcPr>
           <w:p>
             <w:pPr>
+              <w:jc w:val="center"/>
               <w:rPr>
                 <w:sz w:val="16"/>
                 <w:szCs w:val="16"/>
@@ -5534,14 +5828,14 @@
         <w:tblLook w:val="04A0" w:firstRow="1" w:lastRow="0" w:firstColumn="1" w:lastColumn="0" w:noHBand="0" w:noVBand="1"/>
       </w:tblPr>
       <w:tblGrid>
-        <w:gridCol w:w="3865"/>
-        <w:gridCol w:w="1890"/>
+        <w:gridCol w:w="3366"/>
+        <w:gridCol w:w="1645"/>
+        <w:gridCol w:w="660"/>
+        <w:gridCol w:w="573"/>
         <w:gridCol w:w="677"/>
-        <w:gridCol w:w="583"/>
-        <w:gridCol w:w="699"/>
-        <w:gridCol w:w="560"/>
-        <w:gridCol w:w="515"/>
-        <w:gridCol w:w="561"/>
+        <w:gridCol w:w="551"/>
+        <w:gridCol w:w="507"/>
+        <w:gridCol w:w="1371"/>
       </w:tblGrid>
       <w:tr>
         <w:trPr>
@@ -5739,6 +6033,36 @@
                 <w:szCs w:val="16"/>
               </w:rPr>
             </w:pPr>
+            <w:r>
+              <w:rPr>
+                <w:sz w:val="16"/>
+                <w:szCs w:val="16"/>
+              </w:rPr>
+              <w:t>{#</w:t>
+            </w:r>
+            <w:proofErr w:type="gramStart"/>
+            <w:r>
+              <w:rPr>
+                <w:sz w:val="16"/>
+                <w:szCs w:val="16"/>
+              </w:rPr>
+              <w:t>PrimariaOrders</w:t>
+            </w:r>
+            <w:r>
+              <w:rPr>
+                <w:sz w:val="16"/>
+                <w:szCs w:val="16"/>
+              </w:rPr>
+              <w:t>}{</w:t>
+            </w:r>
+            <w:proofErr w:type="gramEnd"/>
+            <w:r>
+              <w:rPr>
+                <w:sz w:val="16"/>
+                <w:szCs w:val="16"/>
+              </w:rPr>
+              <w:t>name}</w:t>
+            </w:r>
           </w:p>
         </w:tc>
         <w:tc>
@@ -5752,6 +6076,13 @@
                 <w:szCs w:val="16"/>
               </w:rPr>
             </w:pPr>
+            <w:r>
+              <w:rPr>
+                <w:sz w:val="16"/>
+                <w:szCs w:val="16"/>
+              </w:rPr>
+              <w:t>{editorial}</w:t>
+            </w:r>
           </w:p>
         </w:tc>
         <w:tc>
@@ -5760,6 +6091,7 @@
           </w:tcPr>
           <w:p>
             <w:pPr>
+              <w:jc w:val="center"/>
               <w:rPr>
                 <w:sz w:val="16"/>
                 <w:szCs w:val="16"/>
@@ -5773,6 +6105,7 @@
           </w:tcPr>
           <w:p>
             <w:pPr>
+              <w:jc w:val="center"/>
               <w:rPr>
                 <w:sz w:val="16"/>
                 <w:szCs w:val="16"/>
@@ -5786,6 +6119,7 @@
           </w:tcPr>
           <w:p>
             <w:pPr>
+              <w:jc w:val="center"/>
               <w:rPr>
                 <w:sz w:val="16"/>
                 <w:szCs w:val="16"/>
@@ -5799,6 +6133,7 @@
           </w:tcPr>
           <w:p>
             <w:pPr>
+              <w:jc w:val="center"/>
               <w:rPr>
                 <w:sz w:val="16"/>
                 <w:szCs w:val="16"/>
@@ -5812,6 +6147,7 @@
           </w:tcPr>
           <w:p>
             <w:pPr>
+              <w:jc w:val="center"/>
               <w:rPr>
                 <w:sz w:val="16"/>
                 <w:szCs w:val="16"/>
@@ -5825,11 +6161,35 @@
           </w:tcPr>
           <w:p>
             <w:pPr>
-              <w:rPr>
-                <w:sz w:val="16"/>
-                <w:szCs w:val="16"/>
-              </w:rPr>
-            </w:pPr>
+              <w:jc w:val="center"/>
+              <w:rPr>
+                <w:sz w:val="16"/>
+                <w:szCs w:val="16"/>
+              </w:rPr>
+            </w:pPr>
+            <w:r>
+              <w:rPr>
+                <w:sz w:val="16"/>
+                <w:szCs w:val="16"/>
+              </w:rPr>
+              <w:t>{/</w:t>
+            </w:r>
+            <w:proofErr w:type="spellStart"/>
+            <w:r>
+              <w:rPr>
+                <w:sz w:val="16"/>
+                <w:szCs w:val="16"/>
+              </w:rPr>
+              <w:t>PrimariaOrders</w:t>
+            </w:r>
+            <w:proofErr w:type="spellEnd"/>
+            <w:r>
+              <w:rPr>
+                <w:sz w:val="16"/>
+                <w:szCs w:val="16"/>
+              </w:rPr>
+              <w:t>}</w:t>
+            </w:r>
           </w:p>
         </w:tc>
       </w:tr>
@@ -5869,6 +6229,7 @@
           </w:tcPr>
           <w:p>
             <w:pPr>
+              <w:jc w:val="center"/>
               <w:rPr>
                 <w:sz w:val="16"/>
                 <w:szCs w:val="16"/>
@@ -5882,6 +6243,7 @@
           </w:tcPr>
           <w:p>
             <w:pPr>
+              <w:jc w:val="center"/>
               <w:rPr>
                 <w:sz w:val="16"/>
                 <w:szCs w:val="16"/>
@@ -5895,6 +6257,7 @@
           </w:tcPr>
           <w:p>
             <w:pPr>
+              <w:jc w:val="center"/>
               <w:rPr>
                 <w:sz w:val="16"/>
                 <w:szCs w:val="16"/>
@@ -5908,6 +6271,7 @@
           </w:tcPr>
           <w:p>
             <w:pPr>
+              <w:jc w:val="center"/>
               <w:rPr>
                 <w:sz w:val="16"/>
                 <w:szCs w:val="16"/>
@@ -5921,6 +6285,7 @@
           </w:tcPr>
           <w:p>
             <w:pPr>
+              <w:jc w:val="center"/>
               <w:rPr>
                 <w:sz w:val="16"/>
                 <w:szCs w:val="16"/>
@@ -5934,6 +6299,7 @@
           </w:tcPr>
           <w:p>
             <w:pPr>
+              <w:jc w:val="center"/>
               <w:rPr>
                 <w:sz w:val="16"/>
                 <w:szCs w:val="16"/>
@@ -5978,6 +6344,7 @@
           </w:tcPr>
           <w:p>
             <w:pPr>
+              <w:jc w:val="center"/>
               <w:rPr>
                 <w:sz w:val="16"/>
                 <w:szCs w:val="16"/>
@@ -5991,6 +6358,7 @@
           </w:tcPr>
           <w:p>
             <w:pPr>
+              <w:jc w:val="center"/>
               <w:rPr>
                 <w:sz w:val="16"/>
                 <w:szCs w:val="16"/>
@@ -6004,6 +6372,7 @@
           </w:tcPr>
           <w:p>
             <w:pPr>
+              <w:jc w:val="center"/>
               <w:rPr>
                 <w:sz w:val="16"/>
                 <w:szCs w:val="16"/>
@@ -6017,6 +6386,7 @@
           </w:tcPr>
           <w:p>
             <w:pPr>
+              <w:jc w:val="center"/>
               <w:rPr>
                 <w:sz w:val="16"/>
                 <w:szCs w:val="16"/>
@@ -6030,6 +6400,7 @@
           </w:tcPr>
           <w:p>
             <w:pPr>
+              <w:jc w:val="center"/>
               <w:rPr>
                 <w:sz w:val="16"/>
                 <w:szCs w:val="16"/>
@@ -6043,6 +6414,7 @@
           </w:tcPr>
           <w:p>
             <w:pPr>
+              <w:jc w:val="center"/>
               <w:rPr>
                 <w:sz w:val="16"/>
                 <w:szCs w:val="16"/>
@@ -6087,6 +6459,7 @@
           </w:tcPr>
           <w:p>
             <w:pPr>
+              <w:jc w:val="center"/>
               <w:rPr>
                 <w:sz w:val="16"/>
                 <w:szCs w:val="16"/>
@@ -6100,6 +6473,7 @@
           </w:tcPr>
           <w:p>
             <w:pPr>
+              <w:jc w:val="center"/>
               <w:rPr>
                 <w:sz w:val="16"/>
                 <w:szCs w:val="16"/>
@@ -6113,6 +6487,7 @@
           </w:tcPr>
           <w:p>
             <w:pPr>
+              <w:jc w:val="center"/>
               <w:rPr>
                 <w:sz w:val="16"/>
                 <w:szCs w:val="16"/>
@@ -6126,6 +6501,7 @@
           </w:tcPr>
           <w:p>
             <w:pPr>
+              <w:jc w:val="center"/>
               <w:rPr>
                 <w:sz w:val="16"/>
                 <w:szCs w:val="16"/>
@@ -6139,6 +6515,7 @@
           </w:tcPr>
           <w:p>
             <w:pPr>
+              <w:jc w:val="center"/>
               <w:rPr>
                 <w:sz w:val="16"/>
                 <w:szCs w:val="16"/>
@@ -6152,6 +6529,7 @@
           </w:tcPr>
           <w:p>
             <w:pPr>
+              <w:jc w:val="center"/>
               <w:rPr>
                 <w:sz w:val="16"/>
                 <w:szCs w:val="16"/>
@@ -6196,6 +6574,7 @@
           </w:tcPr>
           <w:p>
             <w:pPr>
+              <w:jc w:val="center"/>
               <w:rPr>
                 <w:sz w:val="16"/>
                 <w:szCs w:val="16"/>
@@ -6209,6 +6588,7 @@
           </w:tcPr>
           <w:p>
             <w:pPr>
+              <w:jc w:val="center"/>
               <w:rPr>
                 <w:sz w:val="16"/>
                 <w:szCs w:val="16"/>
@@ -6222,6 +6602,7 @@
           </w:tcPr>
           <w:p>
             <w:pPr>
+              <w:jc w:val="center"/>
               <w:rPr>
                 <w:sz w:val="16"/>
                 <w:szCs w:val="16"/>
@@ -6235,6 +6616,7 @@
           </w:tcPr>
           <w:p>
             <w:pPr>
+              <w:jc w:val="center"/>
               <w:rPr>
                 <w:sz w:val="16"/>
                 <w:szCs w:val="16"/>
@@ -6248,6 +6630,7 @@
           </w:tcPr>
           <w:p>
             <w:pPr>
+              <w:jc w:val="center"/>
               <w:rPr>
                 <w:sz w:val="16"/>
                 <w:szCs w:val="16"/>
@@ -6261,6 +6644,7 @@
           </w:tcPr>
           <w:p>
             <w:pPr>
+              <w:jc w:val="center"/>
               <w:rPr>
                 <w:sz w:val="16"/>
                 <w:szCs w:val="16"/>
@@ -6305,6 +6689,7 @@
           </w:tcPr>
           <w:p>
             <w:pPr>
+              <w:jc w:val="center"/>
               <w:rPr>
                 <w:sz w:val="16"/>
                 <w:szCs w:val="16"/>
@@ -6318,6 +6703,7 @@
           </w:tcPr>
           <w:p>
             <w:pPr>
+              <w:jc w:val="center"/>
               <w:rPr>
                 <w:sz w:val="16"/>
                 <w:szCs w:val="16"/>
@@ -6331,6 +6717,7 @@
           </w:tcPr>
           <w:p>
             <w:pPr>
+              <w:jc w:val="center"/>
               <w:rPr>
                 <w:sz w:val="16"/>
                 <w:szCs w:val="16"/>
@@ -6344,6 +6731,7 @@
           </w:tcPr>
           <w:p>
             <w:pPr>
+              <w:jc w:val="center"/>
               <w:rPr>
                 <w:sz w:val="16"/>
                 <w:szCs w:val="16"/>
@@ -6357,6 +6745,7 @@
           </w:tcPr>
           <w:p>
             <w:pPr>
+              <w:jc w:val="center"/>
               <w:rPr>
                 <w:sz w:val="16"/>
                 <w:szCs w:val="16"/>
@@ -6370,6 +6759,7 @@
           </w:tcPr>
           <w:p>
             <w:pPr>
+              <w:jc w:val="center"/>
               <w:rPr>
                 <w:sz w:val="16"/>
                 <w:szCs w:val="16"/>
@@ -6414,6 +6804,7 @@
           </w:tcPr>
           <w:p>
             <w:pPr>
+              <w:jc w:val="center"/>
               <w:rPr>
                 <w:sz w:val="16"/>
                 <w:szCs w:val="16"/>
@@ -6427,6 +6818,7 @@
           </w:tcPr>
           <w:p>
             <w:pPr>
+              <w:jc w:val="center"/>
               <w:rPr>
                 <w:sz w:val="16"/>
                 <w:szCs w:val="16"/>
@@ -6440,6 +6832,7 @@
           </w:tcPr>
           <w:p>
             <w:pPr>
+              <w:jc w:val="center"/>
               <w:rPr>
                 <w:sz w:val="16"/>
                 <w:szCs w:val="16"/>
@@ -6453,6 +6846,7 @@
           </w:tcPr>
           <w:p>
             <w:pPr>
+              <w:jc w:val="center"/>
               <w:rPr>
                 <w:sz w:val="16"/>
                 <w:szCs w:val="16"/>
@@ -6466,6 +6860,7 @@
           </w:tcPr>
           <w:p>
             <w:pPr>
+              <w:jc w:val="center"/>
               <w:rPr>
                 <w:sz w:val="16"/>
                 <w:szCs w:val="16"/>
@@ -6479,6 +6874,7 @@
           </w:tcPr>
           <w:p>
             <w:pPr>
+              <w:jc w:val="center"/>
               <w:rPr>
                 <w:sz w:val="16"/>
                 <w:szCs w:val="16"/>
@@ -6523,6 +6919,7 @@
           </w:tcPr>
           <w:p>
             <w:pPr>
+              <w:jc w:val="center"/>
               <w:rPr>
                 <w:sz w:val="16"/>
                 <w:szCs w:val="16"/>
@@ -6536,6 +6933,7 @@
           </w:tcPr>
           <w:p>
             <w:pPr>
+              <w:jc w:val="center"/>
               <w:rPr>
                 <w:sz w:val="16"/>
                 <w:szCs w:val="16"/>
@@ -6549,6 +6947,7 @@
           </w:tcPr>
           <w:p>
             <w:pPr>
+              <w:jc w:val="center"/>
               <w:rPr>
                 <w:sz w:val="16"/>
                 <w:szCs w:val="16"/>
@@ -6562,6 +6961,7 @@
           </w:tcPr>
           <w:p>
             <w:pPr>
+              <w:jc w:val="center"/>
               <w:rPr>
                 <w:sz w:val="16"/>
                 <w:szCs w:val="16"/>
@@ -6575,6 +6975,7 @@
           </w:tcPr>
           <w:p>
             <w:pPr>
+              <w:jc w:val="center"/>
               <w:rPr>
                 <w:sz w:val="16"/>
                 <w:szCs w:val="16"/>
@@ -6588,6 +6989,7 @@
           </w:tcPr>
           <w:p>
             <w:pPr>
+              <w:jc w:val="center"/>
               <w:rPr>
                 <w:sz w:val="16"/>
                 <w:szCs w:val="16"/>
@@ -6620,13 +7022,13 @@
         <w:tblLook w:val="04A0" w:firstRow="1" w:lastRow="0" w:firstColumn="1" w:lastColumn="0" w:noHBand="0" w:noVBand="1"/>
       </w:tblPr>
       <w:tblGrid>
-        <w:gridCol w:w="3865"/>
-        <w:gridCol w:w="1890"/>
-        <w:gridCol w:w="677"/>
-        <w:gridCol w:w="583"/>
-        <w:gridCol w:w="699"/>
-        <w:gridCol w:w="560"/>
-        <w:gridCol w:w="515"/>
+        <w:gridCol w:w="3586"/>
+        <w:gridCol w:w="1740"/>
+        <w:gridCol w:w="667"/>
+        <w:gridCol w:w="577"/>
+        <w:gridCol w:w="685"/>
+        <w:gridCol w:w="554"/>
+        <w:gridCol w:w="1541"/>
       </w:tblGrid>
       <w:tr>
         <w:trPr>
@@ -6802,6 +7204,57 @@
                 <w:szCs w:val="16"/>
               </w:rPr>
             </w:pPr>
+            <w:r>
+              <w:rPr>
+                <w:sz w:val="16"/>
+                <w:szCs w:val="16"/>
+              </w:rPr>
+              <w:t>{#</w:t>
+            </w:r>
+            <w:proofErr w:type="gramStart"/>
+            <w:r>
+              <w:rPr>
+                <w:sz w:val="16"/>
+                <w:szCs w:val="16"/>
+              </w:rPr>
+              <w:t>Sec</w:t>
+            </w:r>
+            <w:r>
+              <w:rPr>
+                <w:sz w:val="16"/>
+                <w:szCs w:val="16"/>
+              </w:rPr>
+              <w:t>u</w:t>
+            </w:r>
+            <w:r>
+              <w:rPr>
+                <w:sz w:val="16"/>
+                <w:szCs w:val="16"/>
+              </w:rPr>
+              <w:t>ndar</w:t>
+            </w:r>
+            <w:r>
+              <w:rPr>
+                <w:sz w:val="16"/>
+                <w:szCs w:val="16"/>
+              </w:rPr>
+              <w:t>ia</w:t>
+            </w:r>
+            <w:r>
+              <w:rPr>
+                <w:sz w:val="16"/>
+                <w:szCs w:val="16"/>
+              </w:rPr>
+              <w:t>Orders}{</w:t>
+            </w:r>
+            <w:proofErr w:type="gramEnd"/>
+            <w:r>
+              <w:rPr>
+                <w:sz w:val="16"/>
+                <w:szCs w:val="16"/>
+              </w:rPr>
+              <w:t>name}</w:t>
+            </w:r>
           </w:p>
         </w:tc>
         <w:tc>
@@ -6823,6 +7276,7 @@
           </w:tcPr>
           <w:p>
             <w:pPr>
+              <w:jc w:val="center"/>
               <w:rPr>
                 <w:sz w:val="16"/>
                 <w:szCs w:val="16"/>
@@ -6836,6 +7290,7 @@
           </w:tcPr>
           <w:p>
             <w:pPr>
+              <w:jc w:val="center"/>
               <w:rPr>
                 <w:sz w:val="16"/>
                 <w:szCs w:val="16"/>
@@ -6849,6 +7304,7 @@
           </w:tcPr>
           <w:p>
             <w:pPr>
+              <w:jc w:val="center"/>
               <w:rPr>
                 <w:sz w:val="16"/>
                 <w:szCs w:val="16"/>
@@ -6862,6 +7318,7 @@
           </w:tcPr>
           <w:p>
             <w:pPr>
+              <w:jc w:val="center"/>
               <w:rPr>
                 <w:sz w:val="16"/>
                 <w:szCs w:val="16"/>
@@ -6875,11 +7332,49 @@
           </w:tcPr>
           <w:p>
             <w:pPr>
-              <w:rPr>
-                <w:sz w:val="16"/>
-                <w:szCs w:val="16"/>
-              </w:rPr>
-            </w:pPr>
+              <w:jc w:val="center"/>
+              <w:rPr>
+                <w:sz w:val="16"/>
+                <w:szCs w:val="16"/>
+              </w:rPr>
+            </w:pPr>
+            <w:r>
+              <w:rPr>
+                <w:sz w:val="16"/>
+                <w:szCs w:val="16"/>
+              </w:rPr>
+              <w:t>{/</w:t>
+            </w:r>
+            <w:proofErr w:type="spellStart"/>
+            <w:r>
+              <w:rPr>
+                <w:sz w:val="16"/>
+                <w:szCs w:val="16"/>
+              </w:rPr>
+              <w:t>Sec</w:t>
+            </w:r>
+            <w:r>
+              <w:rPr>
+                <w:sz w:val="16"/>
+                <w:szCs w:val="16"/>
+              </w:rPr>
+              <w:t>u</w:t>
+            </w:r>
+            <w:r>
+              <w:rPr>
+                <w:sz w:val="16"/>
+                <w:szCs w:val="16"/>
+              </w:rPr>
+              <w:t>ndariaOrders</w:t>
+            </w:r>
+            <w:proofErr w:type="spellEnd"/>
+            <w:r>
+              <w:rPr>
+                <w:sz w:val="16"/>
+                <w:szCs w:val="16"/>
+              </w:rPr>
+              <w:t>}</w:t>
+            </w:r>
           </w:p>
         </w:tc>
       </w:tr>
@@ -6919,6 +7414,7 @@
           </w:tcPr>
           <w:p>
             <w:pPr>
+              <w:jc w:val="center"/>
               <w:rPr>
                 <w:sz w:val="16"/>
                 <w:szCs w:val="16"/>
@@ -6932,6 +7428,7 @@
           </w:tcPr>
           <w:p>
             <w:pPr>
+              <w:jc w:val="center"/>
               <w:rPr>
                 <w:sz w:val="16"/>
                 <w:szCs w:val="16"/>
@@ -6945,6 +7442,7 @@
           </w:tcPr>
           <w:p>
             <w:pPr>
+              <w:jc w:val="center"/>
               <w:rPr>
                 <w:sz w:val="16"/>
                 <w:szCs w:val="16"/>
@@ -6958,6 +7456,7 @@
           </w:tcPr>
           <w:p>
             <w:pPr>
+              <w:jc w:val="center"/>
               <w:rPr>
                 <w:sz w:val="16"/>
                 <w:szCs w:val="16"/>
@@ -6971,6 +7470,7 @@
           </w:tcPr>
           <w:p>
             <w:pPr>
+              <w:jc w:val="center"/>
               <w:rPr>
                 <w:sz w:val="16"/>
                 <w:szCs w:val="16"/>
@@ -7015,6 +7515,7 @@
           </w:tcPr>
           <w:p>
             <w:pPr>
+              <w:jc w:val="center"/>
               <w:rPr>
                 <w:sz w:val="16"/>
                 <w:szCs w:val="16"/>
@@ -7028,6 +7529,7 @@
           </w:tcPr>
           <w:p>
             <w:pPr>
+              <w:jc w:val="center"/>
               <w:rPr>
                 <w:sz w:val="16"/>
                 <w:szCs w:val="16"/>
@@ -7041,6 +7543,7 @@
           </w:tcPr>
           <w:p>
             <w:pPr>
+              <w:jc w:val="center"/>
               <w:rPr>
                 <w:sz w:val="16"/>
                 <w:szCs w:val="16"/>
@@ -7054,6 +7557,7 @@
           </w:tcPr>
           <w:p>
             <w:pPr>
+              <w:jc w:val="center"/>
               <w:rPr>
                 <w:sz w:val="16"/>
                 <w:szCs w:val="16"/>
@@ -7067,6 +7571,7 @@
           </w:tcPr>
           <w:p>
             <w:pPr>
+              <w:jc w:val="center"/>
               <w:rPr>
                 <w:sz w:val="16"/>
                 <w:szCs w:val="16"/>
@@ -7111,6 +7616,7 @@
           </w:tcPr>
           <w:p>
             <w:pPr>
+              <w:jc w:val="center"/>
               <w:rPr>
                 <w:sz w:val="16"/>
                 <w:szCs w:val="16"/>
@@ -7124,6 +7630,7 @@
           </w:tcPr>
           <w:p>
             <w:pPr>
+              <w:jc w:val="center"/>
               <w:rPr>
                 <w:sz w:val="16"/>
                 <w:szCs w:val="16"/>
@@ -7137,6 +7644,7 @@
           </w:tcPr>
           <w:p>
             <w:pPr>
+              <w:jc w:val="center"/>
               <w:rPr>
                 <w:sz w:val="16"/>
                 <w:szCs w:val="16"/>
@@ -7150,6 +7658,7 @@
           </w:tcPr>
           <w:p>
             <w:pPr>
+              <w:jc w:val="center"/>
               <w:rPr>
                 <w:sz w:val="16"/>
                 <w:szCs w:val="16"/>
@@ -7163,6 +7672,7 @@
           </w:tcPr>
           <w:p>
             <w:pPr>
+              <w:jc w:val="center"/>
               <w:rPr>
                 <w:sz w:val="16"/>
                 <w:szCs w:val="16"/>
@@ -7207,6 +7717,7 @@
           </w:tcPr>
           <w:p>
             <w:pPr>
+              <w:jc w:val="center"/>
               <w:rPr>
                 <w:sz w:val="16"/>
                 <w:szCs w:val="16"/>
@@ -7220,6 +7731,7 @@
           </w:tcPr>
           <w:p>
             <w:pPr>
+              <w:jc w:val="center"/>
               <w:rPr>
                 <w:sz w:val="16"/>
                 <w:szCs w:val="16"/>
@@ -7233,6 +7745,7 @@
           </w:tcPr>
           <w:p>
             <w:pPr>
+              <w:jc w:val="center"/>
               <w:rPr>
                 <w:sz w:val="16"/>
                 <w:szCs w:val="16"/>
@@ -7246,6 +7759,7 @@
           </w:tcPr>
           <w:p>
             <w:pPr>
+              <w:jc w:val="center"/>
               <w:rPr>
                 <w:sz w:val="16"/>
                 <w:szCs w:val="16"/>
@@ -7259,6 +7773,7 @@
           </w:tcPr>
           <w:p>
             <w:pPr>
+              <w:jc w:val="center"/>
               <w:rPr>
                 <w:sz w:val="16"/>
                 <w:szCs w:val="16"/>
@@ -7303,6 +7818,7 @@
           </w:tcPr>
           <w:p>
             <w:pPr>
+              <w:jc w:val="center"/>
               <w:rPr>
                 <w:sz w:val="16"/>
                 <w:szCs w:val="16"/>
@@ -7316,6 +7832,7 @@
           </w:tcPr>
           <w:p>
             <w:pPr>
+              <w:jc w:val="center"/>
               <w:rPr>
                 <w:sz w:val="16"/>
                 <w:szCs w:val="16"/>
@@ -7329,6 +7846,7 @@
           </w:tcPr>
           <w:p>
             <w:pPr>
+              <w:jc w:val="center"/>
               <w:rPr>
                 <w:sz w:val="16"/>
                 <w:szCs w:val="16"/>
@@ -7342,6 +7860,7 @@
           </w:tcPr>
           <w:p>
             <w:pPr>
+              <w:jc w:val="center"/>
               <w:rPr>
                 <w:sz w:val="16"/>
                 <w:szCs w:val="16"/>
@@ -7355,6 +7874,7 @@
           </w:tcPr>
           <w:p>
             <w:pPr>
+              <w:jc w:val="center"/>
               <w:rPr>
                 <w:sz w:val="16"/>
                 <w:szCs w:val="16"/>
@@ -7399,6 +7919,7 @@
           </w:tcPr>
           <w:p>
             <w:pPr>
+              <w:jc w:val="center"/>
               <w:rPr>
                 <w:sz w:val="16"/>
                 <w:szCs w:val="16"/>
@@ -7412,6 +7933,7 @@
           </w:tcPr>
           <w:p>
             <w:pPr>
+              <w:jc w:val="center"/>
               <w:rPr>
                 <w:sz w:val="16"/>
                 <w:szCs w:val="16"/>
@@ -7425,6 +7947,7 @@
           </w:tcPr>
           <w:p>
             <w:pPr>
+              <w:jc w:val="center"/>
               <w:rPr>
                 <w:sz w:val="16"/>
                 <w:szCs w:val="16"/>
@@ -7438,6 +7961,7 @@
           </w:tcPr>
           <w:p>
             <w:pPr>
+              <w:jc w:val="center"/>
               <w:rPr>
                 <w:sz w:val="16"/>
                 <w:szCs w:val="16"/>
@@ -7451,6 +7975,7 @@
           </w:tcPr>
           <w:p>
             <w:pPr>
+              <w:jc w:val="center"/>
               <w:rPr>
                 <w:sz w:val="16"/>
                 <w:szCs w:val="16"/>
@@ -7495,6 +8020,7 @@
           </w:tcPr>
           <w:p>
             <w:pPr>
+              <w:jc w:val="center"/>
               <w:rPr>
                 <w:sz w:val="16"/>
                 <w:szCs w:val="16"/>
@@ -7508,6 +8034,7 @@
           </w:tcPr>
           <w:p>
             <w:pPr>
+              <w:jc w:val="center"/>
               <w:rPr>
                 <w:sz w:val="16"/>
                 <w:szCs w:val="16"/>
@@ -7521,6 +8048,7 @@
           </w:tcPr>
           <w:p>
             <w:pPr>
+              <w:jc w:val="center"/>
               <w:rPr>
                 <w:sz w:val="16"/>
                 <w:szCs w:val="16"/>
@@ -7534,6 +8062,7 @@
           </w:tcPr>
           <w:p>
             <w:pPr>
+              <w:jc w:val="center"/>
               <w:rPr>
                 <w:sz w:val="16"/>
                 <w:szCs w:val="16"/>
@@ -7547,6 +8076,7 @@
           </w:tcPr>
           <w:p>
             <w:pPr>
+              <w:jc w:val="center"/>
               <w:rPr>
                 <w:sz w:val="16"/>
                 <w:szCs w:val="16"/>
@@ -8023,6 +8553,15 @@
         </w:rPr>
         <w:t>………………………………………………………………………</w:t>
       </w:r>
+    </w:p>
+    <w:p>
+      <w:pPr>
+        <w:jc w:val="center"/>
+        <w:rPr>
+          <w:b/>
+          <w:bCs/>
+        </w:rPr>
+      </w:pPr>
     </w:p>
     <w:p>
       <w:pPr>
@@ -8985,6 +9524,107 @@
       </w:tblBorders>
     </w:tblPr>
   </w:style>
+  <w:style w:type="character" w:styleId="CommentReference">
+    <w:name w:val="annotation reference"/>
+    <w:basedOn w:val="DefaultParagraphFont"/>
+    <w:uiPriority w:val="99"/>
+    <w:semiHidden/>
+    <w:unhideWhenUsed/>
+    <w:rsid w:val="0006568C"/>
+    <w:rPr>
+      <w:sz w:val="16"/>
+      <w:szCs w:val="16"/>
+    </w:rPr>
+  </w:style>
+  <w:style w:type="paragraph" w:styleId="CommentText">
+    <w:name w:val="annotation text"/>
+    <w:basedOn w:val="Normal"/>
+    <w:link w:val="CommentTextChar"/>
+    <w:uiPriority w:val="99"/>
+    <w:semiHidden/>
+    <w:unhideWhenUsed/>
+    <w:rsid w:val="0006568C"/>
+    <w:pPr>
+      <w:spacing w:line="240" w:lineRule="auto"/>
+    </w:pPr>
+    <w:rPr>
+      <w:sz w:val="20"/>
+      <w:szCs w:val="20"/>
+    </w:rPr>
+  </w:style>
+  <w:style w:type="character" w:customStyle="1" w:styleId="CommentTextChar">
+    <w:name w:val="Comment Text Char"/>
+    <w:basedOn w:val="DefaultParagraphFont"/>
+    <w:link w:val="CommentText"/>
+    <w:uiPriority w:val="99"/>
+    <w:semiHidden/>
+    <w:rsid w:val="0006568C"/>
+    <w:rPr>
+      <w:sz w:val="20"/>
+      <w:szCs w:val="20"/>
+      <w:lang w:val="es-AR"/>
+    </w:rPr>
+  </w:style>
+  <w:style w:type="paragraph" w:styleId="CommentSubject">
+    <w:name w:val="annotation subject"/>
+    <w:basedOn w:val="CommentText"/>
+    <w:next w:val="CommentText"/>
+    <w:link w:val="CommentSubjectChar"/>
+    <w:uiPriority w:val="99"/>
+    <w:semiHidden/>
+    <w:unhideWhenUsed/>
+    <w:rsid w:val="0006568C"/>
+    <w:rPr>
+      <w:b/>
+      <w:bCs/>
+    </w:rPr>
+  </w:style>
+  <w:style w:type="character" w:customStyle="1" w:styleId="CommentSubjectChar">
+    <w:name w:val="Comment Subject Char"/>
+    <w:basedOn w:val="CommentTextChar"/>
+    <w:link w:val="CommentSubject"/>
+    <w:uiPriority w:val="99"/>
+    <w:semiHidden/>
+    <w:rsid w:val="0006568C"/>
+    <w:rPr>
+      <w:b/>
+      <w:bCs/>
+      <w:sz w:val="20"/>
+      <w:szCs w:val="20"/>
+      <w:lang w:val="es-AR"/>
+    </w:rPr>
+  </w:style>
+  <w:style w:type="paragraph" w:styleId="BalloonText">
+    <w:name w:val="Balloon Text"/>
+    <w:basedOn w:val="Normal"/>
+    <w:link w:val="BalloonTextChar"/>
+    <w:uiPriority w:val="99"/>
+    <w:semiHidden/>
+    <w:unhideWhenUsed/>
+    <w:rsid w:val="0006568C"/>
+    <w:pPr>
+      <w:spacing w:after="0" w:line="240" w:lineRule="auto"/>
+    </w:pPr>
+    <w:rPr>
+      <w:rFonts w:ascii="Segoe UI" w:hAnsi="Segoe UI" w:cs="Segoe UI"/>
+      <w:sz w:val="18"/>
+      <w:szCs w:val="18"/>
+    </w:rPr>
+  </w:style>
+  <w:style w:type="character" w:customStyle="1" w:styleId="BalloonTextChar">
+    <w:name w:val="Balloon Text Char"/>
+    <w:basedOn w:val="DefaultParagraphFont"/>
+    <w:link w:val="BalloonText"/>
+    <w:uiPriority w:val="99"/>
+    <w:semiHidden/>
+    <w:rsid w:val="0006568C"/>
+    <w:rPr>
+      <w:rFonts w:ascii="Segoe UI" w:hAnsi="Segoe UI" w:cs="Segoe UI"/>
+      <w:sz w:val="18"/>
+      <w:szCs w:val="18"/>
+      <w:lang w:val="es-AR"/>
+    </w:rPr>
+  </w:style>
 </w:styles>
 </file>
 

</xml_diff>

<commit_message>
✨ Added primaria, secundaria and otros tables for both showing and editing
</commit_message>
<xml_diff>
--- a/public/template.docx
+++ b/public/template.docx
@@ -5280,7 +5280,7 @@
         </w:trPr>
         <w:tc>
           <w:tcPr>
-            <w:tcW w:w="4135" w:type="dxa"/>
+            <w:tcW w:w="3495" w:type="dxa"/>
             <w:shd w:val="clear" w:color="auto" w:fill="F2F2F2" w:themeFill="background1" w:themeFillShade="F2"/>
           </w:tcPr>
           <w:p>
@@ -5302,7 +5302,7 @@
         </w:tc>
         <w:tc>
           <w:tcPr>
-            <w:tcW w:w="1980" w:type="dxa"/>
+            <w:tcW w:w="1698" w:type="dxa"/>
             <w:shd w:val="clear" w:color="auto" w:fill="F2F2F2" w:themeFill="background1" w:themeFillShade="F2"/>
           </w:tcPr>
           <w:p>
@@ -5324,7 +5324,7 @@
         </w:tc>
         <w:tc>
           <w:tcPr>
-            <w:tcW w:w="810" w:type="dxa"/>
+            <w:tcW w:w="800" w:type="dxa"/>
             <w:shd w:val="clear" w:color="auto" w:fill="F2F2F2" w:themeFill="background1" w:themeFillShade="F2"/>
           </w:tcPr>
           <w:p>
@@ -5346,7 +5346,7 @@
         </w:tc>
         <w:tc>
           <w:tcPr>
-            <w:tcW w:w="810" w:type="dxa"/>
+            <w:tcW w:w="800" w:type="dxa"/>
             <w:shd w:val="clear" w:color="auto" w:fill="F2F2F2" w:themeFill="background1" w:themeFillShade="F2"/>
           </w:tcPr>
           <w:p>
@@ -5368,7 +5368,7 @@
         </w:tc>
         <w:tc>
           <w:tcPr>
-            <w:tcW w:w="810" w:type="dxa"/>
+            <w:tcW w:w="800" w:type="dxa"/>
             <w:shd w:val="clear" w:color="auto" w:fill="F2F2F2" w:themeFill="background1" w:themeFillShade="F2"/>
           </w:tcPr>
           <w:p>
@@ -5390,7 +5390,7 @@
         </w:tc>
         <w:tc>
           <w:tcPr>
-            <w:tcW w:w="805" w:type="dxa"/>
+            <w:tcW w:w="1757" w:type="dxa"/>
             <w:shd w:val="clear" w:color="auto" w:fill="F2F2F2" w:themeFill="background1" w:themeFillShade="F2"/>
           </w:tcPr>
           <w:p>
@@ -5417,7 +5417,7 @@
         </w:trPr>
         <w:tc>
           <w:tcPr>
-            <w:tcW w:w="4135" w:type="dxa"/>
+            <w:tcW w:w="3495" w:type="dxa"/>
           </w:tcPr>
           <w:p>
             <w:pPr>
@@ -5433,7 +5433,6 @@
               </w:rPr>
               <w:t>{#</w:t>
             </w:r>
-            <w:proofErr w:type="gramStart"/>
             <w:r>
               <w:rPr>
                 <w:sz w:val="16"/>
@@ -5446,21 +5445,13 @@
                 <w:sz w:val="16"/>
                 <w:szCs w:val="16"/>
               </w:rPr>
-              <w:t>}{</w:t>
-            </w:r>
-            <w:proofErr w:type="gramEnd"/>
-            <w:r>
-              <w:rPr>
-                <w:sz w:val="16"/>
-                <w:szCs w:val="16"/>
-              </w:rPr>
-              <w:t>name}</w:t>
+              <w:t>}{name}</w:t>
             </w:r>
           </w:p>
         </w:tc>
         <w:tc>
           <w:tcPr>
-            <w:tcW w:w="1980" w:type="dxa"/>
+            <w:tcW w:w="1698" w:type="dxa"/>
           </w:tcPr>
           <w:p>
             <w:pPr>
@@ -5480,7 +5471,7 @@
         </w:tc>
         <w:tc>
           <w:tcPr>
-            <w:tcW w:w="810" w:type="dxa"/>
+            <w:tcW w:w="800" w:type="dxa"/>
           </w:tcPr>
           <w:p>
             <w:pPr>
@@ -5501,7 +5492,7 @@
         </w:tc>
         <w:tc>
           <w:tcPr>
-            <w:tcW w:w="810" w:type="dxa"/>
+            <w:tcW w:w="800" w:type="dxa"/>
           </w:tcPr>
           <w:p>
             <w:pPr>
@@ -5516,27 +5507,13 @@
                 <w:sz w:val="16"/>
                 <w:szCs w:val="16"/>
               </w:rPr>
-              <w:t>{count</w:t>
-            </w:r>
-            <w:r>
-              <w:rPr>
-                <w:sz w:val="16"/>
-                <w:szCs w:val="16"/>
-              </w:rPr>
-              <w:t>3</w:t>
-            </w:r>
-            <w:r>
-              <w:rPr>
-                <w:sz w:val="16"/>
-                <w:szCs w:val="16"/>
-              </w:rPr>
-              <w:t>}</w:t>
+              <w:t>{count3}</w:t>
             </w:r>
           </w:p>
         </w:tc>
         <w:tc>
           <w:tcPr>
-            <w:tcW w:w="810" w:type="dxa"/>
+            <w:tcW w:w="800" w:type="dxa"/>
           </w:tcPr>
           <w:p>
             <w:pPr>
@@ -5551,27 +5528,13 @@
                 <w:sz w:val="16"/>
                 <w:szCs w:val="16"/>
               </w:rPr>
-              <w:t>{count</w:t>
-            </w:r>
-            <w:r>
-              <w:rPr>
-                <w:sz w:val="16"/>
-                <w:szCs w:val="16"/>
-              </w:rPr>
-              <w:t>4</w:t>
-            </w:r>
-            <w:r>
-              <w:rPr>
-                <w:sz w:val="16"/>
-                <w:szCs w:val="16"/>
-              </w:rPr>
-              <w:t>}</w:t>
+              <w:t>{count4}</w:t>
             </w:r>
           </w:p>
         </w:tc>
         <w:tc>
           <w:tcPr>
-            <w:tcW w:w="805" w:type="dxa"/>
+            <w:tcW w:w="1757" w:type="dxa"/>
           </w:tcPr>
           <w:p>
             <w:pPr>
@@ -5586,30 +5549,14 @@
                 <w:sz w:val="16"/>
                 <w:szCs w:val="16"/>
               </w:rPr>
-              <w:t>{count</w:t>
-            </w:r>
-            <w:proofErr w:type="gramStart"/>
-            <w:r>
-              <w:rPr>
-                <w:sz w:val="16"/>
-                <w:szCs w:val="16"/>
-              </w:rPr>
-              <w:t>5}</w:t>
-            </w:r>
-            <w:r>
-              <w:rPr>
-                <w:sz w:val="16"/>
-                <w:szCs w:val="16"/>
-              </w:rPr>
-              <w:t>{</w:t>
-            </w:r>
-            <w:proofErr w:type="gramEnd"/>
-            <w:r>
-              <w:rPr>
-                <w:sz w:val="16"/>
-                <w:szCs w:val="16"/>
-              </w:rPr>
-              <w:t>/</w:t>
+              <w:t>{count5}</w:t>
+            </w:r>
+            <w:r>
+              <w:rPr>
+                <w:sz w:val="16"/>
+                <w:szCs w:val="16"/>
+              </w:rPr>
+              <w:t>{/</w:t>
             </w:r>
             <w:proofErr w:type="spellStart"/>
             <w:r>
@@ -5627,180 +5574,6 @@
               </w:rPr>
               <w:t>}</w:t>
             </w:r>
-          </w:p>
-        </w:tc>
-      </w:tr>
-      <w:tr>
-        <w:trPr>
-          <w:trHeight w:val="20"/>
-        </w:trPr>
-        <w:tc>
-          <w:tcPr>
-            <w:tcW w:w="4135" w:type="dxa"/>
-          </w:tcPr>
-          <w:p>
-            <w:pPr>
-              <w:rPr>
-                <w:sz w:val="16"/>
-                <w:szCs w:val="16"/>
-              </w:rPr>
-            </w:pPr>
-          </w:p>
-        </w:tc>
-        <w:tc>
-          <w:tcPr>
-            <w:tcW w:w="1980" w:type="dxa"/>
-          </w:tcPr>
-          <w:p>
-            <w:pPr>
-              <w:rPr>
-                <w:sz w:val="16"/>
-                <w:szCs w:val="16"/>
-              </w:rPr>
-            </w:pPr>
-          </w:p>
-        </w:tc>
-        <w:tc>
-          <w:tcPr>
-            <w:tcW w:w="810" w:type="dxa"/>
-          </w:tcPr>
-          <w:p>
-            <w:pPr>
-              <w:jc w:val="center"/>
-              <w:rPr>
-                <w:sz w:val="16"/>
-                <w:szCs w:val="16"/>
-              </w:rPr>
-            </w:pPr>
-          </w:p>
-        </w:tc>
-        <w:tc>
-          <w:tcPr>
-            <w:tcW w:w="810" w:type="dxa"/>
-          </w:tcPr>
-          <w:p>
-            <w:pPr>
-              <w:jc w:val="center"/>
-              <w:rPr>
-                <w:sz w:val="16"/>
-                <w:szCs w:val="16"/>
-              </w:rPr>
-            </w:pPr>
-          </w:p>
-        </w:tc>
-        <w:tc>
-          <w:tcPr>
-            <w:tcW w:w="810" w:type="dxa"/>
-          </w:tcPr>
-          <w:p>
-            <w:pPr>
-              <w:jc w:val="center"/>
-              <w:rPr>
-                <w:sz w:val="16"/>
-                <w:szCs w:val="16"/>
-              </w:rPr>
-            </w:pPr>
-          </w:p>
-        </w:tc>
-        <w:tc>
-          <w:tcPr>
-            <w:tcW w:w="805" w:type="dxa"/>
-          </w:tcPr>
-          <w:p>
-            <w:pPr>
-              <w:jc w:val="center"/>
-              <w:rPr>
-                <w:sz w:val="16"/>
-                <w:szCs w:val="16"/>
-              </w:rPr>
-            </w:pPr>
-          </w:p>
-        </w:tc>
-      </w:tr>
-      <w:tr>
-        <w:trPr>
-          <w:trHeight w:val="20"/>
-        </w:trPr>
-        <w:tc>
-          <w:tcPr>
-            <w:tcW w:w="4135" w:type="dxa"/>
-          </w:tcPr>
-          <w:p>
-            <w:pPr>
-              <w:rPr>
-                <w:sz w:val="16"/>
-                <w:szCs w:val="16"/>
-              </w:rPr>
-            </w:pPr>
-          </w:p>
-        </w:tc>
-        <w:tc>
-          <w:tcPr>
-            <w:tcW w:w="1980" w:type="dxa"/>
-          </w:tcPr>
-          <w:p>
-            <w:pPr>
-              <w:rPr>
-                <w:sz w:val="16"/>
-                <w:szCs w:val="16"/>
-              </w:rPr>
-            </w:pPr>
-          </w:p>
-        </w:tc>
-        <w:tc>
-          <w:tcPr>
-            <w:tcW w:w="810" w:type="dxa"/>
-          </w:tcPr>
-          <w:p>
-            <w:pPr>
-              <w:jc w:val="center"/>
-              <w:rPr>
-                <w:sz w:val="16"/>
-                <w:szCs w:val="16"/>
-              </w:rPr>
-            </w:pPr>
-          </w:p>
-        </w:tc>
-        <w:tc>
-          <w:tcPr>
-            <w:tcW w:w="810" w:type="dxa"/>
-          </w:tcPr>
-          <w:p>
-            <w:pPr>
-              <w:jc w:val="center"/>
-              <w:rPr>
-                <w:sz w:val="16"/>
-                <w:szCs w:val="16"/>
-              </w:rPr>
-            </w:pPr>
-          </w:p>
-        </w:tc>
-        <w:tc>
-          <w:tcPr>
-            <w:tcW w:w="810" w:type="dxa"/>
-          </w:tcPr>
-          <w:p>
-            <w:pPr>
-              <w:jc w:val="center"/>
-              <w:rPr>
-                <w:sz w:val="16"/>
-                <w:szCs w:val="16"/>
-              </w:rPr>
-            </w:pPr>
-          </w:p>
-        </w:tc>
-        <w:tc>
-          <w:tcPr>
-            <w:tcW w:w="805" w:type="dxa"/>
-          </w:tcPr>
-          <w:p>
-            <w:pPr>
-              <w:jc w:val="center"/>
-              <w:rPr>
-                <w:sz w:val="16"/>
-                <w:szCs w:val="16"/>
-              </w:rPr>
-            </w:pPr>
           </w:p>
         </w:tc>
       </w:tr>
@@ -5828,14 +5601,14 @@
         <w:tblLook w:val="04A0" w:firstRow="1" w:lastRow="0" w:firstColumn="1" w:lastColumn="0" w:noHBand="0" w:noVBand="1"/>
       </w:tblPr>
       <w:tblGrid>
-        <w:gridCol w:w="3366"/>
-        <w:gridCol w:w="1645"/>
-        <w:gridCol w:w="660"/>
-        <w:gridCol w:w="573"/>
-        <w:gridCol w:w="677"/>
-        <w:gridCol w:w="551"/>
-        <w:gridCol w:w="507"/>
-        <w:gridCol w:w="1371"/>
+        <w:gridCol w:w="2395"/>
+        <w:gridCol w:w="1168"/>
+        <w:gridCol w:w="772"/>
+        <w:gridCol w:w="772"/>
+        <w:gridCol w:w="772"/>
+        <w:gridCol w:w="772"/>
+        <w:gridCol w:w="772"/>
+        <w:gridCol w:w="1927"/>
       </w:tblGrid>
       <w:tr>
         <w:trPr>
@@ -5843,7 +5616,7 @@
         </w:trPr>
         <w:tc>
           <w:tcPr>
-            <w:tcW w:w="3865" w:type="dxa"/>
+            <w:tcW w:w="3366" w:type="dxa"/>
             <w:shd w:val="clear" w:color="auto" w:fill="F2F2F2" w:themeFill="background1" w:themeFillShade="F2"/>
           </w:tcPr>
           <w:p>
@@ -5865,7 +5638,7 @@
         </w:tc>
         <w:tc>
           <w:tcPr>
-            <w:tcW w:w="1890" w:type="dxa"/>
+            <w:tcW w:w="1645" w:type="dxa"/>
             <w:shd w:val="clear" w:color="auto" w:fill="F2F2F2" w:themeFill="background1" w:themeFillShade="F2"/>
           </w:tcPr>
           <w:p>
@@ -5882,6 +5655,50 @@
                 <w:szCs w:val="16"/>
               </w:rPr>
               <w:t>EDITORIAL</w:t>
+            </w:r>
+          </w:p>
+        </w:tc>
+        <w:tc>
+          <w:tcPr>
+            <w:tcW w:w="660" w:type="dxa"/>
+            <w:shd w:val="clear" w:color="auto" w:fill="F2F2F2" w:themeFill="background1" w:themeFillShade="F2"/>
+          </w:tcPr>
+          <w:p>
+            <w:pPr>
+              <w:jc w:val="center"/>
+              <w:rPr>
+                <w:sz w:val="16"/>
+                <w:szCs w:val="16"/>
+              </w:rPr>
+            </w:pPr>
+            <w:r>
+              <w:rPr>
+                <w:sz w:val="16"/>
+                <w:szCs w:val="16"/>
+              </w:rPr>
+              <w:t>1ERO.</w:t>
+            </w:r>
+          </w:p>
+        </w:tc>
+        <w:tc>
+          <w:tcPr>
+            <w:tcW w:w="573" w:type="dxa"/>
+            <w:shd w:val="clear" w:color="auto" w:fill="F2F2F2" w:themeFill="background1" w:themeFillShade="F2"/>
+          </w:tcPr>
+          <w:p>
+            <w:pPr>
+              <w:jc w:val="center"/>
+              <w:rPr>
+                <w:sz w:val="16"/>
+                <w:szCs w:val="16"/>
+              </w:rPr>
+            </w:pPr>
+            <w:r>
+              <w:rPr>
+                <w:sz w:val="16"/>
+                <w:szCs w:val="16"/>
+              </w:rPr>
+              <w:t>2DO.</w:t>
             </w:r>
           </w:p>
         </w:tc>
@@ -5903,13 +5720,13 @@
                 <w:sz w:val="16"/>
                 <w:szCs w:val="16"/>
               </w:rPr>
-              <w:t>1ERO.</w:t>
+              <w:t>3ERO.</w:t>
             </w:r>
           </w:p>
         </w:tc>
         <w:tc>
           <w:tcPr>
-            <w:tcW w:w="583" w:type="dxa"/>
+            <w:tcW w:w="551" w:type="dxa"/>
             <w:shd w:val="clear" w:color="auto" w:fill="F2F2F2" w:themeFill="background1" w:themeFillShade="F2"/>
           </w:tcPr>
           <w:p>
@@ -5925,13 +5742,13 @@
                 <w:sz w:val="16"/>
                 <w:szCs w:val="16"/>
               </w:rPr>
-              <w:t>2DO.</w:t>
+              <w:t>4TO.</w:t>
             </w:r>
           </w:p>
         </w:tc>
         <w:tc>
           <w:tcPr>
-            <w:tcW w:w="699" w:type="dxa"/>
+            <w:tcW w:w="507" w:type="dxa"/>
             <w:shd w:val="clear" w:color="auto" w:fill="F2F2F2" w:themeFill="background1" w:themeFillShade="F2"/>
           </w:tcPr>
           <w:p>
@@ -5947,57 +5764,13 @@
                 <w:sz w:val="16"/>
                 <w:szCs w:val="16"/>
               </w:rPr>
-              <w:t>3ERO.</w:t>
+              <w:t>5TO</w:t>
             </w:r>
           </w:p>
         </w:tc>
         <w:tc>
           <w:tcPr>
-            <w:tcW w:w="560" w:type="dxa"/>
-            <w:shd w:val="clear" w:color="auto" w:fill="F2F2F2" w:themeFill="background1" w:themeFillShade="F2"/>
-          </w:tcPr>
-          <w:p>
-            <w:pPr>
-              <w:jc w:val="center"/>
-              <w:rPr>
-                <w:sz w:val="16"/>
-                <w:szCs w:val="16"/>
-              </w:rPr>
-            </w:pPr>
-            <w:r>
-              <w:rPr>
-                <w:sz w:val="16"/>
-                <w:szCs w:val="16"/>
-              </w:rPr>
-              <w:t>4TO.</w:t>
-            </w:r>
-          </w:p>
-        </w:tc>
-        <w:tc>
-          <w:tcPr>
-            <w:tcW w:w="515" w:type="dxa"/>
-            <w:shd w:val="clear" w:color="auto" w:fill="F2F2F2" w:themeFill="background1" w:themeFillShade="F2"/>
-          </w:tcPr>
-          <w:p>
-            <w:pPr>
-              <w:jc w:val="center"/>
-              <w:rPr>
-                <w:sz w:val="16"/>
-                <w:szCs w:val="16"/>
-              </w:rPr>
-            </w:pPr>
-            <w:r>
-              <w:rPr>
-                <w:sz w:val="16"/>
-                <w:szCs w:val="16"/>
-              </w:rPr>
-              <w:t>5TO</w:t>
-            </w:r>
-          </w:p>
-        </w:tc>
-        <w:tc>
-          <w:tcPr>
-            <w:tcW w:w="561" w:type="dxa"/>
+            <w:tcW w:w="1371" w:type="dxa"/>
             <w:shd w:val="clear" w:color="auto" w:fill="F2F2F2" w:themeFill="background1" w:themeFillShade="F2"/>
           </w:tcPr>
           <w:p>
@@ -6024,7 +5797,7 @@
         </w:trPr>
         <w:tc>
           <w:tcPr>
-            <w:tcW w:w="3865" w:type="dxa"/>
+            <w:tcW w:w="3366" w:type="dxa"/>
           </w:tcPr>
           <w:p>
             <w:pPr>
@@ -6040,7 +5813,6 @@
               </w:rPr>
               <w:t>{#</w:t>
             </w:r>
-            <w:proofErr w:type="gramStart"/>
             <w:r>
               <w:rPr>
                 <w:sz w:val="16"/>
@@ -6053,21 +5825,13 @@
                 <w:sz w:val="16"/>
                 <w:szCs w:val="16"/>
               </w:rPr>
-              <w:t>}{</w:t>
-            </w:r>
-            <w:proofErr w:type="gramEnd"/>
-            <w:r>
-              <w:rPr>
-                <w:sz w:val="16"/>
-                <w:szCs w:val="16"/>
-              </w:rPr>
-              <w:t>name}</w:t>
+              <w:t>}{name}</w:t>
             </w:r>
           </w:p>
         </w:tc>
         <w:tc>
           <w:tcPr>
-            <w:tcW w:w="1890" w:type="dxa"/>
+            <w:tcW w:w="1645" w:type="dxa"/>
           </w:tcPr>
           <w:p>
             <w:pPr>
@@ -6082,6 +5846,62 @@
                 <w:szCs w:val="16"/>
               </w:rPr>
               <w:t>{editorial}</w:t>
+            </w:r>
+          </w:p>
+        </w:tc>
+        <w:tc>
+          <w:tcPr>
+            <w:tcW w:w="660" w:type="dxa"/>
+          </w:tcPr>
+          <w:p>
+            <w:pPr>
+              <w:jc w:val="center"/>
+              <w:rPr>
+                <w:sz w:val="16"/>
+                <w:szCs w:val="16"/>
+              </w:rPr>
+            </w:pPr>
+            <w:r>
+              <w:rPr>
+                <w:sz w:val="16"/>
+                <w:szCs w:val="16"/>
+              </w:rPr>
+              <w:t>{count</w:t>
+            </w:r>
+            <w:r>
+              <w:rPr>
+                <w:sz w:val="16"/>
+                <w:szCs w:val="16"/>
+              </w:rPr>
+              <w:t>1</w:t>
+            </w:r>
+            <w:r>
+              <w:rPr>
+                <w:sz w:val="16"/>
+                <w:szCs w:val="16"/>
+              </w:rPr>
+              <w:t>}</w:t>
+            </w:r>
+          </w:p>
+        </w:tc>
+        <w:tc>
+          <w:tcPr>
+            <w:tcW w:w="573" w:type="dxa"/>
+          </w:tcPr>
+          <w:p>
+            <w:pPr>
+              <w:jc w:val="center"/>
+              <w:rPr>
+                <w:sz w:val="16"/>
+                <w:szCs w:val="16"/>
+              </w:rPr>
+            </w:pPr>
+            <w:r>
+              <w:rPr>
+                <w:sz w:val="16"/>
+                <w:szCs w:val="16"/>
+              </w:rPr>
+              <w:t>{count2}</w:t>
             </w:r>
           </w:p>
         </w:tc>
@@ -6097,11 +5917,32 @@
                 <w:szCs w:val="16"/>
               </w:rPr>
             </w:pPr>
+            <w:r>
+              <w:rPr>
+                <w:sz w:val="16"/>
+                <w:szCs w:val="16"/>
+              </w:rPr>
+              <w:t>{count</w:t>
+            </w:r>
+            <w:r>
+              <w:rPr>
+                <w:sz w:val="16"/>
+                <w:szCs w:val="16"/>
+              </w:rPr>
+              <w:t>3</w:t>
+            </w:r>
+            <w:r>
+              <w:rPr>
+                <w:sz w:val="16"/>
+                <w:szCs w:val="16"/>
+              </w:rPr>
+              <w:t>}</w:t>
+            </w:r>
           </w:p>
         </w:tc>
         <w:tc>
           <w:tcPr>
-            <w:tcW w:w="583" w:type="dxa"/>
+            <w:tcW w:w="551" w:type="dxa"/>
           </w:tcPr>
           <w:p>
             <w:pPr>
@@ -6111,11 +5952,32 @@
                 <w:szCs w:val="16"/>
               </w:rPr>
             </w:pPr>
+            <w:r>
+              <w:rPr>
+                <w:sz w:val="16"/>
+                <w:szCs w:val="16"/>
+              </w:rPr>
+              <w:t>{count</w:t>
+            </w:r>
+            <w:r>
+              <w:rPr>
+                <w:sz w:val="16"/>
+                <w:szCs w:val="16"/>
+              </w:rPr>
+              <w:t>4</w:t>
+            </w:r>
+            <w:r>
+              <w:rPr>
+                <w:sz w:val="16"/>
+                <w:szCs w:val="16"/>
+              </w:rPr>
+              <w:t>}</w:t>
+            </w:r>
           </w:p>
         </w:tc>
         <w:tc>
           <w:tcPr>
-            <w:tcW w:w="699" w:type="dxa"/>
+            <w:tcW w:w="507" w:type="dxa"/>
           </w:tcPr>
           <w:p>
             <w:pPr>
@@ -6125,11 +5987,32 @@
                 <w:szCs w:val="16"/>
               </w:rPr>
             </w:pPr>
+            <w:r>
+              <w:rPr>
+                <w:sz w:val="16"/>
+                <w:szCs w:val="16"/>
+              </w:rPr>
+              <w:t>{count</w:t>
+            </w:r>
+            <w:r>
+              <w:rPr>
+                <w:sz w:val="16"/>
+                <w:szCs w:val="16"/>
+              </w:rPr>
+              <w:t>5</w:t>
+            </w:r>
+            <w:r>
+              <w:rPr>
+                <w:sz w:val="16"/>
+                <w:szCs w:val="16"/>
+              </w:rPr>
+              <w:t>}</w:t>
+            </w:r>
           </w:p>
         </w:tc>
         <w:tc>
           <w:tcPr>
-            <w:tcW w:w="560" w:type="dxa"/>
+            <w:tcW w:w="1371" w:type="dxa"/>
           </w:tcPr>
           <w:p>
             <w:pPr>
@@ -6139,11 +6022,115 @@
                 <w:szCs w:val="16"/>
               </w:rPr>
             </w:pPr>
+            <w:r>
+              <w:rPr>
+                <w:sz w:val="16"/>
+                <w:szCs w:val="16"/>
+              </w:rPr>
+              <w:t>{count</w:t>
+            </w:r>
+            <w:r>
+              <w:rPr>
+                <w:sz w:val="16"/>
+                <w:szCs w:val="16"/>
+              </w:rPr>
+              <w:t>6</w:t>
+            </w:r>
+            <w:r>
+              <w:rPr>
+                <w:sz w:val="16"/>
+                <w:szCs w:val="16"/>
+              </w:rPr>
+              <w:t>}</w:t>
+            </w:r>
+            <w:r>
+              <w:rPr>
+                <w:sz w:val="16"/>
+                <w:szCs w:val="16"/>
+              </w:rPr>
+              <w:t>{/</w:t>
+            </w:r>
+            <w:proofErr w:type="spellStart"/>
+            <w:r>
+              <w:rPr>
+                <w:sz w:val="16"/>
+                <w:szCs w:val="16"/>
+              </w:rPr>
+              <w:t>PrimariaOrders</w:t>
+            </w:r>
+            <w:proofErr w:type="spellEnd"/>
+            <w:r>
+              <w:rPr>
+                <w:sz w:val="16"/>
+                <w:szCs w:val="16"/>
+              </w:rPr>
+              <w:t>}</w:t>
+            </w:r>
+          </w:p>
+        </w:tc>
+      </w:tr>
+    </w:tbl>
+    <w:p>
+      <w:pPr>
+        <w:spacing w:after="0"/>
+        <w:rPr>
+          <w:b/>
+          <w:bCs/>
+        </w:rPr>
+      </w:pPr>
+      <w:r>
+        <w:rPr>
+          <w:b/>
+          <w:bCs/>
+        </w:rPr>
+        <w:t>SECUNDARIA:</w:t>
+      </w:r>
+    </w:p>
+    <w:tbl>
+      <w:tblPr>
+        <w:tblStyle w:val="TableGrid"/>
+        <w:tblW w:w="0" w:type="auto"/>
+        <w:tblLook w:val="04A0" w:firstRow="1" w:lastRow="0" w:firstColumn="1" w:lastColumn="0" w:noHBand="0" w:noVBand="1"/>
+      </w:tblPr>
+      <w:tblGrid>
+        <w:gridCol w:w="2830"/>
+        <w:gridCol w:w="1335"/>
+        <w:gridCol w:w="772"/>
+        <w:gridCol w:w="772"/>
+        <w:gridCol w:w="772"/>
+        <w:gridCol w:w="772"/>
+        <w:gridCol w:w="2097"/>
+      </w:tblGrid>
+      <w:tr>
+        <w:trPr>
+          <w:trHeight w:val="20"/>
+        </w:trPr>
+        <w:tc>
+          <w:tcPr>
+            <w:tcW w:w="3586" w:type="dxa"/>
+            <w:shd w:val="clear" w:color="auto" w:fill="F2F2F2" w:themeFill="background1" w:themeFillShade="F2"/>
+          </w:tcPr>
+          <w:p>
+            <w:pPr>
+              <w:jc w:val="center"/>
+              <w:rPr>
+                <w:sz w:val="16"/>
+                <w:szCs w:val="16"/>
+              </w:rPr>
+            </w:pPr>
+            <w:r>
+              <w:rPr>
+                <w:sz w:val="16"/>
+                <w:szCs w:val="16"/>
+              </w:rPr>
+              <w:t>TITULO</w:t>
+            </w:r>
           </w:p>
         </w:tc>
         <w:tc>
           <w:tcPr>
-            <w:tcW w:w="515" w:type="dxa"/>
+            <w:tcW w:w="1740" w:type="dxa"/>
+            <w:shd w:val="clear" w:color="auto" w:fill="F2F2F2" w:themeFill="background1" w:themeFillShade="F2"/>
           </w:tcPr>
           <w:p>
             <w:pPr>
@@ -6153,11 +6140,19 @@
                 <w:szCs w:val="16"/>
               </w:rPr>
             </w:pPr>
+            <w:r>
+              <w:rPr>
+                <w:sz w:val="16"/>
+                <w:szCs w:val="16"/>
+              </w:rPr>
+              <w:t>EDITORIAL</w:t>
+            </w:r>
           </w:p>
         </w:tc>
         <w:tc>
           <w:tcPr>
-            <w:tcW w:w="561" w:type="dxa"/>
+            <w:tcW w:w="667" w:type="dxa"/>
+            <w:shd w:val="clear" w:color="auto" w:fill="F2F2F2" w:themeFill="background1" w:themeFillShade="F2"/>
           </w:tcPr>
           <w:p>
             <w:pPr>
@@ -6172,23 +6167,95 @@
                 <w:sz w:val="16"/>
                 <w:szCs w:val="16"/>
               </w:rPr>
-              <w:t>{/</w:t>
-            </w:r>
-            <w:proofErr w:type="spellStart"/>
-            <w:r>
-              <w:rPr>
-                <w:sz w:val="16"/>
-                <w:szCs w:val="16"/>
-              </w:rPr>
-              <w:t>PrimariaOrders</w:t>
-            </w:r>
-            <w:proofErr w:type="spellEnd"/>
-            <w:r>
-              <w:rPr>
-                <w:sz w:val="16"/>
-                <w:szCs w:val="16"/>
-              </w:rPr>
-              <w:t>}</w:t>
+              <w:t>1ERO.</w:t>
+            </w:r>
+          </w:p>
+        </w:tc>
+        <w:tc>
+          <w:tcPr>
+            <w:tcW w:w="577" w:type="dxa"/>
+            <w:shd w:val="clear" w:color="auto" w:fill="F2F2F2" w:themeFill="background1" w:themeFillShade="F2"/>
+          </w:tcPr>
+          <w:p>
+            <w:pPr>
+              <w:jc w:val="center"/>
+              <w:rPr>
+                <w:sz w:val="16"/>
+                <w:szCs w:val="16"/>
+              </w:rPr>
+            </w:pPr>
+            <w:r>
+              <w:rPr>
+                <w:sz w:val="16"/>
+                <w:szCs w:val="16"/>
+              </w:rPr>
+              <w:t>2DO.</w:t>
+            </w:r>
+          </w:p>
+        </w:tc>
+        <w:tc>
+          <w:tcPr>
+            <w:tcW w:w="685" w:type="dxa"/>
+            <w:shd w:val="clear" w:color="auto" w:fill="F2F2F2" w:themeFill="background1" w:themeFillShade="F2"/>
+          </w:tcPr>
+          <w:p>
+            <w:pPr>
+              <w:jc w:val="center"/>
+              <w:rPr>
+                <w:sz w:val="16"/>
+                <w:szCs w:val="16"/>
+              </w:rPr>
+            </w:pPr>
+            <w:r>
+              <w:rPr>
+                <w:sz w:val="16"/>
+                <w:szCs w:val="16"/>
+              </w:rPr>
+              <w:t>3ERO.</w:t>
+            </w:r>
+          </w:p>
+        </w:tc>
+        <w:tc>
+          <w:tcPr>
+            <w:tcW w:w="554" w:type="dxa"/>
+            <w:shd w:val="clear" w:color="auto" w:fill="F2F2F2" w:themeFill="background1" w:themeFillShade="F2"/>
+          </w:tcPr>
+          <w:p>
+            <w:pPr>
+              <w:jc w:val="center"/>
+              <w:rPr>
+                <w:sz w:val="16"/>
+                <w:szCs w:val="16"/>
+              </w:rPr>
+            </w:pPr>
+            <w:r>
+              <w:rPr>
+                <w:sz w:val="16"/>
+                <w:szCs w:val="16"/>
+              </w:rPr>
+              <w:t>4TO.</w:t>
+            </w:r>
+          </w:p>
+        </w:tc>
+        <w:tc>
+          <w:tcPr>
+            <w:tcW w:w="1541" w:type="dxa"/>
+            <w:shd w:val="clear" w:color="auto" w:fill="F2F2F2" w:themeFill="background1" w:themeFillShade="F2"/>
+          </w:tcPr>
+          <w:p>
+            <w:pPr>
+              <w:jc w:val="center"/>
+              <w:rPr>
+                <w:sz w:val="16"/>
+                <w:szCs w:val="16"/>
+              </w:rPr>
+            </w:pPr>
+            <w:r>
+              <w:rPr>
+                <w:sz w:val="16"/>
+                <w:szCs w:val="16"/>
+              </w:rPr>
+              <w:t>5TO</w:t>
             </w:r>
           </w:p>
         </w:tc>
@@ -6199,7 +6266,7 @@
         </w:trPr>
         <w:tc>
           <w:tcPr>
-            <w:tcW w:w="3865" w:type="dxa"/>
+            <w:tcW w:w="3586" w:type="dxa"/>
           </w:tcPr>
           <w:p>
             <w:pPr>
@@ -6208,11 +6275,46 @@
                 <w:szCs w:val="16"/>
               </w:rPr>
             </w:pPr>
+            <w:r>
+              <w:rPr>
+                <w:sz w:val="16"/>
+                <w:szCs w:val="16"/>
+              </w:rPr>
+              <w:t>{#Sec</w:t>
+            </w:r>
+            <w:r>
+              <w:rPr>
+                <w:sz w:val="16"/>
+                <w:szCs w:val="16"/>
+              </w:rPr>
+              <w:t>u</w:t>
+            </w:r>
+            <w:r>
+              <w:rPr>
+                <w:sz w:val="16"/>
+                <w:szCs w:val="16"/>
+              </w:rPr>
+              <w:t>ndar</w:t>
+            </w:r>
+            <w:r>
+              <w:rPr>
+                <w:sz w:val="16"/>
+                <w:szCs w:val="16"/>
+              </w:rPr>
+              <w:t>ia</w:t>
+            </w:r>
+            <w:r>
+              <w:rPr>
+                <w:sz w:val="16"/>
+                <w:szCs w:val="16"/>
+              </w:rPr>
+              <w:t>Orders}{name}</w:t>
+            </w:r>
           </w:p>
         </w:tc>
         <w:tc>
           <w:tcPr>
-            <w:tcW w:w="1890" w:type="dxa"/>
+            <w:tcW w:w="1740" w:type="dxa"/>
           </w:tcPr>
           <w:p>
             <w:pPr>
@@ -6221,11 +6323,18 @@
                 <w:szCs w:val="16"/>
               </w:rPr>
             </w:pPr>
+            <w:r>
+              <w:rPr>
+                <w:sz w:val="16"/>
+                <w:szCs w:val="16"/>
+              </w:rPr>
+              <w:t>{editorial}</w:t>
+            </w:r>
           </w:p>
         </w:tc>
         <w:tc>
           <w:tcPr>
-            <w:tcW w:w="677" w:type="dxa"/>
+            <w:tcW w:w="667" w:type="dxa"/>
           </w:tcPr>
           <w:p>
             <w:pPr>
@@ -6235,11 +6344,18 @@
                 <w:szCs w:val="16"/>
               </w:rPr>
             </w:pPr>
+            <w:r>
+              <w:rPr>
+                <w:sz w:val="16"/>
+                <w:szCs w:val="16"/>
+              </w:rPr>
+              <w:t>{count1}</w:t>
+            </w:r>
           </w:p>
         </w:tc>
         <w:tc>
           <w:tcPr>
-            <w:tcW w:w="583" w:type="dxa"/>
+            <w:tcW w:w="577" w:type="dxa"/>
           </w:tcPr>
           <w:p>
             <w:pPr>
@@ -6249,11 +6365,32 @@
                 <w:szCs w:val="16"/>
               </w:rPr>
             </w:pPr>
+            <w:r>
+              <w:rPr>
+                <w:sz w:val="16"/>
+                <w:szCs w:val="16"/>
+              </w:rPr>
+              <w:t>{count</w:t>
+            </w:r>
+            <w:r>
+              <w:rPr>
+                <w:sz w:val="16"/>
+                <w:szCs w:val="16"/>
+              </w:rPr>
+              <w:t>2</w:t>
+            </w:r>
+            <w:r>
+              <w:rPr>
+                <w:sz w:val="16"/>
+                <w:szCs w:val="16"/>
+              </w:rPr>
+              <w:t>}</w:t>
+            </w:r>
           </w:p>
         </w:tc>
         <w:tc>
           <w:tcPr>
-            <w:tcW w:w="699" w:type="dxa"/>
+            <w:tcW w:w="685" w:type="dxa"/>
           </w:tcPr>
           <w:p>
             <w:pPr>
@@ -6263,11 +6400,32 @@
                 <w:szCs w:val="16"/>
               </w:rPr>
             </w:pPr>
+            <w:r>
+              <w:rPr>
+                <w:sz w:val="16"/>
+                <w:szCs w:val="16"/>
+              </w:rPr>
+              <w:t>{count</w:t>
+            </w:r>
+            <w:r>
+              <w:rPr>
+                <w:sz w:val="16"/>
+                <w:szCs w:val="16"/>
+              </w:rPr>
+              <w:t>3</w:t>
+            </w:r>
+            <w:r>
+              <w:rPr>
+                <w:sz w:val="16"/>
+                <w:szCs w:val="16"/>
+              </w:rPr>
+              <w:t>}</w:t>
+            </w:r>
           </w:p>
         </w:tc>
         <w:tc>
           <w:tcPr>
-            <w:tcW w:w="560" w:type="dxa"/>
+            <w:tcW w:w="554" w:type="dxa"/>
           </w:tcPr>
           <w:p>
             <w:pPr>
@@ -6277,11 +6435,32 @@
                 <w:szCs w:val="16"/>
               </w:rPr>
             </w:pPr>
+            <w:r>
+              <w:rPr>
+                <w:sz w:val="16"/>
+                <w:szCs w:val="16"/>
+              </w:rPr>
+              <w:t>{count</w:t>
+            </w:r>
+            <w:r>
+              <w:rPr>
+                <w:sz w:val="16"/>
+                <w:szCs w:val="16"/>
+              </w:rPr>
+              <w:t>4</w:t>
+            </w:r>
+            <w:r>
+              <w:rPr>
+                <w:sz w:val="16"/>
+                <w:szCs w:val="16"/>
+              </w:rPr>
+              <w:t>}</w:t>
+            </w:r>
           </w:p>
         </w:tc>
         <w:tc>
           <w:tcPr>
-            <w:tcW w:w="515" w:type="dxa"/>
+            <w:tcW w:w="1541" w:type="dxa"/>
           </w:tcPr>
           <w:p>
             <w:pPr>
@@ -6291,927 +6470,35 @@
                 <w:szCs w:val="16"/>
               </w:rPr>
             </w:pPr>
-          </w:p>
-        </w:tc>
-        <w:tc>
-          <w:tcPr>
-            <w:tcW w:w="561" w:type="dxa"/>
-          </w:tcPr>
-          <w:p>
-            <w:pPr>
-              <w:jc w:val="center"/>
-              <w:rPr>
-                <w:sz w:val="16"/>
-                <w:szCs w:val="16"/>
-              </w:rPr>
-            </w:pPr>
-          </w:p>
-        </w:tc>
-      </w:tr>
-      <w:tr>
-        <w:trPr>
-          <w:trHeight w:val="20"/>
-        </w:trPr>
-        <w:tc>
-          <w:tcPr>
-            <w:tcW w:w="3865" w:type="dxa"/>
-          </w:tcPr>
-          <w:p>
-            <w:pPr>
-              <w:rPr>
-                <w:sz w:val="16"/>
-                <w:szCs w:val="16"/>
-              </w:rPr>
-            </w:pPr>
-          </w:p>
-        </w:tc>
-        <w:tc>
-          <w:tcPr>
-            <w:tcW w:w="1890" w:type="dxa"/>
-          </w:tcPr>
-          <w:p>
-            <w:pPr>
-              <w:rPr>
-                <w:sz w:val="16"/>
-                <w:szCs w:val="16"/>
-              </w:rPr>
-            </w:pPr>
-          </w:p>
-        </w:tc>
-        <w:tc>
-          <w:tcPr>
-            <w:tcW w:w="677" w:type="dxa"/>
-          </w:tcPr>
-          <w:p>
-            <w:pPr>
-              <w:jc w:val="center"/>
-              <w:rPr>
-                <w:sz w:val="16"/>
-                <w:szCs w:val="16"/>
-              </w:rPr>
-            </w:pPr>
-          </w:p>
-        </w:tc>
-        <w:tc>
-          <w:tcPr>
-            <w:tcW w:w="583" w:type="dxa"/>
-          </w:tcPr>
-          <w:p>
-            <w:pPr>
-              <w:jc w:val="center"/>
-              <w:rPr>
-                <w:sz w:val="16"/>
-                <w:szCs w:val="16"/>
-              </w:rPr>
-            </w:pPr>
-          </w:p>
-        </w:tc>
-        <w:tc>
-          <w:tcPr>
-            <w:tcW w:w="699" w:type="dxa"/>
-          </w:tcPr>
-          <w:p>
-            <w:pPr>
-              <w:jc w:val="center"/>
-              <w:rPr>
-                <w:sz w:val="16"/>
-                <w:szCs w:val="16"/>
-              </w:rPr>
-            </w:pPr>
-          </w:p>
-        </w:tc>
-        <w:tc>
-          <w:tcPr>
-            <w:tcW w:w="560" w:type="dxa"/>
-          </w:tcPr>
-          <w:p>
-            <w:pPr>
-              <w:jc w:val="center"/>
-              <w:rPr>
-                <w:sz w:val="16"/>
-                <w:szCs w:val="16"/>
-              </w:rPr>
-            </w:pPr>
-          </w:p>
-        </w:tc>
-        <w:tc>
-          <w:tcPr>
-            <w:tcW w:w="515" w:type="dxa"/>
-          </w:tcPr>
-          <w:p>
-            <w:pPr>
-              <w:jc w:val="center"/>
-              <w:rPr>
-                <w:sz w:val="16"/>
-                <w:szCs w:val="16"/>
-              </w:rPr>
-            </w:pPr>
-          </w:p>
-        </w:tc>
-        <w:tc>
-          <w:tcPr>
-            <w:tcW w:w="561" w:type="dxa"/>
-          </w:tcPr>
-          <w:p>
-            <w:pPr>
-              <w:jc w:val="center"/>
-              <w:rPr>
-                <w:sz w:val="16"/>
-                <w:szCs w:val="16"/>
-              </w:rPr>
-            </w:pPr>
-          </w:p>
-        </w:tc>
-      </w:tr>
-      <w:tr>
-        <w:trPr>
-          <w:trHeight w:val="20"/>
-        </w:trPr>
-        <w:tc>
-          <w:tcPr>
-            <w:tcW w:w="3865" w:type="dxa"/>
-          </w:tcPr>
-          <w:p>
-            <w:pPr>
-              <w:rPr>
-                <w:sz w:val="16"/>
-                <w:szCs w:val="16"/>
-              </w:rPr>
-            </w:pPr>
-          </w:p>
-        </w:tc>
-        <w:tc>
-          <w:tcPr>
-            <w:tcW w:w="1890" w:type="dxa"/>
-          </w:tcPr>
-          <w:p>
-            <w:pPr>
-              <w:rPr>
-                <w:sz w:val="16"/>
-                <w:szCs w:val="16"/>
-              </w:rPr>
-            </w:pPr>
-          </w:p>
-        </w:tc>
-        <w:tc>
-          <w:tcPr>
-            <w:tcW w:w="677" w:type="dxa"/>
-          </w:tcPr>
-          <w:p>
-            <w:pPr>
-              <w:jc w:val="center"/>
-              <w:rPr>
-                <w:sz w:val="16"/>
-                <w:szCs w:val="16"/>
-              </w:rPr>
-            </w:pPr>
-          </w:p>
-        </w:tc>
-        <w:tc>
-          <w:tcPr>
-            <w:tcW w:w="583" w:type="dxa"/>
-          </w:tcPr>
-          <w:p>
-            <w:pPr>
-              <w:jc w:val="center"/>
-              <w:rPr>
-                <w:sz w:val="16"/>
-                <w:szCs w:val="16"/>
-              </w:rPr>
-            </w:pPr>
-          </w:p>
-        </w:tc>
-        <w:tc>
-          <w:tcPr>
-            <w:tcW w:w="699" w:type="dxa"/>
-          </w:tcPr>
-          <w:p>
-            <w:pPr>
-              <w:jc w:val="center"/>
-              <w:rPr>
-                <w:sz w:val="16"/>
-                <w:szCs w:val="16"/>
-              </w:rPr>
-            </w:pPr>
-          </w:p>
-        </w:tc>
-        <w:tc>
-          <w:tcPr>
-            <w:tcW w:w="560" w:type="dxa"/>
-          </w:tcPr>
-          <w:p>
-            <w:pPr>
-              <w:jc w:val="center"/>
-              <w:rPr>
-                <w:sz w:val="16"/>
-                <w:szCs w:val="16"/>
-              </w:rPr>
-            </w:pPr>
-          </w:p>
-        </w:tc>
-        <w:tc>
-          <w:tcPr>
-            <w:tcW w:w="515" w:type="dxa"/>
-          </w:tcPr>
-          <w:p>
-            <w:pPr>
-              <w:jc w:val="center"/>
-              <w:rPr>
-                <w:sz w:val="16"/>
-                <w:szCs w:val="16"/>
-              </w:rPr>
-            </w:pPr>
-          </w:p>
-        </w:tc>
-        <w:tc>
-          <w:tcPr>
-            <w:tcW w:w="561" w:type="dxa"/>
-          </w:tcPr>
-          <w:p>
-            <w:pPr>
-              <w:jc w:val="center"/>
-              <w:rPr>
-                <w:sz w:val="16"/>
-                <w:szCs w:val="16"/>
-              </w:rPr>
-            </w:pPr>
-          </w:p>
-        </w:tc>
-      </w:tr>
-      <w:tr>
-        <w:trPr>
-          <w:trHeight w:val="20"/>
-        </w:trPr>
-        <w:tc>
-          <w:tcPr>
-            <w:tcW w:w="3865" w:type="dxa"/>
-          </w:tcPr>
-          <w:p>
-            <w:pPr>
-              <w:rPr>
-                <w:sz w:val="16"/>
-                <w:szCs w:val="16"/>
-              </w:rPr>
-            </w:pPr>
-          </w:p>
-        </w:tc>
-        <w:tc>
-          <w:tcPr>
-            <w:tcW w:w="1890" w:type="dxa"/>
-          </w:tcPr>
-          <w:p>
-            <w:pPr>
-              <w:rPr>
-                <w:sz w:val="16"/>
-                <w:szCs w:val="16"/>
-              </w:rPr>
-            </w:pPr>
-          </w:p>
-        </w:tc>
-        <w:tc>
-          <w:tcPr>
-            <w:tcW w:w="677" w:type="dxa"/>
-          </w:tcPr>
-          <w:p>
-            <w:pPr>
-              <w:jc w:val="center"/>
-              <w:rPr>
-                <w:sz w:val="16"/>
-                <w:szCs w:val="16"/>
-              </w:rPr>
-            </w:pPr>
-          </w:p>
-        </w:tc>
-        <w:tc>
-          <w:tcPr>
-            <w:tcW w:w="583" w:type="dxa"/>
-          </w:tcPr>
-          <w:p>
-            <w:pPr>
-              <w:jc w:val="center"/>
-              <w:rPr>
-                <w:sz w:val="16"/>
-                <w:szCs w:val="16"/>
-              </w:rPr>
-            </w:pPr>
-          </w:p>
-        </w:tc>
-        <w:tc>
-          <w:tcPr>
-            <w:tcW w:w="699" w:type="dxa"/>
-          </w:tcPr>
-          <w:p>
-            <w:pPr>
-              <w:jc w:val="center"/>
-              <w:rPr>
-                <w:sz w:val="16"/>
-                <w:szCs w:val="16"/>
-              </w:rPr>
-            </w:pPr>
-          </w:p>
-        </w:tc>
-        <w:tc>
-          <w:tcPr>
-            <w:tcW w:w="560" w:type="dxa"/>
-          </w:tcPr>
-          <w:p>
-            <w:pPr>
-              <w:jc w:val="center"/>
-              <w:rPr>
-                <w:sz w:val="16"/>
-                <w:szCs w:val="16"/>
-              </w:rPr>
-            </w:pPr>
-          </w:p>
-        </w:tc>
-        <w:tc>
-          <w:tcPr>
-            <w:tcW w:w="515" w:type="dxa"/>
-          </w:tcPr>
-          <w:p>
-            <w:pPr>
-              <w:jc w:val="center"/>
-              <w:rPr>
-                <w:sz w:val="16"/>
-                <w:szCs w:val="16"/>
-              </w:rPr>
-            </w:pPr>
-          </w:p>
-        </w:tc>
-        <w:tc>
-          <w:tcPr>
-            <w:tcW w:w="561" w:type="dxa"/>
-          </w:tcPr>
-          <w:p>
-            <w:pPr>
-              <w:jc w:val="center"/>
-              <w:rPr>
-                <w:sz w:val="16"/>
-                <w:szCs w:val="16"/>
-              </w:rPr>
-            </w:pPr>
-          </w:p>
-        </w:tc>
-      </w:tr>
-      <w:tr>
-        <w:trPr>
-          <w:trHeight w:val="20"/>
-        </w:trPr>
-        <w:tc>
-          <w:tcPr>
-            <w:tcW w:w="3865" w:type="dxa"/>
-          </w:tcPr>
-          <w:p>
-            <w:pPr>
-              <w:rPr>
-                <w:sz w:val="16"/>
-                <w:szCs w:val="16"/>
-              </w:rPr>
-            </w:pPr>
-          </w:p>
-        </w:tc>
-        <w:tc>
-          <w:tcPr>
-            <w:tcW w:w="1890" w:type="dxa"/>
-          </w:tcPr>
-          <w:p>
-            <w:pPr>
-              <w:rPr>
-                <w:sz w:val="16"/>
-                <w:szCs w:val="16"/>
-              </w:rPr>
-            </w:pPr>
-          </w:p>
-        </w:tc>
-        <w:tc>
-          <w:tcPr>
-            <w:tcW w:w="677" w:type="dxa"/>
-          </w:tcPr>
-          <w:p>
-            <w:pPr>
-              <w:jc w:val="center"/>
-              <w:rPr>
-                <w:sz w:val="16"/>
-                <w:szCs w:val="16"/>
-              </w:rPr>
-            </w:pPr>
-          </w:p>
-        </w:tc>
-        <w:tc>
-          <w:tcPr>
-            <w:tcW w:w="583" w:type="dxa"/>
-          </w:tcPr>
-          <w:p>
-            <w:pPr>
-              <w:jc w:val="center"/>
-              <w:rPr>
-                <w:sz w:val="16"/>
-                <w:szCs w:val="16"/>
-              </w:rPr>
-            </w:pPr>
-          </w:p>
-        </w:tc>
-        <w:tc>
-          <w:tcPr>
-            <w:tcW w:w="699" w:type="dxa"/>
-          </w:tcPr>
-          <w:p>
-            <w:pPr>
-              <w:jc w:val="center"/>
-              <w:rPr>
-                <w:sz w:val="16"/>
-                <w:szCs w:val="16"/>
-              </w:rPr>
-            </w:pPr>
-          </w:p>
-        </w:tc>
-        <w:tc>
-          <w:tcPr>
-            <w:tcW w:w="560" w:type="dxa"/>
-          </w:tcPr>
-          <w:p>
-            <w:pPr>
-              <w:jc w:val="center"/>
-              <w:rPr>
-                <w:sz w:val="16"/>
-                <w:szCs w:val="16"/>
-              </w:rPr>
-            </w:pPr>
-          </w:p>
-        </w:tc>
-        <w:tc>
-          <w:tcPr>
-            <w:tcW w:w="515" w:type="dxa"/>
-          </w:tcPr>
-          <w:p>
-            <w:pPr>
-              <w:jc w:val="center"/>
-              <w:rPr>
-                <w:sz w:val="16"/>
-                <w:szCs w:val="16"/>
-              </w:rPr>
-            </w:pPr>
-          </w:p>
-        </w:tc>
-        <w:tc>
-          <w:tcPr>
-            <w:tcW w:w="561" w:type="dxa"/>
-          </w:tcPr>
-          <w:p>
-            <w:pPr>
-              <w:jc w:val="center"/>
-              <w:rPr>
-                <w:sz w:val="16"/>
-                <w:szCs w:val="16"/>
-              </w:rPr>
-            </w:pPr>
-          </w:p>
-        </w:tc>
-      </w:tr>
-      <w:tr>
-        <w:trPr>
-          <w:trHeight w:val="20"/>
-        </w:trPr>
-        <w:tc>
-          <w:tcPr>
-            <w:tcW w:w="3865" w:type="dxa"/>
-          </w:tcPr>
-          <w:p>
-            <w:pPr>
-              <w:rPr>
-                <w:sz w:val="16"/>
-                <w:szCs w:val="16"/>
-              </w:rPr>
-            </w:pPr>
-          </w:p>
-        </w:tc>
-        <w:tc>
-          <w:tcPr>
-            <w:tcW w:w="1890" w:type="dxa"/>
-          </w:tcPr>
-          <w:p>
-            <w:pPr>
-              <w:rPr>
-                <w:sz w:val="16"/>
-                <w:szCs w:val="16"/>
-              </w:rPr>
-            </w:pPr>
-          </w:p>
-        </w:tc>
-        <w:tc>
-          <w:tcPr>
-            <w:tcW w:w="677" w:type="dxa"/>
-          </w:tcPr>
-          <w:p>
-            <w:pPr>
-              <w:jc w:val="center"/>
-              <w:rPr>
-                <w:sz w:val="16"/>
-                <w:szCs w:val="16"/>
-              </w:rPr>
-            </w:pPr>
-          </w:p>
-        </w:tc>
-        <w:tc>
-          <w:tcPr>
-            <w:tcW w:w="583" w:type="dxa"/>
-          </w:tcPr>
-          <w:p>
-            <w:pPr>
-              <w:jc w:val="center"/>
-              <w:rPr>
-                <w:sz w:val="16"/>
-                <w:szCs w:val="16"/>
-              </w:rPr>
-            </w:pPr>
-          </w:p>
-        </w:tc>
-        <w:tc>
-          <w:tcPr>
-            <w:tcW w:w="699" w:type="dxa"/>
-          </w:tcPr>
-          <w:p>
-            <w:pPr>
-              <w:jc w:val="center"/>
-              <w:rPr>
-                <w:sz w:val="16"/>
-                <w:szCs w:val="16"/>
-              </w:rPr>
-            </w:pPr>
-          </w:p>
-        </w:tc>
-        <w:tc>
-          <w:tcPr>
-            <w:tcW w:w="560" w:type="dxa"/>
-          </w:tcPr>
-          <w:p>
-            <w:pPr>
-              <w:jc w:val="center"/>
-              <w:rPr>
-                <w:sz w:val="16"/>
-                <w:szCs w:val="16"/>
-              </w:rPr>
-            </w:pPr>
-          </w:p>
-        </w:tc>
-        <w:tc>
-          <w:tcPr>
-            <w:tcW w:w="515" w:type="dxa"/>
-          </w:tcPr>
-          <w:p>
-            <w:pPr>
-              <w:jc w:val="center"/>
-              <w:rPr>
-                <w:sz w:val="16"/>
-                <w:szCs w:val="16"/>
-              </w:rPr>
-            </w:pPr>
-          </w:p>
-        </w:tc>
-        <w:tc>
-          <w:tcPr>
-            <w:tcW w:w="561" w:type="dxa"/>
-          </w:tcPr>
-          <w:p>
-            <w:pPr>
-              <w:jc w:val="center"/>
-              <w:rPr>
-                <w:sz w:val="16"/>
-                <w:szCs w:val="16"/>
-              </w:rPr>
-            </w:pPr>
-          </w:p>
-        </w:tc>
-      </w:tr>
-      <w:tr>
-        <w:trPr>
-          <w:trHeight w:val="20"/>
-        </w:trPr>
-        <w:tc>
-          <w:tcPr>
-            <w:tcW w:w="3865" w:type="dxa"/>
-          </w:tcPr>
-          <w:p>
-            <w:pPr>
-              <w:rPr>
-                <w:sz w:val="16"/>
-                <w:szCs w:val="16"/>
-              </w:rPr>
-            </w:pPr>
-          </w:p>
-        </w:tc>
-        <w:tc>
-          <w:tcPr>
-            <w:tcW w:w="1890" w:type="dxa"/>
-          </w:tcPr>
-          <w:p>
-            <w:pPr>
-              <w:rPr>
-                <w:sz w:val="16"/>
-                <w:szCs w:val="16"/>
-              </w:rPr>
-            </w:pPr>
-          </w:p>
-        </w:tc>
-        <w:tc>
-          <w:tcPr>
-            <w:tcW w:w="677" w:type="dxa"/>
-          </w:tcPr>
-          <w:p>
-            <w:pPr>
-              <w:jc w:val="center"/>
-              <w:rPr>
-                <w:sz w:val="16"/>
-                <w:szCs w:val="16"/>
-              </w:rPr>
-            </w:pPr>
-          </w:p>
-        </w:tc>
-        <w:tc>
-          <w:tcPr>
-            <w:tcW w:w="583" w:type="dxa"/>
-          </w:tcPr>
-          <w:p>
-            <w:pPr>
-              <w:jc w:val="center"/>
-              <w:rPr>
-                <w:sz w:val="16"/>
-                <w:szCs w:val="16"/>
-              </w:rPr>
-            </w:pPr>
-          </w:p>
-        </w:tc>
-        <w:tc>
-          <w:tcPr>
-            <w:tcW w:w="699" w:type="dxa"/>
-          </w:tcPr>
-          <w:p>
-            <w:pPr>
-              <w:jc w:val="center"/>
-              <w:rPr>
-                <w:sz w:val="16"/>
-                <w:szCs w:val="16"/>
-              </w:rPr>
-            </w:pPr>
-          </w:p>
-        </w:tc>
-        <w:tc>
-          <w:tcPr>
-            <w:tcW w:w="560" w:type="dxa"/>
-          </w:tcPr>
-          <w:p>
-            <w:pPr>
-              <w:jc w:val="center"/>
-              <w:rPr>
-                <w:sz w:val="16"/>
-                <w:szCs w:val="16"/>
-              </w:rPr>
-            </w:pPr>
-          </w:p>
-        </w:tc>
-        <w:tc>
-          <w:tcPr>
-            <w:tcW w:w="515" w:type="dxa"/>
-          </w:tcPr>
-          <w:p>
-            <w:pPr>
-              <w:jc w:val="center"/>
-              <w:rPr>
-                <w:sz w:val="16"/>
-                <w:szCs w:val="16"/>
-              </w:rPr>
-            </w:pPr>
-          </w:p>
-        </w:tc>
-        <w:tc>
-          <w:tcPr>
-            <w:tcW w:w="561" w:type="dxa"/>
-          </w:tcPr>
-          <w:p>
-            <w:pPr>
-              <w:jc w:val="center"/>
-              <w:rPr>
-                <w:sz w:val="16"/>
-                <w:szCs w:val="16"/>
-              </w:rPr>
-            </w:pPr>
-          </w:p>
-        </w:tc>
-      </w:tr>
-    </w:tbl>
-    <w:p>
-      <w:pPr>
-        <w:spacing w:after="0"/>
-        <w:rPr>
-          <w:b/>
-          <w:bCs/>
-        </w:rPr>
-      </w:pPr>
-      <w:r>
-        <w:rPr>
-          <w:b/>
-          <w:bCs/>
-        </w:rPr>
-        <w:t>SECUNDARIA:</w:t>
-      </w:r>
-    </w:p>
-    <w:tbl>
-      <w:tblPr>
-        <w:tblStyle w:val="TableGrid"/>
-        <w:tblW w:w="0" w:type="auto"/>
-        <w:tblLook w:val="04A0" w:firstRow="1" w:lastRow="0" w:firstColumn="1" w:lastColumn="0" w:noHBand="0" w:noVBand="1"/>
-      </w:tblPr>
-      <w:tblGrid>
-        <w:gridCol w:w="3586"/>
-        <w:gridCol w:w="1740"/>
-        <w:gridCol w:w="667"/>
-        <w:gridCol w:w="577"/>
-        <w:gridCol w:w="685"/>
-        <w:gridCol w:w="554"/>
-        <w:gridCol w:w="1541"/>
-      </w:tblGrid>
-      <w:tr>
-        <w:trPr>
-          <w:trHeight w:val="20"/>
-        </w:trPr>
-        <w:tc>
-          <w:tcPr>
-            <w:tcW w:w="3865" w:type="dxa"/>
-            <w:shd w:val="clear" w:color="auto" w:fill="F2F2F2" w:themeFill="background1" w:themeFillShade="F2"/>
-          </w:tcPr>
-          <w:p>
-            <w:pPr>
-              <w:jc w:val="center"/>
-              <w:rPr>
-                <w:sz w:val="16"/>
-                <w:szCs w:val="16"/>
-              </w:rPr>
-            </w:pPr>
-            <w:r>
-              <w:rPr>
-                <w:sz w:val="16"/>
-                <w:szCs w:val="16"/>
-              </w:rPr>
-              <w:t>TITULO</w:t>
-            </w:r>
-          </w:p>
-        </w:tc>
-        <w:tc>
-          <w:tcPr>
-            <w:tcW w:w="1890" w:type="dxa"/>
-            <w:shd w:val="clear" w:color="auto" w:fill="F2F2F2" w:themeFill="background1" w:themeFillShade="F2"/>
-          </w:tcPr>
-          <w:p>
-            <w:pPr>
-              <w:jc w:val="center"/>
-              <w:rPr>
-                <w:sz w:val="16"/>
-                <w:szCs w:val="16"/>
-              </w:rPr>
-            </w:pPr>
-            <w:r>
-              <w:rPr>
-                <w:sz w:val="16"/>
-                <w:szCs w:val="16"/>
-              </w:rPr>
-              <w:t>EDITORIAL</w:t>
-            </w:r>
-          </w:p>
-        </w:tc>
-        <w:tc>
-          <w:tcPr>
-            <w:tcW w:w="677" w:type="dxa"/>
-            <w:shd w:val="clear" w:color="auto" w:fill="F2F2F2" w:themeFill="background1" w:themeFillShade="F2"/>
-          </w:tcPr>
-          <w:p>
-            <w:pPr>
-              <w:jc w:val="center"/>
-              <w:rPr>
-                <w:sz w:val="16"/>
-                <w:szCs w:val="16"/>
-              </w:rPr>
-            </w:pPr>
-            <w:r>
-              <w:rPr>
-                <w:sz w:val="16"/>
-                <w:szCs w:val="16"/>
-              </w:rPr>
-              <w:t>1ERO.</w:t>
-            </w:r>
-          </w:p>
-        </w:tc>
-        <w:tc>
-          <w:tcPr>
-            <w:tcW w:w="583" w:type="dxa"/>
-            <w:shd w:val="clear" w:color="auto" w:fill="F2F2F2" w:themeFill="background1" w:themeFillShade="F2"/>
-          </w:tcPr>
-          <w:p>
-            <w:pPr>
-              <w:jc w:val="center"/>
-              <w:rPr>
-                <w:sz w:val="16"/>
-                <w:szCs w:val="16"/>
-              </w:rPr>
-            </w:pPr>
-            <w:r>
-              <w:rPr>
-                <w:sz w:val="16"/>
-                <w:szCs w:val="16"/>
-              </w:rPr>
-              <w:t>2DO.</w:t>
-            </w:r>
-          </w:p>
-        </w:tc>
-        <w:tc>
-          <w:tcPr>
-            <w:tcW w:w="699" w:type="dxa"/>
-            <w:shd w:val="clear" w:color="auto" w:fill="F2F2F2" w:themeFill="background1" w:themeFillShade="F2"/>
-          </w:tcPr>
-          <w:p>
-            <w:pPr>
-              <w:jc w:val="center"/>
-              <w:rPr>
-                <w:sz w:val="16"/>
-                <w:szCs w:val="16"/>
-              </w:rPr>
-            </w:pPr>
-            <w:r>
-              <w:rPr>
-                <w:sz w:val="16"/>
-                <w:szCs w:val="16"/>
-              </w:rPr>
-              <w:t>3ERO.</w:t>
-            </w:r>
-          </w:p>
-        </w:tc>
-        <w:tc>
-          <w:tcPr>
-            <w:tcW w:w="560" w:type="dxa"/>
-            <w:shd w:val="clear" w:color="auto" w:fill="F2F2F2" w:themeFill="background1" w:themeFillShade="F2"/>
-          </w:tcPr>
-          <w:p>
-            <w:pPr>
-              <w:jc w:val="center"/>
-              <w:rPr>
-                <w:sz w:val="16"/>
-                <w:szCs w:val="16"/>
-              </w:rPr>
-            </w:pPr>
-            <w:r>
-              <w:rPr>
-                <w:sz w:val="16"/>
-                <w:szCs w:val="16"/>
-              </w:rPr>
-              <w:t>4TO.</w:t>
-            </w:r>
-          </w:p>
-        </w:tc>
-        <w:tc>
-          <w:tcPr>
-            <w:tcW w:w="515" w:type="dxa"/>
-            <w:shd w:val="clear" w:color="auto" w:fill="F2F2F2" w:themeFill="background1" w:themeFillShade="F2"/>
-          </w:tcPr>
-          <w:p>
-            <w:pPr>
-              <w:jc w:val="center"/>
-              <w:rPr>
-                <w:sz w:val="16"/>
-                <w:szCs w:val="16"/>
-              </w:rPr>
-            </w:pPr>
-            <w:r>
-              <w:rPr>
-                <w:sz w:val="16"/>
-                <w:szCs w:val="16"/>
-              </w:rPr>
-              <w:t>5TO</w:t>
-            </w:r>
-          </w:p>
-        </w:tc>
-      </w:tr>
-      <w:tr>
-        <w:trPr>
-          <w:trHeight w:val="20"/>
-        </w:trPr>
-        <w:tc>
-          <w:tcPr>
-            <w:tcW w:w="3865" w:type="dxa"/>
-          </w:tcPr>
-          <w:p>
-            <w:pPr>
-              <w:rPr>
-                <w:sz w:val="16"/>
-                <w:szCs w:val="16"/>
-              </w:rPr>
-            </w:pPr>
-            <w:r>
-              <w:rPr>
-                <w:sz w:val="16"/>
-                <w:szCs w:val="16"/>
-              </w:rPr>
-              <w:t>{#</w:t>
-            </w:r>
-            <w:proofErr w:type="gramStart"/>
+            <w:r>
+              <w:rPr>
+                <w:sz w:val="16"/>
+                <w:szCs w:val="16"/>
+              </w:rPr>
+              <w:t>{count</w:t>
+            </w:r>
+            <w:r>
+              <w:rPr>
+                <w:sz w:val="16"/>
+                <w:szCs w:val="16"/>
+              </w:rPr>
+              <w:t>5</w:t>
+            </w:r>
+            <w:r>
+              <w:rPr>
+                <w:sz w:val="16"/>
+                <w:szCs w:val="16"/>
+              </w:rPr>
+              <w:t>}</w:t>
+            </w:r>
+            <w:r>
+              <w:rPr>
+                <w:sz w:val="16"/>
+                <w:szCs w:val="16"/>
+              </w:rPr>
+              <w:t>{/</w:t>
+            </w:r>
+            <w:proofErr w:type="spellStart"/>
             <w:r>
               <w:rPr>
                 <w:sz w:val="16"/>
@@ -7231,140 +6518,6 @@
                 <w:sz w:val="16"/>
                 <w:szCs w:val="16"/>
               </w:rPr>
-              <w:t>ndar</w:t>
-            </w:r>
-            <w:r>
-              <w:rPr>
-                <w:sz w:val="16"/>
-                <w:szCs w:val="16"/>
-              </w:rPr>
-              <w:t>ia</w:t>
-            </w:r>
-            <w:r>
-              <w:rPr>
-                <w:sz w:val="16"/>
-                <w:szCs w:val="16"/>
-              </w:rPr>
-              <w:t>Orders}{</w:t>
-            </w:r>
-            <w:proofErr w:type="gramEnd"/>
-            <w:r>
-              <w:rPr>
-                <w:sz w:val="16"/>
-                <w:szCs w:val="16"/>
-              </w:rPr>
-              <w:t>name}</w:t>
-            </w:r>
-          </w:p>
-        </w:tc>
-        <w:tc>
-          <w:tcPr>
-            <w:tcW w:w="1890" w:type="dxa"/>
-          </w:tcPr>
-          <w:p>
-            <w:pPr>
-              <w:rPr>
-                <w:sz w:val="16"/>
-                <w:szCs w:val="16"/>
-              </w:rPr>
-            </w:pPr>
-          </w:p>
-        </w:tc>
-        <w:tc>
-          <w:tcPr>
-            <w:tcW w:w="677" w:type="dxa"/>
-          </w:tcPr>
-          <w:p>
-            <w:pPr>
-              <w:jc w:val="center"/>
-              <w:rPr>
-                <w:sz w:val="16"/>
-                <w:szCs w:val="16"/>
-              </w:rPr>
-            </w:pPr>
-          </w:p>
-        </w:tc>
-        <w:tc>
-          <w:tcPr>
-            <w:tcW w:w="583" w:type="dxa"/>
-          </w:tcPr>
-          <w:p>
-            <w:pPr>
-              <w:jc w:val="center"/>
-              <w:rPr>
-                <w:sz w:val="16"/>
-                <w:szCs w:val="16"/>
-              </w:rPr>
-            </w:pPr>
-          </w:p>
-        </w:tc>
-        <w:tc>
-          <w:tcPr>
-            <w:tcW w:w="699" w:type="dxa"/>
-          </w:tcPr>
-          <w:p>
-            <w:pPr>
-              <w:jc w:val="center"/>
-              <w:rPr>
-                <w:sz w:val="16"/>
-                <w:szCs w:val="16"/>
-              </w:rPr>
-            </w:pPr>
-          </w:p>
-        </w:tc>
-        <w:tc>
-          <w:tcPr>
-            <w:tcW w:w="560" w:type="dxa"/>
-          </w:tcPr>
-          <w:p>
-            <w:pPr>
-              <w:jc w:val="center"/>
-              <w:rPr>
-                <w:sz w:val="16"/>
-                <w:szCs w:val="16"/>
-              </w:rPr>
-            </w:pPr>
-          </w:p>
-        </w:tc>
-        <w:tc>
-          <w:tcPr>
-            <w:tcW w:w="515" w:type="dxa"/>
-          </w:tcPr>
-          <w:p>
-            <w:pPr>
-              <w:jc w:val="center"/>
-              <w:rPr>
-                <w:sz w:val="16"/>
-                <w:szCs w:val="16"/>
-              </w:rPr>
-            </w:pPr>
-            <w:r>
-              <w:rPr>
-                <w:sz w:val="16"/>
-                <w:szCs w:val="16"/>
-              </w:rPr>
-              <w:t>{/</w:t>
-            </w:r>
-            <w:proofErr w:type="spellStart"/>
-            <w:r>
-              <w:rPr>
-                <w:sz w:val="16"/>
-                <w:szCs w:val="16"/>
-              </w:rPr>
-              <w:t>Sec</w:t>
-            </w:r>
-            <w:r>
-              <w:rPr>
-                <w:sz w:val="16"/>
-                <w:szCs w:val="16"/>
-              </w:rPr>
-              <w:t>u</w:t>
-            </w:r>
-            <w:r>
-              <w:rPr>
-                <w:sz w:val="16"/>
-                <w:szCs w:val="16"/>
-              </w:rPr>
               <w:t>ndariaOrders</w:t>
             </w:r>
             <w:proofErr w:type="spellEnd"/>
@@ -7375,713 +6528,6 @@
               </w:rPr>
               <w:t>}</w:t>
             </w:r>
-          </w:p>
-        </w:tc>
-      </w:tr>
-      <w:tr>
-        <w:trPr>
-          <w:trHeight w:val="20"/>
-        </w:trPr>
-        <w:tc>
-          <w:tcPr>
-            <w:tcW w:w="3865" w:type="dxa"/>
-          </w:tcPr>
-          <w:p>
-            <w:pPr>
-              <w:rPr>
-                <w:sz w:val="16"/>
-                <w:szCs w:val="16"/>
-              </w:rPr>
-            </w:pPr>
-          </w:p>
-        </w:tc>
-        <w:tc>
-          <w:tcPr>
-            <w:tcW w:w="1890" w:type="dxa"/>
-          </w:tcPr>
-          <w:p>
-            <w:pPr>
-              <w:rPr>
-                <w:sz w:val="16"/>
-                <w:szCs w:val="16"/>
-              </w:rPr>
-            </w:pPr>
-          </w:p>
-        </w:tc>
-        <w:tc>
-          <w:tcPr>
-            <w:tcW w:w="677" w:type="dxa"/>
-          </w:tcPr>
-          <w:p>
-            <w:pPr>
-              <w:jc w:val="center"/>
-              <w:rPr>
-                <w:sz w:val="16"/>
-                <w:szCs w:val="16"/>
-              </w:rPr>
-            </w:pPr>
-          </w:p>
-        </w:tc>
-        <w:tc>
-          <w:tcPr>
-            <w:tcW w:w="583" w:type="dxa"/>
-          </w:tcPr>
-          <w:p>
-            <w:pPr>
-              <w:jc w:val="center"/>
-              <w:rPr>
-                <w:sz w:val="16"/>
-                <w:szCs w:val="16"/>
-              </w:rPr>
-            </w:pPr>
-          </w:p>
-        </w:tc>
-        <w:tc>
-          <w:tcPr>
-            <w:tcW w:w="699" w:type="dxa"/>
-          </w:tcPr>
-          <w:p>
-            <w:pPr>
-              <w:jc w:val="center"/>
-              <w:rPr>
-                <w:sz w:val="16"/>
-                <w:szCs w:val="16"/>
-              </w:rPr>
-            </w:pPr>
-          </w:p>
-        </w:tc>
-        <w:tc>
-          <w:tcPr>
-            <w:tcW w:w="560" w:type="dxa"/>
-          </w:tcPr>
-          <w:p>
-            <w:pPr>
-              <w:jc w:val="center"/>
-              <w:rPr>
-                <w:sz w:val="16"/>
-                <w:szCs w:val="16"/>
-              </w:rPr>
-            </w:pPr>
-          </w:p>
-        </w:tc>
-        <w:tc>
-          <w:tcPr>
-            <w:tcW w:w="515" w:type="dxa"/>
-          </w:tcPr>
-          <w:p>
-            <w:pPr>
-              <w:jc w:val="center"/>
-              <w:rPr>
-                <w:sz w:val="16"/>
-                <w:szCs w:val="16"/>
-              </w:rPr>
-            </w:pPr>
-          </w:p>
-        </w:tc>
-      </w:tr>
-      <w:tr>
-        <w:trPr>
-          <w:trHeight w:val="20"/>
-        </w:trPr>
-        <w:tc>
-          <w:tcPr>
-            <w:tcW w:w="3865" w:type="dxa"/>
-          </w:tcPr>
-          <w:p>
-            <w:pPr>
-              <w:rPr>
-                <w:sz w:val="16"/>
-                <w:szCs w:val="16"/>
-              </w:rPr>
-            </w:pPr>
-          </w:p>
-        </w:tc>
-        <w:tc>
-          <w:tcPr>
-            <w:tcW w:w="1890" w:type="dxa"/>
-          </w:tcPr>
-          <w:p>
-            <w:pPr>
-              <w:rPr>
-                <w:sz w:val="16"/>
-                <w:szCs w:val="16"/>
-              </w:rPr>
-            </w:pPr>
-          </w:p>
-        </w:tc>
-        <w:tc>
-          <w:tcPr>
-            <w:tcW w:w="677" w:type="dxa"/>
-          </w:tcPr>
-          <w:p>
-            <w:pPr>
-              <w:jc w:val="center"/>
-              <w:rPr>
-                <w:sz w:val="16"/>
-                <w:szCs w:val="16"/>
-              </w:rPr>
-            </w:pPr>
-          </w:p>
-        </w:tc>
-        <w:tc>
-          <w:tcPr>
-            <w:tcW w:w="583" w:type="dxa"/>
-          </w:tcPr>
-          <w:p>
-            <w:pPr>
-              <w:jc w:val="center"/>
-              <w:rPr>
-                <w:sz w:val="16"/>
-                <w:szCs w:val="16"/>
-              </w:rPr>
-            </w:pPr>
-          </w:p>
-        </w:tc>
-        <w:tc>
-          <w:tcPr>
-            <w:tcW w:w="699" w:type="dxa"/>
-          </w:tcPr>
-          <w:p>
-            <w:pPr>
-              <w:jc w:val="center"/>
-              <w:rPr>
-                <w:sz w:val="16"/>
-                <w:szCs w:val="16"/>
-              </w:rPr>
-            </w:pPr>
-          </w:p>
-        </w:tc>
-        <w:tc>
-          <w:tcPr>
-            <w:tcW w:w="560" w:type="dxa"/>
-          </w:tcPr>
-          <w:p>
-            <w:pPr>
-              <w:jc w:val="center"/>
-              <w:rPr>
-                <w:sz w:val="16"/>
-                <w:szCs w:val="16"/>
-              </w:rPr>
-            </w:pPr>
-          </w:p>
-        </w:tc>
-        <w:tc>
-          <w:tcPr>
-            <w:tcW w:w="515" w:type="dxa"/>
-          </w:tcPr>
-          <w:p>
-            <w:pPr>
-              <w:jc w:val="center"/>
-              <w:rPr>
-                <w:sz w:val="16"/>
-                <w:szCs w:val="16"/>
-              </w:rPr>
-            </w:pPr>
-          </w:p>
-        </w:tc>
-      </w:tr>
-      <w:tr>
-        <w:trPr>
-          <w:trHeight w:val="20"/>
-        </w:trPr>
-        <w:tc>
-          <w:tcPr>
-            <w:tcW w:w="3865" w:type="dxa"/>
-          </w:tcPr>
-          <w:p>
-            <w:pPr>
-              <w:rPr>
-                <w:sz w:val="16"/>
-                <w:szCs w:val="16"/>
-              </w:rPr>
-            </w:pPr>
-          </w:p>
-        </w:tc>
-        <w:tc>
-          <w:tcPr>
-            <w:tcW w:w="1890" w:type="dxa"/>
-          </w:tcPr>
-          <w:p>
-            <w:pPr>
-              <w:rPr>
-                <w:sz w:val="16"/>
-                <w:szCs w:val="16"/>
-              </w:rPr>
-            </w:pPr>
-          </w:p>
-        </w:tc>
-        <w:tc>
-          <w:tcPr>
-            <w:tcW w:w="677" w:type="dxa"/>
-          </w:tcPr>
-          <w:p>
-            <w:pPr>
-              <w:jc w:val="center"/>
-              <w:rPr>
-                <w:sz w:val="16"/>
-                <w:szCs w:val="16"/>
-              </w:rPr>
-            </w:pPr>
-          </w:p>
-        </w:tc>
-        <w:tc>
-          <w:tcPr>
-            <w:tcW w:w="583" w:type="dxa"/>
-          </w:tcPr>
-          <w:p>
-            <w:pPr>
-              <w:jc w:val="center"/>
-              <w:rPr>
-                <w:sz w:val="16"/>
-                <w:szCs w:val="16"/>
-              </w:rPr>
-            </w:pPr>
-          </w:p>
-        </w:tc>
-        <w:tc>
-          <w:tcPr>
-            <w:tcW w:w="699" w:type="dxa"/>
-          </w:tcPr>
-          <w:p>
-            <w:pPr>
-              <w:jc w:val="center"/>
-              <w:rPr>
-                <w:sz w:val="16"/>
-                <w:szCs w:val="16"/>
-              </w:rPr>
-            </w:pPr>
-          </w:p>
-        </w:tc>
-        <w:tc>
-          <w:tcPr>
-            <w:tcW w:w="560" w:type="dxa"/>
-          </w:tcPr>
-          <w:p>
-            <w:pPr>
-              <w:jc w:val="center"/>
-              <w:rPr>
-                <w:sz w:val="16"/>
-                <w:szCs w:val="16"/>
-              </w:rPr>
-            </w:pPr>
-          </w:p>
-        </w:tc>
-        <w:tc>
-          <w:tcPr>
-            <w:tcW w:w="515" w:type="dxa"/>
-          </w:tcPr>
-          <w:p>
-            <w:pPr>
-              <w:jc w:val="center"/>
-              <w:rPr>
-                <w:sz w:val="16"/>
-                <w:szCs w:val="16"/>
-              </w:rPr>
-            </w:pPr>
-          </w:p>
-        </w:tc>
-      </w:tr>
-      <w:tr>
-        <w:trPr>
-          <w:trHeight w:val="20"/>
-        </w:trPr>
-        <w:tc>
-          <w:tcPr>
-            <w:tcW w:w="3865" w:type="dxa"/>
-          </w:tcPr>
-          <w:p>
-            <w:pPr>
-              <w:rPr>
-                <w:sz w:val="16"/>
-                <w:szCs w:val="16"/>
-              </w:rPr>
-            </w:pPr>
-          </w:p>
-        </w:tc>
-        <w:tc>
-          <w:tcPr>
-            <w:tcW w:w="1890" w:type="dxa"/>
-          </w:tcPr>
-          <w:p>
-            <w:pPr>
-              <w:rPr>
-                <w:sz w:val="16"/>
-                <w:szCs w:val="16"/>
-              </w:rPr>
-            </w:pPr>
-          </w:p>
-        </w:tc>
-        <w:tc>
-          <w:tcPr>
-            <w:tcW w:w="677" w:type="dxa"/>
-          </w:tcPr>
-          <w:p>
-            <w:pPr>
-              <w:jc w:val="center"/>
-              <w:rPr>
-                <w:sz w:val="16"/>
-                <w:szCs w:val="16"/>
-              </w:rPr>
-            </w:pPr>
-          </w:p>
-        </w:tc>
-        <w:tc>
-          <w:tcPr>
-            <w:tcW w:w="583" w:type="dxa"/>
-          </w:tcPr>
-          <w:p>
-            <w:pPr>
-              <w:jc w:val="center"/>
-              <w:rPr>
-                <w:sz w:val="16"/>
-                <w:szCs w:val="16"/>
-              </w:rPr>
-            </w:pPr>
-          </w:p>
-        </w:tc>
-        <w:tc>
-          <w:tcPr>
-            <w:tcW w:w="699" w:type="dxa"/>
-          </w:tcPr>
-          <w:p>
-            <w:pPr>
-              <w:jc w:val="center"/>
-              <w:rPr>
-                <w:sz w:val="16"/>
-                <w:szCs w:val="16"/>
-              </w:rPr>
-            </w:pPr>
-          </w:p>
-        </w:tc>
-        <w:tc>
-          <w:tcPr>
-            <w:tcW w:w="560" w:type="dxa"/>
-          </w:tcPr>
-          <w:p>
-            <w:pPr>
-              <w:jc w:val="center"/>
-              <w:rPr>
-                <w:sz w:val="16"/>
-                <w:szCs w:val="16"/>
-              </w:rPr>
-            </w:pPr>
-          </w:p>
-        </w:tc>
-        <w:tc>
-          <w:tcPr>
-            <w:tcW w:w="515" w:type="dxa"/>
-          </w:tcPr>
-          <w:p>
-            <w:pPr>
-              <w:jc w:val="center"/>
-              <w:rPr>
-                <w:sz w:val="16"/>
-                <w:szCs w:val="16"/>
-              </w:rPr>
-            </w:pPr>
-          </w:p>
-        </w:tc>
-      </w:tr>
-      <w:tr>
-        <w:trPr>
-          <w:trHeight w:val="20"/>
-        </w:trPr>
-        <w:tc>
-          <w:tcPr>
-            <w:tcW w:w="3865" w:type="dxa"/>
-          </w:tcPr>
-          <w:p>
-            <w:pPr>
-              <w:rPr>
-                <w:sz w:val="16"/>
-                <w:szCs w:val="16"/>
-              </w:rPr>
-            </w:pPr>
-          </w:p>
-        </w:tc>
-        <w:tc>
-          <w:tcPr>
-            <w:tcW w:w="1890" w:type="dxa"/>
-          </w:tcPr>
-          <w:p>
-            <w:pPr>
-              <w:rPr>
-                <w:sz w:val="16"/>
-                <w:szCs w:val="16"/>
-              </w:rPr>
-            </w:pPr>
-          </w:p>
-        </w:tc>
-        <w:tc>
-          <w:tcPr>
-            <w:tcW w:w="677" w:type="dxa"/>
-          </w:tcPr>
-          <w:p>
-            <w:pPr>
-              <w:jc w:val="center"/>
-              <w:rPr>
-                <w:sz w:val="16"/>
-                <w:szCs w:val="16"/>
-              </w:rPr>
-            </w:pPr>
-          </w:p>
-        </w:tc>
-        <w:tc>
-          <w:tcPr>
-            <w:tcW w:w="583" w:type="dxa"/>
-          </w:tcPr>
-          <w:p>
-            <w:pPr>
-              <w:jc w:val="center"/>
-              <w:rPr>
-                <w:sz w:val="16"/>
-                <w:szCs w:val="16"/>
-              </w:rPr>
-            </w:pPr>
-          </w:p>
-        </w:tc>
-        <w:tc>
-          <w:tcPr>
-            <w:tcW w:w="699" w:type="dxa"/>
-          </w:tcPr>
-          <w:p>
-            <w:pPr>
-              <w:jc w:val="center"/>
-              <w:rPr>
-                <w:sz w:val="16"/>
-                <w:szCs w:val="16"/>
-              </w:rPr>
-            </w:pPr>
-          </w:p>
-        </w:tc>
-        <w:tc>
-          <w:tcPr>
-            <w:tcW w:w="560" w:type="dxa"/>
-          </w:tcPr>
-          <w:p>
-            <w:pPr>
-              <w:jc w:val="center"/>
-              <w:rPr>
-                <w:sz w:val="16"/>
-                <w:szCs w:val="16"/>
-              </w:rPr>
-            </w:pPr>
-          </w:p>
-        </w:tc>
-        <w:tc>
-          <w:tcPr>
-            <w:tcW w:w="515" w:type="dxa"/>
-          </w:tcPr>
-          <w:p>
-            <w:pPr>
-              <w:jc w:val="center"/>
-              <w:rPr>
-                <w:sz w:val="16"/>
-                <w:szCs w:val="16"/>
-              </w:rPr>
-            </w:pPr>
-          </w:p>
-        </w:tc>
-      </w:tr>
-      <w:tr>
-        <w:trPr>
-          <w:trHeight w:val="20"/>
-        </w:trPr>
-        <w:tc>
-          <w:tcPr>
-            <w:tcW w:w="3865" w:type="dxa"/>
-          </w:tcPr>
-          <w:p>
-            <w:pPr>
-              <w:rPr>
-                <w:sz w:val="16"/>
-                <w:szCs w:val="16"/>
-              </w:rPr>
-            </w:pPr>
-          </w:p>
-        </w:tc>
-        <w:tc>
-          <w:tcPr>
-            <w:tcW w:w="1890" w:type="dxa"/>
-          </w:tcPr>
-          <w:p>
-            <w:pPr>
-              <w:rPr>
-                <w:sz w:val="16"/>
-                <w:szCs w:val="16"/>
-              </w:rPr>
-            </w:pPr>
-          </w:p>
-        </w:tc>
-        <w:tc>
-          <w:tcPr>
-            <w:tcW w:w="677" w:type="dxa"/>
-          </w:tcPr>
-          <w:p>
-            <w:pPr>
-              <w:jc w:val="center"/>
-              <w:rPr>
-                <w:sz w:val="16"/>
-                <w:szCs w:val="16"/>
-              </w:rPr>
-            </w:pPr>
-          </w:p>
-        </w:tc>
-        <w:tc>
-          <w:tcPr>
-            <w:tcW w:w="583" w:type="dxa"/>
-          </w:tcPr>
-          <w:p>
-            <w:pPr>
-              <w:jc w:val="center"/>
-              <w:rPr>
-                <w:sz w:val="16"/>
-                <w:szCs w:val="16"/>
-              </w:rPr>
-            </w:pPr>
-          </w:p>
-        </w:tc>
-        <w:tc>
-          <w:tcPr>
-            <w:tcW w:w="699" w:type="dxa"/>
-          </w:tcPr>
-          <w:p>
-            <w:pPr>
-              <w:jc w:val="center"/>
-              <w:rPr>
-                <w:sz w:val="16"/>
-                <w:szCs w:val="16"/>
-              </w:rPr>
-            </w:pPr>
-          </w:p>
-        </w:tc>
-        <w:tc>
-          <w:tcPr>
-            <w:tcW w:w="560" w:type="dxa"/>
-          </w:tcPr>
-          <w:p>
-            <w:pPr>
-              <w:jc w:val="center"/>
-              <w:rPr>
-                <w:sz w:val="16"/>
-                <w:szCs w:val="16"/>
-              </w:rPr>
-            </w:pPr>
-          </w:p>
-        </w:tc>
-        <w:tc>
-          <w:tcPr>
-            <w:tcW w:w="515" w:type="dxa"/>
-          </w:tcPr>
-          <w:p>
-            <w:pPr>
-              <w:jc w:val="center"/>
-              <w:rPr>
-                <w:sz w:val="16"/>
-                <w:szCs w:val="16"/>
-              </w:rPr>
-            </w:pPr>
-          </w:p>
-        </w:tc>
-      </w:tr>
-      <w:tr>
-        <w:trPr>
-          <w:trHeight w:val="20"/>
-        </w:trPr>
-        <w:tc>
-          <w:tcPr>
-            <w:tcW w:w="3865" w:type="dxa"/>
-          </w:tcPr>
-          <w:p>
-            <w:pPr>
-              <w:rPr>
-                <w:sz w:val="16"/>
-                <w:szCs w:val="16"/>
-              </w:rPr>
-            </w:pPr>
-          </w:p>
-        </w:tc>
-        <w:tc>
-          <w:tcPr>
-            <w:tcW w:w="1890" w:type="dxa"/>
-          </w:tcPr>
-          <w:p>
-            <w:pPr>
-              <w:rPr>
-                <w:sz w:val="16"/>
-                <w:szCs w:val="16"/>
-              </w:rPr>
-            </w:pPr>
-          </w:p>
-        </w:tc>
-        <w:tc>
-          <w:tcPr>
-            <w:tcW w:w="677" w:type="dxa"/>
-          </w:tcPr>
-          <w:p>
-            <w:pPr>
-              <w:jc w:val="center"/>
-              <w:rPr>
-                <w:sz w:val="16"/>
-                <w:szCs w:val="16"/>
-              </w:rPr>
-            </w:pPr>
-          </w:p>
-        </w:tc>
-        <w:tc>
-          <w:tcPr>
-            <w:tcW w:w="583" w:type="dxa"/>
-          </w:tcPr>
-          <w:p>
-            <w:pPr>
-              <w:jc w:val="center"/>
-              <w:rPr>
-                <w:sz w:val="16"/>
-                <w:szCs w:val="16"/>
-              </w:rPr>
-            </w:pPr>
-          </w:p>
-        </w:tc>
-        <w:tc>
-          <w:tcPr>
-            <w:tcW w:w="699" w:type="dxa"/>
-          </w:tcPr>
-          <w:p>
-            <w:pPr>
-              <w:jc w:val="center"/>
-              <w:rPr>
-                <w:sz w:val="16"/>
-                <w:szCs w:val="16"/>
-              </w:rPr>
-            </w:pPr>
-          </w:p>
-        </w:tc>
-        <w:tc>
-          <w:tcPr>
-            <w:tcW w:w="560" w:type="dxa"/>
-          </w:tcPr>
-          <w:p>
-            <w:pPr>
-              <w:jc w:val="center"/>
-              <w:rPr>
-                <w:sz w:val="16"/>
-                <w:szCs w:val="16"/>
-              </w:rPr>
-            </w:pPr>
-          </w:p>
-        </w:tc>
-        <w:tc>
-          <w:tcPr>
-            <w:tcW w:w="515" w:type="dxa"/>
-          </w:tcPr>
-          <w:p>
-            <w:pPr>
-              <w:jc w:val="center"/>
-              <w:rPr>
-                <w:sz w:val="16"/>
-                <w:szCs w:val="16"/>
-              </w:rPr>
-            </w:pPr>
           </w:p>
         </w:tc>
       </w:tr>
@@ -8125,8 +6571,279 @@
         <w:tblLook w:val="04A0" w:firstRow="1" w:lastRow="0" w:firstColumn="1" w:lastColumn="0" w:noHBand="0" w:noVBand="1"/>
       </w:tblPr>
       <w:tblGrid>
-        <w:gridCol w:w="2680"/>
-        <w:gridCol w:w="1630"/>
+        <w:gridCol w:w="2570"/>
+        <w:gridCol w:w="1740"/>
+      </w:tblGrid>
+      <w:tr>
+        <w:trPr>
+          <w:trHeight w:val="20"/>
+        </w:trPr>
+        <w:tc>
+          <w:tcPr>
+            <w:tcW w:w="2651" w:type="dxa"/>
+            <w:shd w:val="clear" w:color="auto" w:fill="F2F2F2" w:themeFill="background1" w:themeFillShade="F2"/>
+          </w:tcPr>
+          <w:p>
+            <w:pPr>
+              <w:jc w:val="center"/>
+              <w:rPr>
+                <w:sz w:val="16"/>
+                <w:szCs w:val="16"/>
+              </w:rPr>
+            </w:pPr>
+            <w:r>
+              <w:rPr>
+                <w:sz w:val="16"/>
+                <w:szCs w:val="16"/>
+              </w:rPr>
+              <w:t>TITULO</w:t>
+            </w:r>
+          </w:p>
+        </w:tc>
+        <w:tc>
+          <w:tcPr>
+            <w:tcW w:w="1659" w:type="dxa"/>
+            <w:shd w:val="clear" w:color="auto" w:fill="F2F2F2" w:themeFill="background1" w:themeFillShade="F2"/>
+          </w:tcPr>
+          <w:p>
+            <w:pPr>
+              <w:jc w:val="center"/>
+              <w:rPr>
+                <w:sz w:val="16"/>
+                <w:szCs w:val="16"/>
+              </w:rPr>
+            </w:pPr>
+            <w:r>
+              <w:rPr>
+                <w:sz w:val="16"/>
+                <w:szCs w:val="16"/>
+              </w:rPr>
+              <w:t>CANTIDAD</w:t>
+            </w:r>
+          </w:p>
+        </w:tc>
+      </w:tr>
+      <w:tr>
+        <w:trPr>
+          <w:trHeight w:val="20"/>
+        </w:trPr>
+        <w:tc>
+          <w:tcPr>
+            <w:tcW w:w="2651" w:type="dxa"/>
+          </w:tcPr>
+          <w:p>
+            <w:pPr>
+              <w:rPr>
+                <w:sz w:val="16"/>
+                <w:szCs w:val="16"/>
+              </w:rPr>
+            </w:pPr>
+            <w:r>
+              <w:rPr>
+                <w:sz w:val="16"/>
+                <w:szCs w:val="16"/>
+              </w:rPr>
+              <w:t>{#OtrosOrders</w:t>
+            </w:r>
+            <w:r>
+              <w:rPr>
+                <w:sz w:val="16"/>
+                <w:szCs w:val="16"/>
+              </w:rPr>
+              <w:t>1</w:t>
+            </w:r>
+            <w:r>
+              <w:rPr>
+                <w:sz w:val="16"/>
+                <w:szCs w:val="16"/>
+              </w:rPr>
+              <w:t>}{name}</w:t>
+            </w:r>
+          </w:p>
+        </w:tc>
+        <w:tc>
+          <w:tcPr>
+            <w:tcW w:w="1659" w:type="dxa"/>
+          </w:tcPr>
+          <w:p>
+            <w:pPr>
+              <w:rPr>
+                <w:sz w:val="16"/>
+                <w:szCs w:val="16"/>
+              </w:rPr>
+            </w:pPr>
+            <w:r>
+              <w:rPr>
+                <w:sz w:val="16"/>
+                <w:szCs w:val="16"/>
+              </w:rPr>
+              <w:t>{</w:t>
+            </w:r>
+            <w:proofErr w:type="spellStart"/>
+            <w:r>
+              <w:rPr>
+                <w:sz w:val="16"/>
+                <w:szCs w:val="16"/>
+              </w:rPr>
+              <w:t>count</w:t>
+            </w:r>
+            <w:proofErr w:type="spellEnd"/>
+            <w:r>
+              <w:rPr>
+                <w:sz w:val="16"/>
+                <w:szCs w:val="16"/>
+              </w:rPr>
+              <w:t>}{/OtrosOrders</w:t>
+            </w:r>
+            <w:r>
+              <w:rPr>
+                <w:sz w:val="16"/>
+                <w:szCs w:val="16"/>
+              </w:rPr>
+              <w:t>1</w:t>
+            </w:r>
+            <w:r>
+              <w:rPr>
+                <w:sz w:val="16"/>
+                <w:szCs w:val="16"/>
+              </w:rPr>
+              <w:t>}</w:t>
+            </w:r>
+          </w:p>
+        </w:tc>
+      </w:tr>
+    </w:tbl>
+    <w:p>
+      <w:pPr>
+        <w:spacing w:after="0"/>
+        <w:rPr>
+          <w:b/>
+          <w:bCs/>
+        </w:rPr>
+      </w:pPr>
+    </w:p>
+    <w:p>
+      <w:pPr>
+        <w:spacing w:after="0"/>
+        <w:rPr>
+          <w:b/>
+          <w:bCs/>
+        </w:rPr>
+      </w:pPr>
+    </w:p>
+    <w:p>
+      <w:pPr>
+        <w:spacing w:after="0"/>
+        <w:jc w:val="center"/>
+        <w:rPr>
+          <w:sz w:val="12"/>
+          <w:szCs w:val="12"/>
+        </w:rPr>
+      </w:pPr>
+      <w:r>
+        <w:rPr>
+          <w:sz w:val="12"/>
+          <w:szCs w:val="12"/>
+        </w:rPr>
+        <w:t>……………..………………………………………………………………</w:t>
+      </w:r>
+    </w:p>
+    <w:p>
+      <w:pPr>
+        <w:spacing w:after="60"/>
+        <w:jc w:val="center"/>
+        <w:rPr>
+          <w:b/>
+          <w:bCs/>
+          <w:sz w:val="16"/>
+          <w:szCs w:val="16"/>
+        </w:rPr>
+      </w:pPr>
+      <w:r>
+        <w:rPr>
+          <w:b/>
+          <w:bCs/>
+          <w:sz w:val="16"/>
+          <w:szCs w:val="16"/>
+        </w:rPr>
+        <w:t>PROMOTOR RESPONSABLE</w:t>
+      </w:r>
+    </w:p>
+    <w:p>
+      <w:pPr>
+        <w:spacing w:after="120"/>
+        <w:rPr>
+          <w:b/>
+          <w:bCs/>
+          <w:sz w:val="12"/>
+          <w:szCs w:val="12"/>
+        </w:rPr>
+      </w:pPr>
+      <w:r>
+        <w:rPr>
+          <w:sz w:val="8"/>
+          <w:szCs w:val="8"/>
+        </w:rPr>
+        <w:t xml:space="preserve">                                         </w:t>
+      </w:r>
+      <w:r>
+        <w:rPr>
+          <w:sz w:val="12"/>
+          <w:szCs w:val="12"/>
+        </w:rPr>
+        <w:t>Nombre:</w:t>
+      </w:r>
+      <w:r>
+        <w:rPr>
+          <w:b/>
+          <w:bCs/>
+          <w:sz w:val="12"/>
+          <w:szCs w:val="12"/>
+        </w:rPr>
+        <w:t xml:space="preserve"> </w:t>
+      </w:r>
+      <w:r>
+        <w:rPr>
+          <w:sz w:val="12"/>
+          <w:szCs w:val="12"/>
+        </w:rPr>
+        <w:t>………………………………………………………………………</w:t>
+      </w:r>
+    </w:p>
+    <w:p>
+      <w:pPr>
+        <w:rPr>
+          <w:b/>
+          <w:bCs/>
+        </w:rPr>
+      </w:pPr>
+    </w:p>
+    <w:p>
+      <w:pPr>
+        <w:spacing w:after="0"/>
+        <w:jc w:val="center"/>
+        <w:rPr>
+          <w:b/>
+          <w:bCs/>
+        </w:rPr>
+      </w:pPr>
+      <w:r>
+        <w:rPr>
+          <w:b/>
+          <w:bCs/>
+        </w:rPr>
+        <w:t>OTROS</w:t>
+      </w:r>
+    </w:p>
+    <w:tbl>
+      <w:tblPr>
+        <w:tblStyle w:val="TableGrid"/>
+        <w:tblW w:w="0" w:type="auto"/>
+        <w:tblLook w:val="04A0" w:firstRow="1" w:lastRow="0" w:firstColumn="1" w:lastColumn="0" w:noHBand="0" w:noVBand="1"/>
+      </w:tblPr>
+      <w:tblGrid>
+        <w:gridCol w:w="2570"/>
+        <w:gridCol w:w="1740"/>
       </w:tblGrid>
       <w:tr>
         <w:trPr>
@@ -8192,6 +6909,27 @@
                 <w:szCs w:val="16"/>
               </w:rPr>
             </w:pPr>
+            <w:r>
+              <w:rPr>
+                <w:sz w:val="16"/>
+                <w:szCs w:val="16"/>
+              </w:rPr>
+              <w:t>{#OtrosOrders</w:t>
+            </w:r>
+            <w:r>
+              <w:rPr>
+                <w:sz w:val="16"/>
+                <w:szCs w:val="16"/>
+              </w:rPr>
+              <w:t>2</w:t>
+            </w:r>
+            <w:r>
+              <w:rPr>
+                <w:sz w:val="16"/>
+                <w:szCs w:val="16"/>
+              </w:rPr>
+              <w:t>}{name}</w:t>
+            </w:r>
           </w:p>
         </w:tc>
         <w:tc>
@@ -8205,725 +6943,43 @@
                 <w:szCs w:val="16"/>
               </w:rPr>
             </w:pPr>
-          </w:p>
-        </w:tc>
-      </w:tr>
-      <w:tr>
-        <w:trPr>
-          <w:trHeight w:val="20"/>
-        </w:trPr>
-        <w:tc>
-          <w:tcPr>
-            <w:tcW w:w="2680" w:type="dxa"/>
-          </w:tcPr>
-          <w:p>
-            <w:pPr>
-              <w:rPr>
-                <w:sz w:val="16"/>
-                <w:szCs w:val="16"/>
-              </w:rPr>
-            </w:pPr>
-          </w:p>
-        </w:tc>
-        <w:tc>
-          <w:tcPr>
-            <w:tcW w:w="1630" w:type="dxa"/>
-          </w:tcPr>
-          <w:p>
-            <w:pPr>
-              <w:rPr>
-                <w:sz w:val="16"/>
-                <w:szCs w:val="16"/>
-              </w:rPr>
-            </w:pPr>
-          </w:p>
-        </w:tc>
-      </w:tr>
-      <w:tr>
-        <w:trPr>
-          <w:trHeight w:val="20"/>
-        </w:trPr>
-        <w:tc>
-          <w:tcPr>
-            <w:tcW w:w="2680" w:type="dxa"/>
-          </w:tcPr>
-          <w:p>
-            <w:pPr>
-              <w:rPr>
-                <w:sz w:val="16"/>
-                <w:szCs w:val="16"/>
-              </w:rPr>
-            </w:pPr>
-          </w:p>
-        </w:tc>
-        <w:tc>
-          <w:tcPr>
-            <w:tcW w:w="1630" w:type="dxa"/>
-          </w:tcPr>
-          <w:p>
-            <w:pPr>
-              <w:rPr>
-                <w:sz w:val="16"/>
-                <w:szCs w:val="16"/>
-              </w:rPr>
-            </w:pPr>
-          </w:p>
-        </w:tc>
-      </w:tr>
-      <w:tr>
-        <w:trPr>
-          <w:trHeight w:val="20"/>
-        </w:trPr>
-        <w:tc>
-          <w:tcPr>
-            <w:tcW w:w="2680" w:type="dxa"/>
-          </w:tcPr>
-          <w:p>
-            <w:pPr>
-              <w:rPr>
-                <w:sz w:val="16"/>
-                <w:szCs w:val="16"/>
-              </w:rPr>
-            </w:pPr>
-          </w:p>
-        </w:tc>
-        <w:tc>
-          <w:tcPr>
-            <w:tcW w:w="1630" w:type="dxa"/>
-          </w:tcPr>
-          <w:p>
-            <w:pPr>
-              <w:rPr>
-                <w:sz w:val="16"/>
-                <w:szCs w:val="16"/>
-              </w:rPr>
-            </w:pPr>
-          </w:p>
-        </w:tc>
-      </w:tr>
-      <w:tr>
-        <w:trPr>
-          <w:trHeight w:val="20"/>
-        </w:trPr>
-        <w:tc>
-          <w:tcPr>
-            <w:tcW w:w="2680" w:type="dxa"/>
-          </w:tcPr>
-          <w:p>
-            <w:pPr>
-              <w:rPr>
-                <w:sz w:val="16"/>
-                <w:szCs w:val="16"/>
-              </w:rPr>
-            </w:pPr>
-          </w:p>
-        </w:tc>
-        <w:tc>
-          <w:tcPr>
-            <w:tcW w:w="1630" w:type="dxa"/>
-          </w:tcPr>
-          <w:p>
-            <w:pPr>
-              <w:rPr>
-                <w:sz w:val="16"/>
-                <w:szCs w:val="16"/>
-              </w:rPr>
-            </w:pPr>
-          </w:p>
-        </w:tc>
-      </w:tr>
-      <w:tr>
-        <w:trPr>
-          <w:trHeight w:val="20"/>
-        </w:trPr>
-        <w:tc>
-          <w:tcPr>
-            <w:tcW w:w="2680" w:type="dxa"/>
-          </w:tcPr>
-          <w:p>
-            <w:pPr>
-              <w:rPr>
-                <w:sz w:val="16"/>
-                <w:szCs w:val="16"/>
-              </w:rPr>
-            </w:pPr>
-          </w:p>
-        </w:tc>
-        <w:tc>
-          <w:tcPr>
-            <w:tcW w:w="1630" w:type="dxa"/>
-          </w:tcPr>
-          <w:p>
-            <w:pPr>
-              <w:rPr>
-                <w:sz w:val="16"/>
-                <w:szCs w:val="16"/>
-              </w:rPr>
-            </w:pPr>
-          </w:p>
-        </w:tc>
-      </w:tr>
-      <w:tr>
-        <w:trPr>
-          <w:trHeight w:val="20"/>
-        </w:trPr>
-        <w:tc>
-          <w:tcPr>
-            <w:tcW w:w="2680" w:type="dxa"/>
-          </w:tcPr>
-          <w:p>
-            <w:pPr>
-              <w:rPr>
-                <w:sz w:val="16"/>
-                <w:szCs w:val="16"/>
-              </w:rPr>
-            </w:pPr>
-          </w:p>
-        </w:tc>
-        <w:tc>
-          <w:tcPr>
-            <w:tcW w:w="1630" w:type="dxa"/>
-          </w:tcPr>
-          <w:p>
-            <w:pPr>
-              <w:rPr>
-                <w:sz w:val="16"/>
-                <w:szCs w:val="16"/>
-              </w:rPr>
-            </w:pPr>
-          </w:p>
-        </w:tc>
-      </w:tr>
-      <w:tr>
-        <w:trPr>
-          <w:trHeight w:val="20"/>
-        </w:trPr>
-        <w:tc>
-          <w:tcPr>
-            <w:tcW w:w="2680" w:type="dxa"/>
-          </w:tcPr>
-          <w:p>
-            <w:pPr>
-              <w:rPr>
-                <w:sz w:val="16"/>
-                <w:szCs w:val="16"/>
-              </w:rPr>
-            </w:pPr>
-          </w:p>
-        </w:tc>
-        <w:tc>
-          <w:tcPr>
-            <w:tcW w:w="1630" w:type="dxa"/>
-          </w:tcPr>
-          <w:p>
-            <w:pPr>
-              <w:rPr>
-                <w:sz w:val="16"/>
-                <w:szCs w:val="16"/>
-              </w:rPr>
-            </w:pPr>
-          </w:p>
-        </w:tc>
-      </w:tr>
-      <w:tr>
-        <w:trPr>
-          <w:trHeight w:val="20"/>
-        </w:trPr>
-        <w:tc>
-          <w:tcPr>
-            <w:tcW w:w="2680" w:type="dxa"/>
-          </w:tcPr>
-          <w:p>
-            <w:pPr>
-              <w:rPr>
-                <w:sz w:val="16"/>
-                <w:szCs w:val="16"/>
-              </w:rPr>
-            </w:pPr>
-          </w:p>
-        </w:tc>
-        <w:tc>
-          <w:tcPr>
-            <w:tcW w:w="1630" w:type="dxa"/>
-          </w:tcPr>
-          <w:p>
-            <w:pPr>
-              <w:rPr>
-                <w:sz w:val="16"/>
-                <w:szCs w:val="16"/>
-              </w:rPr>
-            </w:pPr>
-          </w:p>
-        </w:tc>
-      </w:tr>
-    </w:tbl>
-    <w:p>
-      <w:pPr>
-        <w:spacing w:after="0"/>
-        <w:rPr>
-          <w:b/>
-          <w:bCs/>
-        </w:rPr>
-      </w:pPr>
-    </w:p>
-    <w:p>
-      <w:pPr>
-        <w:spacing w:after="0"/>
-        <w:rPr>
-          <w:b/>
-          <w:bCs/>
-        </w:rPr>
-      </w:pPr>
-    </w:p>
-    <w:p>
-      <w:pPr>
-        <w:spacing w:after="0"/>
-        <w:jc w:val="center"/>
-        <w:rPr>
-          <w:sz w:val="12"/>
-          <w:szCs w:val="12"/>
-        </w:rPr>
-      </w:pPr>
-      <w:r>
-        <w:rPr>
-          <w:sz w:val="12"/>
-          <w:szCs w:val="12"/>
-        </w:rPr>
-        <w:t>……………..………………………………………………………………</w:t>
-      </w:r>
-    </w:p>
-    <w:p>
-      <w:pPr>
-        <w:spacing w:after="60"/>
-        <w:jc w:val="center"/>
-        <w:rPr>
-          <w:b/>
-          <w:bCs/>
-          <w:sz w:val="16"/>
-          <w:szCs w:val="16"/>
-        </w:rPr>
-      </w:pPr>
-      <w:r>
-        <w:rPr>
-          <w:b/>
-          <w:bCs/>
-          <w:sz w:val="16"/>
-          <w:szCs w:val="16"/>
-        </w:rPr>
-        <w:t>PROMOTOR RESPONSABLE</w:t>
-      </w:r>
-    </w:p>
-    <w:p>
-      <w:pPr>
-        <w:spacing w:after="120"/>
-        <w:rPr>
-          <w:b/>
-          <w:bCs/>
-          <w:sz w:val="12"/>
-          <w:szCs w:val="12"/>
-        </w:rPr>
-      </w:pPr>
-      <w:r>
-        <w:rPr>
-          <w:sz w:val="8"/>
-          <w:szCs w:val="8"/>
-        </w:rPr>
-        <w:t xml:space="preserve">                                         </w:t>
-      </w:r>
-      <w:r>
-        <w:rPr>
-          <w:sz w:val="12"/>
-          <w:szCs w:val="12"/>
-        </w:rPr>
-        <w:t>Nombre:</w:t>
-      </w:r>
-      <w:r>
-        <w:rPr>
-          <w:b/>
-          <w:bCs/>
-          <w:sz w:val="12"/>
-          <w:szCs w:val="12"/>
-        </w:rPr>
-        <w:t xml:space="preserve"> </w:t>
-      </w:r>
-      <w:r>
-        <w:rPr>
-          <w:sz w:val="12"/>
-          <w:szCs w:val="12"/>
-        </w:rPr>
-        <w:t>………………………………………………………………………</w:t>
-      </w:r>
-    </w:p>
-    <w:p>
-      <w:pPr>
-        <w:jc w:val="center"/>
-        <w:rPr>
-          <w:b/>
-          <w:bCs/>
-        </w:rPr>
-      </w:pPr>
-    </w:p>
-    <w:p>
-      <w:pPr>
-        <w:jc w:val="center"/>
-        <w:rPr>
-          <w:b/>
-          <w:bCs/>
-        </w:rPr>
-      </w:pPr>
-    </w:p>
-    <w:p>
-      <w:pPr>
-        <w:spacing w:after="0"/>
-        <w:jc w:val="center"/>
-        <w:rPr>
-          <w:b/>
-          <w:bCs/>
-        </w:rPr>
-      </w:pPr>
-      <w:r>
-        <w:rPr>
-          <w:b/>
-          <w:bCs/>
-        </w:rPr>
-        <w:t>OTROS</w:t>
-      </w:r>
-    </w:p>
-    <w:tbl>
-      <w:tblPr>
-        <w:tblStyle w:val="TableGrid"/>
-        <w:tblW w:w="0" w:type="auto"/>
-        <w:tblLook w:val="04A0" w:firstRow="1" w:lastRow="0" w:firstColumn="1" w:lastColumn="0" w:noHBand="0" w:noVBand="1"/>
-      </w:tblPr>
-      <w:tblGrid>
-        <w:gridCol w:w="2680"/>
-        <w:gridCol w:w="1630"/>
-      </w:tblGrid>
-      <w:tr>
-        <w:trPr>
-          <w:trHeight w:val="20"/>
-        </w:trPr>
-        <w:tc>
-          <w:tcPr>
-            <w:tcW w:w="2680" w:type="dxa"/>
-            <w:shd w:val="clear" w:color="auto" w:fill="F2F2F2" w:themeFill="background1" w:themeFillShade="F2"/>
-          </w:tcPr>
-          <w:p>
-            <w:pPr>
-              <w:jc w:val="center"/>
-              <w:rPr>
-                <w:sz w:val="16"/>
-                <w:szCs w:val="16"/>
-              </w:rPr>
-            </w:pPr>
-            <w:r>
-              <w:rPr>
-                <w:sz w:val="16"/>
-                <w:szCs w:val="16"/>
-              </w:rPr>
-              <w:t>TITULO</w:t>
-            </w:r>
-          </w:p>
-        </w:tc>
-        <w:tc>
-          <w:tcPr>
-            <w:tcW w:w="1630" w:type="dxa"/>
-            <w:shd w:val="clear" w:color="auto" w:fill="F2F2F2" w:themeFill="background1" w:themeFillShade="F2"/>
-          </w:tcPr>
-          <w:p>
-            <w:pPr>
-              <w:jc w:val="center"/>
-              <w:rPr>
-                <w:sz w:val="16"/>
-                <w:szCs w:val="16"/>
-              </w:rPr>
-            </w:pPr>
-            <w:r>
-              <w:rPr>
-                <w:sz w:val="16"/>
-                <w:szCs w:val="16"/>
-              </w:rPr>
-              <w:t>CANTIDAD</w:t>
-            </w:r>
-          </w:p>
-        </w:tc>
-      </w:tr>
-      <w:tr>
-        <w:trPr>
-          <w:trHeight w:val="20"/>
-        </w:trPr>
-        <w:tc>
-          <w:tcPr>
-            <w:tcW w:w="2680" w:type="dxa"/>
-          </w:tcPr>
-          <w:p>
-            <w:pPr>
-              <w:rPr>
-                <w:sz w:val="16"/>
-                <w:szCs w:val="16"/>
-              </w:rPr>
-            </w:pPr>
-          </w:p>
-        </w:tc>
-        <w:tc>
-          <w:tcPr>
-            <w:tcW w:w="1630" w:type="dxa"/>
-          </w:tcPr>
-          <w:p>
-            <w:pPr>
-              <w:rPr>
-                <w:sz w:val="16"/>
-                <w:szCs w:val="16"/>
-              </w:rPr>
-            </w:pPr>
-          </w:p>
-        </w:tc>
-      </w:tr>
-      <w:tr>
-        <w:trPr>
-          <w:trHeight w:val="20"/>
-        </w:trPr>
-        <w:tc>
-          <w:tcPr>
-            <w:tcW w:w="2680" w:type="dxa"/>
-          </w:tcPr>
-          <w:p>
-            <w:pPr>
-              <w:rPr>
-                <w:sz w:val="16"/>
-                <w:szCs w:val="16"/>
-              </w:rPr>
-            </w:pPr>
-          </w:p>
-        </w:tc>
-        <w:tc>
-          <w:tcPr>
-            <w:tcW w:w="1630" w:type="dxa"/>
-          </w:tcPr>
-          <w:p>
-            <w:pPr>
-              <w:rPr>
-                <w:sz w:val="16"/>
-                <w:szCs w:val="16"/>
-              </w:rPr>
-            </w:pPr>
-          </w:p>
-        </w:tc>
-      </w:tr>
-      <w:tr>
-        <w:trPr>
-          <w:trHeight w:val="20"/>
-        </w:trPr>
-        <w:tc>
-          <w:tcPr>
-            <w:tcW w:w="2680" w:type="dxa"/>
-          </w:tcPr>
-          <w:p>
-            <w:pPr>
-              <w:rPr>
-                <w:sz w:val="16"/>
-                <w:szCs w:val="16"/>
-              </w:rPr>
-            </w:pPr>
-          </w:p>
-        </w:tc>
-        <w:tc>
-          <w:tcPr>
-            <w:tcW w:w="1630" w:type="dxa"/>
-          </w:tcPr>
-          <w:p>
-            <w:pPr>
-              <w:rPr>
-                <w:sz w:val="16"/>
-                <w:szCs w:val="16"/>
-              </w:rPr>
-            </w:pPr>
-          </w:p>
-        </w:tc>
-      </w:tr>
-      <w:tr>
-        <w:trPr>
-          <w:trHeight w:val="20"/>
-        </w:trPr>
-        <w:tc>
-          <w:tcPr>
-            <w:tcW w:w="2680" w:type="dxa"/>
-          </w:tcPr>
-          <w:p>
-            <w:pPr>
-              <w:rPr>
-                <w:sz w:val="16"/>
-                <w:szCs w:val="16"/>
-              </w:rPr>
-            </w:pPr>
-          </w:p>
-        </w:tc>
-        <w:tc>
-          <w:tcPr>
-            <w:tcW w:w="1630" w:type="dxa"/>
-          </w:tcPr>
-          <w:p>
-            <w:pPr>
-              <w:rPr>
-                <w:sz w:val="16"/>
-                <w:szCs w:val="16"/>
-              </w:rPr>
-            </w:pPr>
-          </w:p>
-        </w:tc>
-      </w:tr>
-      <w:tr>
-        <w:trPr>
-          <w:trHeight w:val="20"/>
-        </w:trPr>
-        <w:tc>
-          <w:tcPr>
-            <w:tcW w:w="2680" w:type="dxa"/>
-          </w:tcPr>
-          <w:p>
-            <w:pPr>
-              <w:rPr>
-                <w:sz w:val="16"/>
-                <w:szCs w:val="16"/>
-              </w:rPr>
-            </w:pPr>
-          </w:p>
-        </w:tc>
-        <w:tc>
-          <w:tcPr>
-            <w:tcW w:w="1630" w:type="dxa"/>
-          </w:tcPr>
-          <w:p>
-            <w:pPr>
-              <w:rPr>
-                <w:sz w:val="16"/>
-                <w:szCs w:val="16"/>
-              </w:rPr>
-            </w:pPr>
-          </w:p>
-        </w:tc>
-      </w:tr>
-      <w:tr>
-        <w:trPr>
-          <w:trHeight w:val="20"/>
-        </w:trPr>
-        <w:tc>
-          <w:tcPr>
-            <w:tcW w:w="2680" w:type="dxa"/>
-          </w:tcPr>
-          <w:p>
-            <w:pPr>
-              <w:rPr>
-                <w:sz w:val="16"/>
-                <w:szCs w:val="16"/>
-              </w:rPr>
-            </w:pPr>
-          </w:p>
-        </w:tc>
-        <w:tc>
-          <w:tcPr>
-            <w:tcW w:w="1630" w:type="dxa"/>
-          </w:tcPr>
-          <w:p>
-            <w:pPr>
-              <w:rPr>
-                <w:sz w:val="16"/>
-                <w:szCs w:val="16"/>
-              </w:rPr>
-            </w:pPr>
-          </w:p>
-        </w:tc>
-      </w:tr>
-      <w:tr>
-        <w:trPr>
-          <w:trHeight w:val="20"/>
-        </w:trPr>
-        <w:tc>
-          <w:tcPr>
-            <w:tcW w:w="2680" w:type="dxa"/>
-          </w:tcPr>
-          <w:p>
-            <w:pPr>
-              <w:rPr>
-                <w:sz w:val="16"/>
-                <w:szCs w:val="16"/>
-              </w:rPr>
-            </w:pPr>
-          </w:p>
-        </w:tc>
-        <w:tc>
-          <w:tcPr>
-            <w:tcW w:w="1630" w:type="dxa"/>
-          </w:tcPr>
-          <w:p>
-            <w:pPr>
-              <w:rPr>
-                <w:sz w:val="16"/>
-                <w:szCs w:val="16"/>
-              </w:rPr>
-            </w:pPr>
-          </w:p>
-        </w:tc>
-      </w:tr>
-      <w:tr>
-        <w:trPr>
-          <w:trHeight w:val="20"/>
-        </w:trPr>
-        <w:tc>
-          <w:tcPr>
-            <w:tcW w:w="2680" w:type="dxa"/>
-          </w:tcPr>
-          <w:p>
-            <w:pPr>
-              <w:rPr>
-                <w:sz w:val="16"/>
-                <w:szCs w:val="16"/>
-              </w:rPr>
-            </w:pPr>
-          </w:p>
-        </w:tc>
-        <w:tc>
-          <w:tcPr>
-            <w:tcW w:w="1630" w:type="dxa"/>
-          </w:tcPr>
-          <w:p>
-            <w:pPr>
-              <w:rPr>
-                <w:sz w:val="16"/>
-                <w:szCs w:val="16"/>
-              </w:rPr>
-            </w:pPr>
-          </w:p>
-        </w:tc>
-      </w:tr>
-      <w:tr>
-        <w:trPr>
-          <w:trHeight w:val="20"/>
-        </w:trPr>
-        <w:tc>
-          <w:tcPr>
-            <w:tcW w:w="2680" w:type="dxa"/>
-          </w:tcPr>
-          <w:p>
-            <w:pPr>
-              <w:rPr>
-                <w:sz w:val="16"/>
-                <w:szCs w:val="16"/>
-              </w:rPr>
-            </w:pPr>
-          </w:p>
-        </w:tc>
-        <w:tc>
-          <w:tcPr>
-            <w:tcW w:w="1630" w:type="dxa"/>
-          </w:tcPr>
-          <w:p>
-            <w:pPr>
-              <w:rPr>
-                <w:sz w:val="16"/>
-                <w:szCs w:val="16"/>
-              </w:rPr>
-            </w:pPr>
+            <w:r>
+              <w:rPr>
+                <w:sz w:val="16"/>
+                <w:szCs w:val="16"/>
+              </w:rPr>
+              <w:t>{</w:t>
+            </w:r>
+            <w:proofErr w:type="spellStart"/>
+            <w:r>
+              <w:rPr>
+                <w:sz w:val="16"/>
+                <w:szCs w:val="16"/>
+              </w:rPr>
+              <w:t>count</w:t>
+            </w:r>
+            <w:proofErr w:type="spellEnd"/>
+            <w:r>
+              <w:rPr>
+                <w:sz w:val="16"/>
+                <w:szCs w:val="16"/>
+              </w:rPr>
+              <w:t>}{/OtrosOrders</w:t>
+            </w:r>
+            <w:r>
+              <w:rPr>
+                <w:sz w:val="16"/>
+                <w:szCs w:val="16"/>
+              </w:rPr>
+              <w:t>2</w:t>
+            </w:r>
+            <w:r>
+              <w:rPr>
+                <w:sz w:val="16"/>
+                <w:szCs w:val="16"/>
+              </w:rPr>
+              <w:t>}</w:t>
+            </w:r>
           </w:p>
         </w:tc>
       </w:tr>

</xml_diff>

<commit_message>
🎇 Added new fields: school department, province and district
</commit_message>
<xml_diff>
--- a/public/template.docx
+++ b/public/template.docx
@@ -678,7 +678,7 @@
         <mc:AlternateContent>
           <mc:Choice Requires="wps">
             <w:drawing>
-              <wp:anchor distT="0" distB="0" distL="114300" distR="114300" simplePos="0" relativeHeight="251734016" behindDoc="0" locked="0" layoutInCell="1" allowOverlap="1" wp14:anchorId="5DFA8F21" wp14:editId="794AD768">
+              <wp:anchor distT="0" distB="0" distL="114300" distR="114300" simplePos="0" relativeHeight="251734016" behindDoc="0" locked="0" layoutInCell="1" allowOverlap="1" wp14:anchorId="5DFA8F21" wp14:editId="478D8752">
                 <wp:simplePos x="0" y="0"/>
                 <wp:positionH relativeFrom="column">
                   <wp:posOffset>428625</wp:posOffset>
@@ -2030,10 +2030,406 @@
       </w:pPr>
       <w:r>
         <w:rPr>
+          <w:noProof/>
           <w:sz w:val="16"/>
           <w:szCs w:val="16"/>
+          <w:lang w:val="en-US"/>
+        </w:rPr>
+        <mc:AlternateContent>
+          <mc:Choice Requires="wps">
+            <w:drawing>
+              <wp:anchor distT="0" distB="0" distL="114300" distR="114300" simplePos="0" relativeHeight="251746304" behindDoc="0" locked="0" layoutInCell="1" allowOverlap="1" wp14:anchorId="1A160103" wp14:editId="423E26F8">
+                <wp:simplePos x="0" y="0"/>
+                <wp:positionH relativeFrom="column">
+                  <wp:posOffset>3798570</wp:posOffset>
+                </wp:positionH>
+                <wp:positionV relativeFrom="paragraph">
+                  <wp:posOffset>72390</wp:posOffset>
+                </wp:positionV>
+                <wp:extent cx="1520190" cy="241300"/>
+                <wp:effectExtent l="0" t="0" r="0" b="6350"/>
+                <wp:wrapNone/>
+                <wp:docPr id="9" name="Text Box 9"/>
+                <wp:cNvGraphicFramePr/>
+                <a:graphic xmlns:a="http://schemas.openxmlformats.org/drawingml/2006/main">
+                  <a:graphicData uri="http://schemas.microsoft.com/office/word/2010/wordprocessingShape">
+                    <wps:wsp>
+                      <wps:cNvSpPr txBox="1"/>
+                      <wps:spPr>
+                        <a:xfrm>
+                          <a:off x="0" y="0"/>
+                          <a:ext cx="1520190" cy="241300"/>
+                        </a:xfrm>
+                        <a:prstGeom prst="rect">
+                          <a:avLst/>
+                        </a:prstGeom>
+                        <a:noFill/>
+                        <a:ln w="6350">
+                          <a:noFill/>
+                        </a:ln>
+                      </wps:spPr>
+                      <wps:txbx>
+                        <w:txbxContent>
+                          <w:p>
+                            <w:pPr>
+                              <w:rPr>
+                                <w:sz w:val="16"/>
+                                <w:szCs w:val="16"/>
+                                <w:lang w:val="en-US"/>
+                              </w:rPr>
+                            </w:pPr>
+                            <w:r>
+                              <w:rPr>
+                                <w:sz w:val="16"/>
+                                <w:szCs w:val="16"/>
+                                <w:lang w:val="en-US"/>
+                              </w:rPr>
+                              <w:t>{district}</w:t>
+                            </w:r>
+                          </w:p>
+                        </w:txbxContent>
+                      </wps:txbx>
+                      <wps:bodyPr rot="0" spcFirstLastPara="0" vertOverflow="overflow" horzOverflow="overflow" vert="horz" wrap="square" lIns="91440" tIns="45720" rIns="91440" bIns="45720" numCol="1" spcCol="0" rtlCol="0" fromWordArt="0" anchor="t" anchorCtr="0" forceAA="0" compatLnSpc="1">
+                        <a:prstTxWarp prst="textNoShape">
+                          <a:avLst/>
+                        </a:prstTxWarp>
+                        <a:noAutofit/>
+                      </wps:bodyPr>
+                    </wps:wsp>
+                  </a:graphicData>
+                </a:graphic>
+                <wp14:sizeRelH relativeFrom="margin">
+                  <wp14:pctWidth>0</wp14:pctWidth>
+                </wp14:sizeRelH>
+                <wp14:sizeRelV relativeFrom="margin">
+                  <wp14:pctHeight>0</wp14:pctHeight>
+                </wp14:sizeRelV>
+              </wp:anchor>
+            </w:drawing>
+          </mc:Choice>
+          <mc:Fallback>
+            <w:pict>
+              <v:shape w14:anchorId="1A160103" id="Text Box 9" o:spid="_x0000_s1040" type="#_x0000_t202" style="position:absolute;margin-left:299.1pt;margin-top:5.7pt;width:119.7pt;height:19pt;z-index:251746304;visibility:visible;mso-wrap-style:square;mso-width-percent:0;mso-height-percent:0;mso-wrap-distance-left:9pt;mso-wrap-distance-top:0;mso-wrap-distance-right:9pt;mso-wrap-distance-bottom:0;mso-position-horizontal:absolute;mso-position-horizontal-relative:text;mso-position-vertical:absolute;mso-position-vertical-relative:text;mso-width-percent:0;mso-height-percent:0;mso-width-relative:margin;mso-height-relative:margin;v-text-anchor:top" o:gfxdata="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" filled="f" stroked="f" strokeweight=".5pt">
+                <v:textbox>
+                  <w:txbxContent>
+                    <w:p>
+                      <w:pPr>
+                        <w:rPr>
+                          <w:sz w:val="16"/>
+                          <w:szCs w:val="16"/>
+                          <w:lang w:val="en-US"/>
+                        </w:rPr>
+                      </w:pPr>
+                      <w:r>
+                        <w:rPr>
+                          <w:sz w:val="16"/>
+                          <w:szCs w:val="16"/>
+                          <w:lang w:val="en-US"/>
+                        </w:rPr>
+                        <w:t>{district}</w:t>
+                      </w:r>
+                    </w:p>
+                  </w:txbxContent>
+                </v:textbox>
+              </v:shape>
+            </w:pict>
+          </mc:Fallback>
+        </mc:AlternateContent>
+      </w:r>
+      <w:r>
+        <w:rPr>
+          <w:noProof/>
+          <w:sz w:val="16"/>
+          <w:szCs w:val="16"/>
+          <w:lang w:val="en-US"/>
+        </w:rPr>
+        <mc:AlternateContent>
+          <mc:Choice Requires="wps">
+            <w:drawing>
+              <wp:anchor distT="0" distB="0" distL="114300" distR="114300" simplePos="0" relativeHeight="251744256" behindDoc="0" locked="0" layoutInCell="1" allowOverlap="1" wp14:anchorId="76BB920C" wp14:editId="23D74A47">
+                <wp:simplePos x="0" y="0"/>
+                <wp:positionH relativeFrom="column">
+                  <wp:posOffset>2156460</wp:posOffset>
+                </wp:positionH>
+                <wp:positionV relativeFrom="paragraph">
+                  <wp:posOffset>87630</wp:posOffset>
+                </wp:positionV>
+                <wp:extent cx="1463040" cy="241300"/>
+                <wp:effectExtent l="0" t="0" r="0" b="6350"/>
+                <wp:wrapNone/>
+                <wp:docPr id="6" name="Text Box 6"/>
+                <wp:cNvGraphicFramePr/>
+                <a:graphic xmlns:a="http://schemas.openxmlformats.org/drawingml/2006/main">
+                  <a:graphicData uri="http://schemas.microsoft.com/office/word/2010/wordprocessingShape">
+                    <wps:wsp>
+                      <wps:cNvSpPr txBox="1"/>
+                      <wps:spPr>
+                        <a:xfrm>
+                          <a:off x="0" y="0"/>
+                          <a:ext cx="1463040" cy="241300"/>
+                        </a:xfrm>
+                        <a:prstGeom prst="rect">
+                          <a:avLst/>
+                        </a:prstGeom>
+                        <a:noFill/>
+                        <a:ln w="6350">
+                          <a:noFill/>
+                        </a:ln>
+                      </wps:spPr>
+                      <wps:txbx>
+                        <w:txbxContent>
+                          <w:p>
+                            <w:pPr>
+                              <w:rPr>
+                                <w:sz w:val="16"/>
+                                <w:szCs w:val="16"/>
+                                <w:lang w:val="en-US"/>
+                              </w:rPr>
+                            </w:pPr>
+                            <w:r>
+                              <w:rPr>
+                                <w:sz w:val="16"/>
+                                <w:szCs w:val="16"/>
+                                <w:lang w:val="en-US"/>
+                              </w:rPr>
+                              <w:t>{province}</w:t>
+                            </w:r>
+                          </w:p>
+                        </w:txbxContent>
+                      </wps:txbx>
+                      <wps:bodyPr rot="0" spcFirstLastPara="0" vertOverflow="overflow" horzOverflow="overflow" vert="horz" wrap="square" lIns="91440" tIns="45720" rIns="91440" bIns="45720" numCol="1" spcCol="0" rtlCol="0" fromWordArt="0" anchor="t" anchorCtr="0" forceAA="0" compatLnSpc="1">
+                        <a:prstTxWarp prst="textNoShape">
+                          <a:avLst/>
+                        </a:prstTxWarp>
+                        <a:noAutofit/>
+                      </wps:bodyPr>
+                    </wps:wsp>
+                  </a:graphicData>
+                </a:graphic>
+                <wp14:sizeRelH relativeFrom="margin">
+                  <wp14:pctWidth>0</wp14:pctWidth>
+                </wp14:sizeRelH>
+                <wp14:sizeRelV relativeFrom="margin">
+                  <wp14:pctHeight>0</wp14:pctHeight>
+                </wp14:sizeRelV>
+              </wp:anchor>
+            </w:drawing>
+          </mc:Choice>
+          <mc:Fallback>
+            <w:pict>
+              <v:shape w14:anchorId="76BB920C" id="Text Box 6" o:spid="_x0000_s1041" type="#_x0000_t202" style="position:absolute;margin-left:169.8pt;margin-top:6.9pt;width:115.2pt;height:19pt;z-index:251744256;visibility:visible;mso-wrap-style:square;mso-width-percent:0;mso-height-percent:0;mso-wrap-distance-left:9pt;mso-wrap-distance-top:0;mso-wrap-distance-right:9pt;mso-wrap-distance-bottom:0;mso-position-horizontal:absolute;mso-position-horizontal-relative:text;mso-position-vertical:absolute;mso-position-vertical-relative:text;mso-width-percent:0;mso-height-percent:0;mso-width-relative:margin;mso-height-relative:margin;v-text-anchor:top" o:gfxdata="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" filled="f" stroked="f" strokeweight=".5pt">
+                <v:textbox>
+                  <w:txbxContent>
+                    <w:p>
+                      <w:pPr>
+                        <w:rPr>
+                          <w:sz w:val="16"/>
+                          <w:szCs w:val="16"/>
+                          <w:lang w:val="en-US"/>
+                        </w:rPr>
+                      </w:pPr>
+                      <w:r>
+                        <w:rPr>
+                          <w:sz w:val="16"/>
+                          <w:szCs w:val="16"/>
+                          <w:lang w:val="en-US"/>
+                        </w:rPr>
+                        <w:t>{province}</w:t>
+                      </w:r>
+                    </w:p>
+                  </w:txbxContent>
+                </v:textbox>
+              </v:shape>
+            </w:pict>
+          </mc:Fallback>
+        </mc:AlternateContent>
+      </w:r>
+      <w:r>
+        <w:rPr>
+          <w:noProof/>
+          <w:sz w:val="16"/>
+          <w:szCs w:val="16"/>
+          <w:lang w:val="en-US"/>
+        </w:rPr>
+        <mc:AlternateContent>
+          <mc:Choice Requires="wps">
+            <w:drawing>
+              <wp:anchor distT="0" distB="0" distL="114300" distR="114300" simplePos="0" relativeHeight="251742208" behindDoc="0" locked="0" layoutInCell="1" allowOverlap="1" wp14:anchorId="4E26943B" wp14:editId="6E11A34D">
+                <wp:simplePos x="0" y="0"/>
+                <wp:positionH relativeFrom="column">
+                  <wp:posOffset>681991</wp:posOffset>
+                </wp:positionH>
+                <wp:positionV relativeFrom="paragraph">
+                  <wp:posOffset>76200</wp:posOffset>
+                </wp:positionV>
+                <wp:extent cx="1066800" cy="241300"/>
+                <wp:effectExtent l="0" t="0" r="0" b="6350"/>
+                <wp:wrapNone/>
+                <wp:docPr id="2" name="Text Box 2"/>
+                <wp:cNvGraphicFramePr/>
+                <a:graphic xmlns:a="http://schemas.openxmlformats.org/drawingml/2006/main">
+                  <a:graphicData uri="http://schemas.microsoft.com/office/word/2010/wordprocessingShape">
+                    <wps:wsp>
+                      <wps:cNvSpPr txBox="1"/>
+                      <wps:spPr>
+                        <a:xfrm>
+                          <a:off x="0" y="0"/>
+                          <a:ext cx="1066800" cy="241300"/>
+                        </a:xfrm>
+                        <a:prstGeom prst="rect">
+                          <a:avLst/>
+                        </a:prstGeom>
+                        <a:noFill/>
+                        <a:ln w="6350">
+                          <a:noFill/>
+                        </a:ln>
+                      </wps:spPr>
+                      <wps:txbx>
+                        <w:txbxContent>
+                          <w:p>
+                            <w:pPr>
+                              <w:rPr>
+                                <w:sz w:val="16"/>
+                                <w:szCs w:val="16"/>
+                                <w:lang w:val="en-US"/>
+                              </w:rPr>
+                            </w:pPr>
+                            <w:r>
+                              <w:rPr>
+                                <w:sz w:val="16"/>
+                                <w:szCs w:val="16"/>
+                                <w:lang w:val="en-US"/>
+                              </w:rPr>
+                              <w:t>{department}</w:t>
+                            </w:r>
+                          </w:p>
+                        </w:txbxContent>
+                      </wps:txbx>
+                      <wps:bodyPr rot="0" spcFirstLastPara="0" vertOverflow="overflow" horzOverflow="overflow" vert="horz" wrap="square" lIns="91440" tIns="45720" rIns="91440" bIns="45720" numCol="1" spcCol="0" rtlCol="0" fromWordArt="0" anchor="t" anchorCtr="0" forceAA="0" compatLnSpc="1">
+                        <a:prstTxWarp prst="textNoShape">
+                          <a:avLst/>
+                        </a:prstTxWarp>
+                        <a:noAutofit/>
+                      </wps:bodyPr>
+                    </wps:wsp>
+                  </a:graphicData>
+                </a:graphic>
+                <wp14:sizeRelH relativeFrom="margin">
+                  <wp14:pctWidth>0</wp14:pctWidth>
+                </wp14:sizeRelH>
+                <wp14:sizeRelV relativeFrom="margin">
+                  <wp14:pctHeight>0</wp14:pctHeight>
+                </wp14:sizeRelV>
+              </wp:anchor>
+            </w:drawing>
+          </mc:Choice>
+          <mc:Fallback>
+            <w:pict>
+              <v:shape w14:anchorId="4E26943B" id="Text Box 2" o:spid="_x0000_s1042" type="#_x0000_t202" style="position:absolute;margin-left:53.7pt;margin-top:6pt;width:84pt;height:19pt;z-index:251742208;visibility:visible;mso-wrap-style:square;mso-width-percent:0;mso-height-percent:0;mso-wrap-distance-left:9pt;mso-wrap-distance-top:0;mso-wrap-distance-right:9pt;mso-wrap-distance-bottom:0;mso-position-horizontal:absolute;mso-position-horizontal-relative:text;mso-position-vertical:absolute;mso-position-vertical-relative:text;mso-width-percent:0;mso-height-percent:0;mso-width-relative:margin;mso-height-relative:margin;v-text-anchor:top" o:gfxdata="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" filled="f" stroked="f" strokeweight=".5pt">
+                <v:textbox>
+                  <w:txbxContent>
+                    <w:p>
+                      <w:pPr>
+                        <w:rPr>
+                          <w:sz w:val="16"/>
+                          <w:szCs w:val="16"/>
+                          <w:lang w:val="en-US"/>
+                        </w:rPr>
+                      </w:pPr>
+                      <w:r>
+                        <w:rPr>
+                          <w:sz w:val="16"/>
+                          <w:szCs w:val="16"/>
+                          <w:lang w:val="en-US"/>
+                        </w:rPr>
+                        <w:t>{department}</w:t>
+                      </w:r>
+                    </w:p>
+                  </w:txbxContent>
+                </v:textbox>
+              </v:shape>
+            </w:pict>
+          </mc:Fallback>
+        </mc:AlternateContent>
+      </w:r>
+      <w:r>
+        <w:rPr>
+          <w:sz w:val="16"/>
+          <w:szCs w:val="16"/>
         </w:rPr>
         <w:t xml:space="preserve">DIRECCIÓN: …………………………………………………………………………………………… </w:t>
+      </w:r>
+    </w:p>
+    <w:p>
+      <w:pPr>
+        <w:spacing w:after="40"/>
+        <w:rPr>
+          <w:sz w:val="16"/>
+          <w:szCs w:val="16"/>
+        </w:rPr>
+      </w:pPr>
+      <w:r>
+        <w:rPr>
+          <w:sz w:val="16"/>
+          <w:szCs w:val="16"/>
+        </w:rPr>
+        <w:t xml:space="preserve">DEPARTAMENTO: ………………..………………. </w:t>
+      </w:r>
+      <w:r>
+        <w:rPr>
+          <w:sz w:val="16"/>
+          <w:szCs w:val="16"/>
+        </w:rPr>
+        <w:t xml:space="preserve"> </w:t>
+      </w:r>
+      <w:r>
+        <w:rPr>
+          <w:sz w:val="16"/>
+          <w:szCs w:val="16"/>
+        </w:rPr>
+        <w:t xml:space="preserve">PROVINCIA: </w:t>
+      </w:r>
+      <w:r>
+        <w:rPr>
+          <w:sz w:val="16"/>
+          <w:szCs w:val="16"/>
+        </w:rPr>
+        <w:t>………………..………………</w:t>
+      </w:r>
+      <w:r>
+        <w:rPr>
+          <w:sz w:val="16"/>
+          <w:szCs w:val="16"/>
+        </w:rPr>
+        <w:t>………..</w:t>
+      </w:r>
+      <w:r>
+        <w:rPr>
+          <w:sz w:val="16"/>
+          <w:szCs w:val="16"/>
+        </w:rPr>
+        <w:t xml:space="preserve"> </w:t>
+      </w:r>
+      <w:r>
+        <w:rPr>
+          <w:sz w:val="16"/>
+          <w:szCs w:val="16"/>
+        </w:rPr>
+        <w:t xml:space="preserve"> </w:t>
+      </w:r>
+      <w:r>
+        <w:rPr>
+          <w:sz w:val="16"/>
+          <w:szCs w:val="16"/>
+        </w:rPr>
+        <w:t xml:space="preserve">DISTRITO: </w:t>
+      </w:r>
+      <w:r>
+        <w:rPr>
+          <w:sz w:val="16"/>
+          <w:szCs w:val="16"/>
+        </w:rPr>
+        <w:t>………………..……………………</w:t>
       </w:r>
     </w:p>
     <w:p>
@@ -2143,7 +2539,7 @@
           </mc:Choice>
           <mc:Fallback>
             <w:pict>
-              <v:shape w14:anchorId="3C94E70E" id="Text Box 66" o:spid="_x0000_s1040" type="#_x0000_t202" style="position:absolute;margin-left:242.8pt;margin-top:6.65pt;width:185.55pt;height:19pt;z-index:251738112;visibility:visible;mso-wrap-style:square;mso-width-percent:0;mso-height-percent:0;mso-wrap-distance-left:9pt;mso-wrap-distance-top:0;mso-wrap-distance-right:9pt;mso-wrap-distance-bottom:0;mso-position-horizontal:absolute;mso-position-horizontal-relative:text;mso-position-vertical:absolute;mso-position-vertical-relative:text;mso-width-percent:0;mso-height-percent:0;mso-width-relative:margin;mso-height-relative:margin;v-text-anchor:top" o:gfxdata="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" filled="f" stroked="f" strokeweight=".5pt">
+              <v:shape w14:anchorId="3C94E70E" id="Text Box 66" o:spid="_x0000_s1043" type="#_x0000_t202" style="position:absolute;margin-left:242.8pt;margin-top:6.65pt;width:185.55pt;height:19pt;z-index:251738112;visibility:visible;mso-wrap-style:square;mso-width-percent:0;mso-height-percent:0;mso-wrap-distance-left:9pt;mso-wrap-distance-top:0;mso-wrap-distance-right:9pt;mso-wrap-distance-bottom:0;mso-position-horizontal:absolute;mso-position-horizontal-relative:text;mso-position-vertical:absolute;mso-position-vertical-relative:text;mso-width-percent:0;mso-height-percent:0;mso-width-relative:margin;mso-height-relative:margin;v-text-anchor:top" o:gfxdata="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" filled="f" stroked="f" strokeweight=".5pt">
                 <v:textbox>
                   <w:txbxContent>
                     <w:p>
@@ -2287,7 +2683,7 @@
           </mc:Choice>
           <mc:Fallback>
             <w:pict>
-              <v:shape w14:anchorId="220DF80F" id="Text Box 65" o:spid="_x0000_s1041" type="#_x0000_t202" style="position:absolute;margin-left:75.7pt;margin-top:6.75pt;width:185.55pt;height:19pt;z-index:251736064;visibility:visible;mso-wrap-style:square;mso-width-percent:0;mso-height-percent:0;mso-wrap-distance-left:9pt;mso-wrap-distance-top:0;mso-wrap-distance-right:9pt;mso-wrap-distance-bottom:0;mso-position-horizontal:absolute;mso-position-horizontal-relative:text;mso-position-vertical:absolute;mso-position-vertical-relative:text;mso-width-percent:0;mso-height-percent:0;mso-width-relative:margin;mso-height-relative:margin;v-text-anchor:top" o:gfxdata="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" filled="f" stroked="f" strokeweight=".5pt">
+              <v:shape w14:anchorId="220DF80F" id="Text Box 65" o:spid="_x0000_s1044" type="#_x0000_t202" style="position:absolute;margin-left:75.7pt;margin-top:6.75pt;width:185.55pt;height:19pt;z-index:251736064;visibility:visible;mso-wrap-style:square;mso-width-percent:0;mso-height-percent:0;mso-wrap-distance-left:9pt;mso-wrap-distance-top:0;mso-wrap-distance-right:9pt;mso-wrap-distance-bottom:0;mso-position-horizontal:absolute;mso-position-horizontal-relative:text;mso-position-vertical:absolute;mso-position-vertical-relative:text;mso-width-percent:0;mso-height-percent:0;mso-width-relative:margin;mso-height-relative:margin;v-text-anchor:top" o:gfxdata="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" filled="f" stroked="f" strokeweight=".5pt">
                 <v:textbox>
                   <w:txbxContent>
                     <w:p>
@@ -2436,7 +2832,7 @@
           </mc:Choice>
           <mc:Fallback>
             <w:pict>
-              <v:roundrect w14:anchorId="3978D8C2" id="Rectangle: Rounded Corners 62" o:spid="_x0000_s1042" style="position:absolute;margin-left:126.5pt;margin-top:.2pt;width:11.45pt;height:10.55pt;z-index:251730944;visibility:visible;mso-wrap-style:square;mso-width-percent:0;mso-height-percent:0;mso-wrap-distance-left:9pt;mso-wrap-distance-top:0;mso-wrap-distance-right:9pt;mso-wrap-distance-bottom:0;mso-position-horizontal:absolute;mso-position-horizontal-relative:text;mso-position-vertical:absolute;mso-position-vertical-relative:text;mso-width-percent:0;mso-height-percent:0;mso-width-relative:margin;mso-height-relative:margin;v-text-anchor:middle" arcsize="10923f" o:gfxdata="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" fillcolor="white [3212]" strokecolor="black [3213]" strokeweight=".5pt">
+              <v:roundrect w14:anchorId="3978D8C2" id="Rectangle: Rounded Corners 62" o:spid="_x0000_s1045" style="position:absolute;margin-left:126.5pt;margin-top:.2pt;width:11.45pt;height:10.55pt;z-index:251730944;visibility:visible;mso-wrap-style:square;mso-width-percent:0;mso-height-percent:0;mso-wrap-distance-left:9pt;mso-wrap-distance-top:0;mso-wrap-distance-right:9pt;mso-wrap-distance-bottom:0;mso-position-horizontal:absolute;mso-position-horizontal-relative:text;mso-position-vertical:absolute;mso-position-vertical-relative:text;mso-width-percent:0;mso-height-percent:0;mso-width-relative:margin;mso-height-relative:margin;v-text-anchor:middle" arcsize="10923f" o:gfxdata="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" fillcolor="white [3212]" strokecolor="black [3213]" strokeweight=".5pt">
                 <v:stroke joinstyle="miter"/>
                 <v:textbox inset="0,0,0,0">
                   <w:txbxContent>
@@ -2571,7 +2967,7 @@
           </mc:Choice>
           <mc:Fallback>
             <w:pict>
-              <v:roundrect w14:anchorId="324DA23F" id="Rectangle: Rounded Corners 63" o:spid="_x0000_s1043" style="position:absolute;margin-left:138.2pt;margin-top:.2pt;width:11.45pt;height:10.55pt;z-index:251731968;visibility:visible;mso-wrap-style:square;mso-width-percent:0;mso-height-percent:0;mso-wrap-distance-left:9pt;mso-wrap-distance-top:0;mso-wrap-distance-right:9pt;mso-wrap-distance-bottom:0;mso-position-horizontal:absolute;mso-position-horizontal-relative:text;mso-position-vertical:absolute;mso-position-vertical-relative:text;mso-width-percent:0;mso-height-percent:0;mso-width-relative:margin;mso-height-relative:margin;v-text-anchor:middle" arcsize="10923f" o:gfxdata="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" fillcolor="white [3212]" strokecolor="black [3213]" strokeweight=".5pt">
+              <v:roundrect w14:anchorId="324DA23F" id="Rectangle: Rounded Corners 63" o:spid="_x0000_s1046" style="position:absolute;margin-left:138.2pt;margin-top:.2pt;width:11.45pt;height:10.55pt;z-index:251731968;visibility:visible;mso-wrap-style:square;mso-width-percent:0;mso-height-percent:0;mso-wrap-distance-left:9pt;mso-wrap-distance-top:0;mso-wrap-distance-right:9pt;mso-wrap-distance-bottom:0;mso-position-horizontal:absolute;mso-position-horizontal-relative:text;mso-position-vertical:absolute;mso-position-vertical-relative:text;mso-width-percent:0;mso-height-percent:0;mso-width-relative:margin;mso-height-relative:margin;v-text-anchor:middle" arcsize="10923f" o:gfxdata="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" fillcolor="white [3212]" strokecolor="black [3213]" strokeweight=".5pt">
                 <v:stroke joinstyle="miter"/>
                 <v:textbox inset="0,0,0,0">
                   <w:txbxContent>
@@ -2706,7 +3102,7 @@
           </mc:Choice>
           <mc:Fallback>
             <w:pict>
-              <v:roundrect w14:anchorId="182C877C" id="Rectangle: Rounded Corners 53" o:spid="_x0000_s1044" style="position:absolute;margin-left:21.05pt;margin-top:.15pt;width:11.45pt;height:10.55pt;z-index:251720704;visibility:visible;mso-wrap-style:square;mso-width-percent:0;mso-height-percent:0;mso-wrap-distance-left:9pt;mso-wrap-distance-top:0;mso-wrap-distance-right:9pt;mso-wrap-distance-bottom:0;mso-position-horizontal:absolute;mso-position-horizontal-relative:text;mso-position-vertical:absolute;mso-position-vertical-relative:text;mso-width-percent:0;mso-height-percent:0;mso-width-relative:margin;mso-height-relative:margin;v-text-anchor:middle" arcsize="10923f" o:gfxdata="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" fillcolor="white [3212]" strokecolor="black [3213]" strokeweight=".5pt">
+              <v:roundrect w14:anchorId="182C877C" id="Rectangle: Rounded Corners 53" o:spid="_x0000_s1047" style="position:absolute;margin-left:21.05pt;margin-top:.15pt;width:11.45pt;height:10.55pt;z-index:251720704;visibility:visible;mso-wrap-style:square;mso-width-percent:0;mso-height-percent:0;mso-wrap-distance-left:9pt;mso-wrap-distance-top:0;mso-wrap-distance-right:9pt;mso-wrap-distance-bottom:0;mso-position-horizontal:absolute;mso-position-horizontal-relative:text;mso-position-vertical:absolute;mso-position-vertical-relative:text;mso-width-percent:0;mso-height-percent:0;mso-width-relative:margin;mso-height-relative:margin;v-text-anchor:middle" arcsize="10923f" o:gfxdata="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" fillcolor="white [3212]" strokecolor="black [3213]" strokeweight=".5pt">
                 <v:stroke joinstyle="miter"/>
                 <v:textbox inset="0,0,0,0">
                   <w:txbxContent>
@@ -2841,7 +3237,7 @@
           </mc:Choice>
           <mc:Fallback>
             <w:pict>
-              <v:roundrect w14:anchorId="31782331" id="Rectangle: Rounded Corners 54" o:spid="_x0000_s1045" style="position:absolute;margin-left:32.55pt;margin-top:.25pt;width:11.45pt;height:10.55pt;z-index:251721728;visibility:visible;mso-wrap-style:square;mso-width-percent:0;mso-height-percent:0;mso-wrap-distance-left:9pt;mso-wrap-distance-top:0;mso-wrap-distance-right:9pt;mso-wrap-distance-bottom:0;mso-position-horizontal:absolute;mso-position-horizontal-relative:text;mso-position-vertical:absolute;mso-position-vertical-relative:text;mso-width-percent:0;mso-height-percent:0;mso-width-relative:margin;mso-height-relative:margin;v-text-anchor:middle" arcsize="10923f" o:gfxdata="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" fillcolor="white [3212]" strokecolor="black [3213]" strokeweight=".5pt">
+              <v:roundrect w14:anchorId="31782331" id="Rectangle: Rounded Corners 54" o:spid="_x0000_s1048" style="position:absolute;margin-left:32.55pt;margin-top:.25pt;width:11.45pt;height:10.55pt;z-index:251721728;visibility:visible;mso-wrap-style:square;mso-width-percent:0;mso-height-percent:0;mso-wrap-distance-left:9pt;mso-wrap-distance-top:0;mso-wrap-distance-right:9pt;mso-wrap-distance-bottom:0;mso-position-horizontal:absolute;mso-position-horizontal-relative:text;mso-position-vertical:absolute;mso-position-vertical-relative:text;mso-width-percent:0;mso-height-percent:0;mso-width-relative:margin;mso-height-relative:margin;v-text-anchor:middle" arcsize="10923f" o:gfxdata="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" fillcolor="white [3212]" strokecolor="black [3213]" strokeweight=".5pt">
                 <v:stroke joinstyle="miter"/>
                 <v:textbox inset="0,0,0,0">
                   <w:txbxContent>
@@ -2976,7 +3372,7 @@
           </mc:Choice>
           <mc:Fallback>
             <w:pict>
-              <v:roundrect w14:anchorId="16BDAF52" id="Rectangle: Rounded Corners 55" o:spid="_x0000_s1046" style="position:absolute;margin-left:44.35pt;margin-top:.25pt;width:11.45pt;height:10.55pt;z-index:251722752;visibility:visible;mso-wrap-style:square;mso-width-percent:0;mso-height-percent:0;mso-wrap-distance-left:9pt;mso-wrap-distance-top:0;mso-wrap-distance-right:9pt;mso-wrap-distance-bottom:0;mso-position-horizontal:absolute;mso-position-horizontal-relative:text;mso-position-vertical:absolute;mso-position-vertical-relative:text;mso-width-percent:0;mso-height-percent:0;mso-width-relative:margin;mso-height-relative:margin;v-text-anchor:middle" arcsize="10923f" o:gfxdata="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" fillcolor="white [3212]" strokecolor="black [3213]" strokeweight=".5pt">
+              <v:roundrect w14:anchorId="16BDAF52" id="Rectangle: Rounded Corners 55" o:spid="_x0000_s1049" style="position:absolute;margin-left:44.35pt;margin-top:.25pt;width:11.45pt;height:10.55pt;z-index:251722752;visibility:visible;mso-wrap-style:square;mso-width-percent:0;mso-height-percent:0;mso-wrap-distance-left:9pt;mso-wrap-distance-top:0;mso-wrap-distance-right:9pt;mso-wrap-distance-bottom:0;mso-position-horizontal:absolute;mso-position-horizontal-relative:text;mso-position-vertical:absolute;mso-position-vertical-relative:text;mso-width-percent:0;mso-height-percent:0;mso-width-relative:margin;mso-height-relative:margin;v-text-anchor:middle" arcsize="10923f" o:gfxdata="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" fillcolor="white [3212]" strokecolor="black [3213]" strokeweight=".5pt">
                 <v:stroke joinstyle="miter"/>
                 <v:textbox inset="0,0,0,0">
                   <w:txbxContent>
@@ -3111,7 +3507,7 @@
           </mc:Choice>
           <mc:Fallback>
             <w:pict>
-              <v:roundrect w14:anchorId="22EAE390" id="Rectangle: Rounded Corners 56" o:spid="_x0000_s1047" style="position:absolute;margin-left:56.25pt;margin-top:.2pt;width:11.45pt;height:10.55pt;z-index:251723776;visibility:visible;mso-wrap-style:square;mso-width-percent:0;mso-height-percent:0;mso-wrap-distance-left:9pt;mso-wrap-distance-top:0;mso-wrap-distance-right:9pt;mso-wrap-distance-bottom:0;mso-position-horizontal:absolute;mso-position-horizontal-relative:text;mso-position-vertical:absolute;mso-position-vertical-relative:text;mso-width-percent:0;mso-height-percent:0;mso-width-relative:margin;mso-height-relative:margin;v-text-anchor:middle" arcsize="10923f" o:gfxdata="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" fillcolor="white [3212]" strokecolor="black [3213]" strokeweight=".5pt">
+              <v:roundrect w14:anchorId="22EAE390" id="Rectangle: Rounded Corners 56" o:spid="_x0000_s1050" style="position:absolute;margin-left:56.25pt;margin-top:.2pt;width:11.45pt;height:10.55pt;z-index:251723776;visibility:visible;mso-wrap-style:square;mso-width-percent:0;mso-height-percent:0;mso-wrap-distance-left:9pt;mso-wrap-distance-top:0;mso-wrap-distance-right:9pt;mso-wrap-distance-bottom:0;mso-position-horizontal:absolute;mso-position-horizontal-relative:text;mso-position-vertical:absolute;mso-position-vertical-relative:text;mso-width-percent:0;mso-height-percent:0;mso-width-relative:margin;mso-height-relative:margin;v-text-anchor:middle" arcsize="10923f" o:gfxdata="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" fillcolor="white [3212]" strokecolor="black [3213]" strokeweight=".5pt">
                 <v:stroke joinstyle="miter"/>
                 <v:textbox inset="0,0,0,0">
                   <w:txbxContent>
@@ -3246,7 +3642,7 @@
           </mc:Choice>
           <mc:Fallback>
             <w:pict>
-              <v:roundrect w14:anchorId="3EC19655" id="Rectangle: Rounded Corners 57" o:spid="_x0000_s1048" style="position:absolute;margin-left:68pt;margin-top:.15pt;width:11.45pt;height:10.55pt;z-index:251724800;visibility:visible;mso-wrap-style:square;mso-width-percent:0;mso-height-percent:0;mso-wrap-distance-left:9pt;mso-wrap-distance-top:0;mso-wrap-distance-right:9pt;mso-wrap-distance-bottom:0;mso-position-horizontal:absolute;mso-position-horizontal-relative:text;mso-position-vertical:absolute;mso-position-vertical-relative:text;mso-width-percent:0;mso-height-percent:0;mso-width-relative:margin;mso-height-relative:margin;v-text-anchor:middle" arcsize="10923f" o:gfxdata="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" fillcolor="white [3212]" strokecolor="black [3213]" strokeweight=".5pt">
+              <v:roundrect w14:anchorId="3EC19655" id="Rectangle: Rounded Corners 57" o:spid="_x0000_s1051" style="position:absolute;margin-left:68pt;margin-top:.15pt;width:11.45pt;height:10.55pt;z-index:251724800;visibility:visible;mso-wrap-style:square;mso-width-percent:0;mso-height-percent:0;mso-wrap-distance-left:9pt;mso-wrap-distance-top:0;mso-wrap-distance-right:9pt;mso-wrap-distance-bottom:0;mso-position-horizontal:absolute;mso-position-horizontal-relative:text;mso-position-vertical:absolute;mso-position-vertical-relative:text;mso-width-percent:0;mso-height-percent:0;mso-width-relative:margin;mso-height-relative:margin;v-text-anchor:middle" arcsize="10923f" o:gfxdata="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" fillcolor="white [3212]" strokecolor="black [3213]" strokeweight=".5pt">
                 <v:stroke joinstyle="miter"/>
                 <v:textbox inset="0,0,0,0">
                   <w:txbxContent>
@@ -3381,7 +3777,7 @@
           </mc:Choice>
           <mc:Fallback>
             <w:pict>
-              <v:roundrect w14:anchorId="58051017" id="Rectangle: Rounded Corners 58" o:spid="_x0000_s1049" style="position:absolute;margin-left:79.6pt;margin-top:.25pt;width:11.45pt;height:10.55pt;z-index:251725824;visibility:visible;mso-wrap-style:square;mso-width-percent:0;mso-height-percent:0;mso-wrap-distance-left:9pt;mso-wrap-distance-top:0;mso-wrap-distance-right:9pt;mso-wrap-distance-bottom:0;mso-position-horizontal:absolute;mso-position-horizontal-relative:text;mso-position-vertical:absolute;mso-position-vertical-relative:text;mso-width-percent:0;mso-height-percent:0;mso-width-relative:margin;mso-height-relative:margin;v-text-anchor:middle" arcsize="10923f" o:gfxdata="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" fillcolor="white [3212]" strokecolor="black [3213]" strokeweight=".5pt">
+              <v:roundrect w14:anchorId="58051017" id="Rectangle: Rounded Corners 58" o:spid="_x0000_s1052" style="position:absolute;margin-left:79.6pt;margin-top:.25pt;width:11.45pt;height:10.55pt;z-index:251725824;visibility:visible;mso-wrap-style:square;mso-width-percent:0;mso-height-percent:0;mso-wrap-distance-left:9pt;mso-wrap-distance-top:0;mso-wrap-distance-right:9pt;mso-wrap-distance-bottom:0;mso-position-horizontal:absolute;mso-position-horizontal-relative:text;mso-position-vertical:absolute;mso-position-vertical-relative:text;mso-width-percent:0;mso-height-percent:0;mso-width-relative:margin;mso-height-relative:margin;v-text-anchor:middle" arcsize="10923f" o:gfxdata="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" fillcolor="white [3212]" strokecolor="black [3213]" strokeweight=".5pt">
                 <v:stroke joinstyle="miter"/>
                 <v:textbox inset="0,0,0,0">
                   <w:txbxContent>
@@ -3516,7 +3912,7 @@
           </mc:Choice>
           <mc:Fallback>
             <w:pict>
-              <v:roundrect w14:anchorId="23428526" id="Rectangle: Rounded Corners 59" o:spid="_x0000_s1050" style="position:absolute;margin-left:91.3pt;margin-top:.2pt;width:11.45pt;height:10.55pt;z-index:251726848;visibility:visible;mso-wrap-style:square;mso-width-percent:0;mso-height-percent:0;mso-wrap-distance-left:9pt;mso-wrap-distance-top:0;mso-wrap-distance-right:9pt;mso-wrap-distance-bottom:0;mso-position-horizontal:absolute;mso-position-horizontal-relative:text;mso-position-vertical:absolute;mso-position-vertical-relative:text;mso-width-percent:0;mso-height-percent:0;mso-width-relative:margin;mso-height-relative:margin;v-text-anchor:middle" arcsize="10923f" o:gfxdata="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" fillcolor="white [3212]" strokecolor="black [3213]" strokeweight=".5pt">
+              <v:roundrect w14:anchorId="23428526" id="Rectangle: Rounded Corners 59" o:spid="_x0000_s1053" style="position:absolute;margin-left:91.3pt;margin-top:.2pt;width:11.45pt;height:10.55pt;z-index:251726848;visibility:visible;mso-wrap-style:square;mso-width-percent:0;mso-height-percent:0;mso-wrap-distance-left:9pt;mso-wrap-distance-top:0;mso-wrap-distance-right:9pt;mso-wrap-distance-bottom:0;mso-position-horizontal:absolute;mso-position-horizontal-relative:text;mso-position-vertical:absolute;mso-position-vertical-relative:text;mso-width-percent:0;mso-height-percent:0;mso-width-relative:margin;mso-height-relative:margin;v-text-anchor:middle" arcsize="10923f" o:gfxdata="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" fillcolor="white [3212]" strokecolor="black [3213]" strokeweight=".5pt">
                 <v:stroke joinstyle="miter"/>
                 <v:textbox inset="0,0,0,0">
                   <w:txbxContent>
@@ -3651,7 +4047,7 @@
           </mc:Choice>
           <mc:Fallback>
             <w:pict>
-              <v:roundrect w14:anchorId="365749FA" id="Rectangle: Rounded Corners 60" o:spid="_x0000_s1051" style="position:absolute;margin-left:103.05pt;margin-top:.15pt;width:11.45pt;height:10.55pt;z-index:251727872;visibility:visible;mso-wrap-style:square;mso-width-percent:0;mso-height-percent:0;mso-wrap-distance-left:9pt;mso-wrap-distance-top:0;mso-wrap-distance-right:9pt;mso-wrap-distance-bottom:0;mso-position-horizontal:absolute;mso-position-horizontal-relative:text;mso-position-vertical:absolute;mso-position-vertical-relative:text;mso-width-percent:0;mso-height-percent:0;mso-width-relative:margin;mso-height-relative:margin;v-text-anchor:middle" arcsize="10923f" o:gfxdata="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" fillcolor="white [3212]" strokecolor="black [3213]" strokeweight=".5pt">
+              <v:roundrect w14:anchorId="365749FA" id="Rectangle: Rounded Corners 60" o:spid="_x0000_s1054" style="position:absolute;margin-left:103.05pt;margin-top:.15pt;width:11.45pt;height:10.55pt;z-index:251727872;visibility:visible;mso-wrap-style:square;mso-width-percent:0;mso-height-percent:0;mso-wrap-distance-left:9pt;mso-wrap-distance-top:0;mso-wrap-distance-right:9pt;mso-wrap-distance-bottom:0;mso-position-horizontal:absolute;mso-position-horizontal-relative:text;mso-position-vertical:absolute;mso-position-vertical-relative:text;mso-width-percent:0;mso-height-percent:0;mso-width-relative:margin;mso-height-relative:margin;v-text-anchor:middle" arcsize="10923f" o:gfxdata="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" fillcolor="white [3212]" strokecolor="black [3213]" strokeweight=".5pt">
                 <v:stroke joinstyle="miter"/>
                 <v:textbox inset="0,0,0,0">
                   <w:txbxContent>
@@ -3786,7 +4182,7 @@
           </mc:Choice>
           <mc:Fallback>
             <w:pict>
-              <v:roundrect w14:anchorId="081EF609" id="Rectangle: Rounded Corners 61" o:spid="_x0000_s1052" style="position:absolute;margin-left:114.8pt;margin-top:.15pt;width:11.45pt;height:10.55pt;z-index:251728896;visibility:visible;mso-wrap-style:square;mso-width-percent:0;mso-height-percent:0;mso-wrap-distance-left:9pt;mso-wrap-distance-top:0;mso-wrap-distance-right:9pt;mso-wrap-distance-bottom:0;mso-position-horizontal:absolute;mso-position-horizontal-relative:text;mso-position-vertical:absolute;mso-position-vertical-relative:text;mso-width-percent:0;mso-height-percent:0;mso-width-relative:margin;mso-height-relative:margin;v-text-anchor:middle" arcsize="10923f" o:gfxdata="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" fillcolor="white [3212]" strokecolor="black [3213]" strokeweight=".5pt">
+              <v:roundrect w14:anchorId="081EF609" id="Rectangle: Rounded Corners 61" o:spid="_x0000_s1055" style="position:absolute;margin-left:114.8pt;margin-top:.15pt;width:11.45pt;height:10.55pt;z-index:251728896;visibility:visible;mso-wrap-style:square;mso-width-percent:0;mso-height-percent:0;mso-wrap-distance-left:9pt;mso-wrap-distance-top:0;mso-wrap-distance-right:9pt;mso-wrap-distance-bottom:0;mso-position-horizontal:absolute;mso-position-horizontal-relative:text;mso-position-vertical:absolute;mso-position-vertical-relative:text;mso-width-percent:0;mso-height-percent:0;mso-width-relative:margin;mso-height-relative:margin;v-text-anchor:middle" arcsize="10923f" o:gfxdata="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" fillcolor="white [3212]" strokecolor="black [3213]" strokeweight=".5pt">
                 <v:stroke joinstyle="miter"/>
                 <v:textbox inset="0,0,0,0">
                   <w:txbxContent>
@@ -3921,7 +4317,7 @@
           </mc:Choice>
           <mc:Fallback>
             <w:pict>
-              <v:roundrect w14:anchorId="62FB35E7" id="Rectangle: Rounded Corners 44" o:spid="_x0000_s1053" style="position:absolute;margin-left:187.3pt;margin-top:.25pt;width:11.45pt;height:10.55pt;z-index:251710464;visibility:visible;mso-wrap-style:square;mso-width-percent:0;mso-height-percent:0;mso-wrap-distance-left:9pt;mso-wrap-distance-top:0;mso-wrap-distance-right:9pt;mso-wrap-distance-bottom:0;mso-position-horizontal:absolute;mso-position-horizontal-relative:text;mso-position-vertical:absolute;mso-position-vertical-relative:text;mso-width-percent:0;mso-height-percent:0;mso-width-relative:margin;mso-height-relative:margin;v-text-anchor:middle" arcsize="10923f" o:gfxdata="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" fillcolor="white [3212]" strokecolor="black [3213]" strokeweight=".5pt">
+              <v:roundrect w14:anchorId="62FB35E7" id="Rectangle: Rounded Corners 44" o:spid="_x0000_s1056" style="position:absolute;margin-left:187.3pt;margin-top:.25pt;width:11.45pt;height:10.55pt;z-index:251710464;visibility:visible;mso-wrap-style:square;mso-width-percent:0;mso-height-percent:0;mso-wrap-distance-left:9pt;mso-wrap-distance-top:0;mso-wrap-distance-right:9pt;mso-wrap-distance-bottom:0;mso-position-horizontal:absolute;mso-position-horizontal-relative:text;mso-position-vertical:absolute;mso-position-vertical-relative:text;mso-width-percent:0;mso-height-percent:0;mso-width-relative:margin;mso-height-relative:margin;v-text-anchor:middle" arcsize="10923f" o:gfxdata="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" fillcolor="white [3212]" strokecolor="black [3213]" strokeweight=".5pt">
                 <v:stroke joinstyle="miter"/>
                 <v:textbox inset="0,0,0,0">
                   <w:txbxContent>
@@ -4056,7 +4452,7 @@
           </mc:Choice>
           <mc:Fallback>
             <w:pict>
-              <v:roundrect w14:anchorId="3F52FD71" id="Rectangle: Rounded Corners 45" o:spid="_x0000_s1054" style="position:absolute;margin-left:198.8pt;margin-top:.35pt;width:11.45pt;height:10.55pt;z-index:251711488;visibility:visible;mso-wrap-style:square;mso-width-percent:0;mso-height-percent:0;mso-wrap-distance-left:9pt;mso-wrap-distance-top:0;mso-wrap-distance-right:9pt;mso-wrap-distance-bottom:0;mso-position-horizontal:absolute;mso-position-horizontal-relative:text;mso-position-vertical:absolute;mso-position-vertical-relative:text;mso-width-percent:0;mso-height-percent:0;mso-width-relative:margin;mso-height-relative:margin;v-text-anchor:middle" arcsize="10923f" o:gfxdata="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" fillcolor="white [3212]" strokecolor="black [3213]" strokeweight=".5pt">
+              <v:roundrect w14:anchorId="3F52FD71" id="Rectangle: Rounded Corners 45" o:spid="_x0000_s1057" style="position:absolute;margin-left:198.8pt;margin-top:.35pt;width:11.45pt;height:10.55pt;z-index:251711488;visibility:visible;mso-wrap-style:square;mso-width-percent:0;mso-height-percent:0;mso-wrap-distance-left:9pt;mso-wrap-distance-top:0;mso-wrap-distance-right:9pt;mso-wrap-distance-bottom:0;mso-position-horizontal:absolute;mso-position-horizontal-relative:text;mso-position-vertical:absolute;mso-position-vertical-relative:text;mso-width-percent:0;mso-height-percent:0;mso-width-relative:margin;mso-height-relative:margin;v-text-anchor:middle" arcsize="10923f" o:gfxdata="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" fillcolor="white [3212]" strokecolor="black [3213]" strokeweight=".5pt">
                 <v:stroke joinstyle="miter"/>
                 <v:textbox inset="0,0,0,0">
                   <w:txbxContent>
@@ -4191,7 +4587,7 @@
           </mc:Choice>
           <mc:Fallback>
             <w:pict>
-              <v:roundrect w14:anchorId="20FE455D" id="Rectangle: Rounded Corners 46" o:spid="_x0000_s1055" style="position:absolute;margin-left:210.6pt;margin-top:.35pt;width:11.45pt;height:10.55pt;z-index:251712512;visibility:visible;mso-wrap-style:square;mso-width-percent:0;mso-height-percent:0;mso-wrap-distance-left:9pt;mso-wrap-distance-top:0;mso-wrap-distance-right:9pt;mso-wrap-distance-bottom:0;mso-position-horizontal:absolute;mso-position-horizontal-relative:text;mso-position-vertical:absolute;mso-position-vertical-relative:text;mso-width-percent:0;mso-height-percent:0;mso-width-relative:margin;mso-height-relative:margin;v-text-anchor:middle" arcsize="10923f" o:gfxdata="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" fillcolor="white [3212]" strokecolor="black [3213]" strokeweight=".5pt">
+              <v:roundrect w14:anchorId="20FE455D" id="Rectangle: Rounded Corners 46" o:spid="_x0000_s1058" style="position:absolute;margin-left:210.6pt;margin-top:.35pt;width:11.45pt;height:10.55pt;z-index:251712512;visibility:visible;mso-wrap-style:square;mso-width-percent:0;mso-height-percent:0;mso-wrap-distance-left:9pt;mso-wrap-distance-top:0;mso-wrap-distance-right:9pt;mso-wrap-distance-bottom:0;mso-position-horizontal:absolute;mso-position-horizontal-relative:text;mso-position-vertical:absolute;mso-position-vertical-relative:text;mso-width-percent:0;mso-height-percent:0;mso-width-relative:margin;mso-height-relative:margin;v-text-anchor:middle" arcsize="10923f" o:gfxdata="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" fillcolor="white [3212]" strokecolor="black [3213]" strokeweight=".5pt">
                 <v:stroke joinstyle="miter"/>
                 <v:textbox inset="0,0,0,0">
                   <w:txbxContent>
@@ -4326,7 +4722,7 @@
           </mc:Choice>
           <mc:Fallback>
             <w:pict>
-              <v:roundrect w14:anchorId="06BB9B49" id="Rectangle: Rounded Corners 47" o:spid="_x0000_s1056" style="position:absolute;margin-left:222.5pt;margin-top:.3pt;width:11.45pt;height:10.55pt;z-index:251713536;visibility:visible;mso-wrap-style:square;mso-width-percent:0;mso-height-percent:0;mso-wrap-distance-left:9pt;mso-wrap-distance-top:0;mso-wrap-distance-right:9pt;mso-wrap-distance-bottom:0;mso-position-horizontal:absolute;mso-position-horizontal-relative:text;mso-position-vertical:absolute;mso-position-vertical-relative:text;mso-width-percent:0;mso-height-percent:0;mso-width-relative:margin;mso-height-relative:margin;v-text-anchor:middle" arcsize="10923f" o:gfxdata="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" fillcolor="white [3212]" strokecolor="black [3213]" strokeweight=".5pt">
+              <v:roundrect w14:anchorId="06BB9B49" id="Rectangle: Rounded Corners 47" o:spid="_x0000_s1059" style="position:absolute;margin-left:222.5pt;margin-top:.3pt;width:11.45pt;height:10.55pt;z-index:251713536;visibility:visible;mso-wrap-style:square;mso-width-percent:0;mso-height-percent:0;mso-wrap-distance-left:9pt;mso-wrap-distance-top:0;mso-wrap-distance-right:9pt;mso-wrap-distance-bottom:0;mso-position-horizontal:absolute;mso-position-horizontal-relative:text;mso-position-vertical:absolute;mso-position-vertical-relative:text;mso-width-percent:0;mso-height-percent:0;mso-width-relative:margin;mso-height-relative:margin;v-text-anchor:middle" arcsize="10923f" o:gfxdata="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" fillcolor="white [3212]" strokecolor="black [3213]" strokeweight=".5pt">
                 <v:stroke joinstyle="miter"/>
                 <v:textbox inset="0,0,0,0">
                   <w:txbxContent>
@@ -4461,7 +4857,7 @@
           </mc:Choice>
           <mc:Fallback>
             <w:pict>
-              <v:roundrect w14:anchorId="677A127E" id="Rectangle: Rounded Corners 48" o:spid="_x0000_s1057" style="position:absolute;margin-left:234.25pt;margin-top:.25pt;width:11.45pt;height:10.55pt;z-index:251714560;visibility:visible;mso-wrap-style:square;mso-width-percent:0;mso-height-percent:0;mso-wrap-distance-left:9pt;mso-wrap-distance-top:0;mso-wrap-distance-right:9pt;mso-wrap-distance-bottom:0;mso-position-horizontal:absolute;mso-position-horizontal-relative:text;mso-position-vertical:absolute;mso-position-vertical-relative:text;mso-width-percent:0;mso-height-percent:0;mso-width-relative:margin;mso-height-relative:margin;v-text-anchor:middle" arcsize="10923f" o:gfxdata="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" fillcolor="white [3212]" strokecolor="black [3213]" strokeweight=".5pt">
+              <v:roundrect w14:anchorId="677A127E" id="Rectangle: Rounded Corners 48" o:spid="_x0000_s1060" style="position:absolute;margin-left:234.25pt;margin-top:.25pt;width:11.45pt;height:10.55pt;z-index:251714560;visibility:visible;mso-wrap-style:square;mso-width-percent:0;mso-height-percent:0;mso-wrap-distance-left:9pt;mso-wrap-distance-top:0;mso-wrap-distance-right:9pt;mso-wrap-distance-bottom:0;mso-position-horizontal:absolute;mso-position-horizontal-relative:text;mso-position-vertical:absolute;mso-position-vertical-relative:text;mso-width-percent:0;mso-height-percent:0;mso-width-relative:margin;mso-height-relative:margin;v-text-anchor:middle" arcsize="10923f" o:gfxdata="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" fillcolor="white [3212]" strokecolor="black [3213]" strokeweight=".5pt">
                 <v:stroke joinstyle="miter"/>
                 <v:textbox inset="0,0,0,0">
                   <w:txbxContent>
@@ -4596,7 +4992,7 @@
           </mc:Choice>
           <mc:Fallback>
             <w:pict>
-              <v:roundrect w14:anchorId="7ACB4475" id="Rectangle: Rounded Corners 49" o:spid="_x0000_s1058" style="position:absolute;margin-left:245.85pt;margin-top:.35pt;width:11.45pt;height:10.55pt;z-index:251715584;visibility:visible;mso-wrap-style:square;mso-width-percent:0;mso-height-percent:0;mso-wrap-distance-left:9pt;mso-wrap-distance-top:0;mso-wrap-distance-right:9pt;mso-wrap-distance-bottom:0;mso-position-horizontal:absolute;mso-position-horizontal-relative:text;mso-position-vertical:absolute;mso-position-vertical-relative:text;mso-width-percent:0;mso-height-percent:0;mso-width-relative:margin;mso-height-relative:margin;v-text-anchor:middle" arcsize="10923f" o:gfxdata="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" fillcolor="white [3212]" strokecolor="black [3213]" strokeweight=".5pt">
+              <v:roundrect w14:anchorId="7ACB4475" id="Rectangle: Rounded Corners 49" o:spid="_x0000_s1061" style="position:absolute;margin-left:245.85pt;margin-top:.35pt;width:11.45pt;height:10.55pt;z-index:251715584;visibility:visible;mso-wrap-style:square;mso-width-percent:0;mso-height-percent:0;mso-wrap-distance-left:9pt;mso-wrap-distance-top:0;mso-wrap-distance-right:9pt;mso-wrap-distance-bottom:0;mso-position-horizontal:absolute;mso-position-horizontal-relative:text;mso-position-vertical:absolute;mso-position-vertical-relative:text;mso-width-percent:0;mso-height-percent:0;mso-width-relative:margin;mso-height-relative:margin;v-text-anchor:middle" arcsize="10923f" o:gfxdata="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" fillcolor="white [3212]" strokecolor="black [3213]" strokeweight=".5pt">
                 <v:stroke joinstyle="miter"/>
                 <v:textbox inset="0,0,0,0">
                   <w:txbxContent>
@@ -4731,7 +5127,7 @@
           </mc:Choice>
           <mc:Fallback>
             <w:pict>
-              <v:roundrect w14:anchorId="34867A24" id="Rectangle: Rounded Corners 50" o:spid="_x0000_s1059" style="position:absolute;margin-left:257.55pt;margin-top:.3pt;width:11.45pt;height:10.55pt;z-index:251716608;visibility:visible;mso-wrap-style:square;mso-width-percent:0;mso-height-percent:0;mso-wrap-distance-left:9pt;mso-wrap-distance-top:0;mso-wrap-distance-right:9pt;mso-wrap-distance-bottom:0;mso-position-horizontal:absolute;mso-position-horizontal-relative:text;mso-position-vertical:absolute;mso-position-vertical-relative:text;mso-width-percent:0;mso-height-percent:0;mso-width-relative:margin;mso-height-relative:margin;v-text-anchor:middle" arcsize="10923f" o:gfxdata="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" fillcolor="white [3212]" strokecolor="black [3213]" strokeweight=".5pt">
+              <v:roundrect w14:anchorId="34867A24" id="Rectangle: Rounded Corners 50" o:spid="_x0000_s1062" style="position:absolute;margin-left:257.55pt;margin-top:.3pt;width:11.45pt;height:10.55pt;z-index:251716608;visibility:visible;mso-wrap-style:square;mso-width-percent:0;mso-height-percent:0;mso-wrap-distance-left:9pt;mso-wrap-distance-top:0;mso-wrap-distance-right:9pt;mso-wrap-distance-bottom:0;mso-position-horizontal:absolute;mso-position-horizontal-relative:text;mso-position-vertical:absolute;mso-position-vertical-relative:text;mso-width-percent:0;mso-height-percent:0;mso-width-relative:margin;mso-height-relative:margin;v-text-anchor:middle" arcsize="10923f" o:gfxdata="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" fillcolor="white [3212]" strokecolor="black [3213]" strokeweight=".5pt">
                 <v:stroke joinstyle="miter"/>
                 <v:textbox inset="0,0,0,0">
                   <w:txbxContent>
@@ -4866,7 +5262,7 @@
           </mc:Choice>
           <mc:Fallback>
             <w:pict>
-              <v:roundrect w14:anchorId="2E17624D" id="Rectangle: Rounded Corners 51" o:spid="_x0000_s1060" style="position:absolute;margin-left:269.3pt;margin-top:.25pt;width:11.45pt;height:10.55pt;z-index:251717632;visibility:visible;mso-wrap-style:square;mso-width-percent:0;mso-height-percent:0;mso-wrap-distance-left:9pt;mso-wrap-distance-top:0;mso-wrap-distance-right:9pt;mso-wrap-distance-bottom:0;mso-position-horizontal:absolute;mso-position-horizontal-relative:text;mso-position-vertical:absolute;mso-position-vertical-relative:text;mso-width-percent:0;mso-height-percent:0;mso-width-relative:margin;mso-height-relative:margin;v-text-anchor:middle" arcsize="10923f" o:gfxdata="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" fillcolor="white [3212]" strokecolor="black [3213]" strokeweight=".5pt">
+              <v:roundrect w14:anchorId="2E17624D" id="Rectangle: Rounded Corners 51" o:spid="_x0000_s1063" style="position:absolute;margin-left:269.3pt;margin-top:.25pt;width:11.45pt;height:10.55pt;z-index:251717632;visibility:visible;mso-wrap-style:square;mso-width-percent:0;mso-height-percent:0;mso-wrap-distance-left:9pt;mso-wrap-distance-top:0;mso-wrap-distance-right:9pt;mso-wrap-distance-bottom:0;mso-position-horizontal:absolute;mso-position-horizontal-relative:text;mso-position-vertical:absolute;mso-position-vertical-relative:text;mso-width-percent:0;mso-height-percent:0;mso-width-relative:margin;mso-height-relative:margin;v-text-anchor:middle" arcsize="10923f" o:gfxdata="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" fillcolor="white [3212]" strokecolor="black [3213]" strokeweight=".5pt">
                 <v:stroke joinstyle="miter"/>
                 <v:textbox inset="0,0,0,0">
                   <w:txbxContent>
@@ -5001,7 +5397,7 @@
           </mc:Choice>
           <mc:Fallback>
             <w:pict>
-              <v:roundrect w14:anchorId="1F28B783" id="Rectangle: Rounded Corners 52" o:spid="_x0000_s1061" style="position:absolute;margin-left:281.05pt;margin-top:.3pt;width:11.45pt;height:10.55pt;z-index:251718656;visibility:visible;mso-wrap-style:square;mso-width-percent:0;mso-height-percent:0;mso-wrap-distance-left:9pt;mso-wrap-distance-top:0;mso-wrap-distance-right:9pt;mso-wrap-distance-bottom:0;mso-position-horizontal:absolute;mso-position-horizontal-relative:text;mso-position-vertical:absolute;mso-position-vertical-relative:text;mso-width-percent:0;mso-height-percent:0;mso-width-relative:margin;mso-height-relative:margin;v-text-anchor:middle" arcsize="10923f" o:gfxdata="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" fillcolor="white [3212]" strokecolor="black [3213]" strokeweight=".5pt">
+              <v:roundrect w14:anchorId="1F28B783" id="Rectangle: Rounded Corners 52" o:spid="_x0000_s1064" style="position:absolute;margin-left:281.05pt;margin-top:.3pt;width:11.45pt;height:10.55pt;z-index:251718656;visibility:visible;mso-wrap-style:square;mso-width-percent:0;mso-height-percent:0;mso-wrap-distance-left:9pt;mso-wrap-distance-top:0;mso-wrap-distance-right:9pt;mso-wrap-distance-bottom:0;mso-position-horizontal:absolute;mso-position-horizontal-relative:text;mso-position-vertical:absolute;mso-position-vertical-relative:text;mso-width-percent:0;mso-height-percent:0;mso-width-relative:margin;mso-height-relative:margin;v-text-anchor:middle" arcsize="10923f" o:gfxdata="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" fillcolor="white [3212]" strokecolor="black [3213]" strokeweight=".5pt">
                 <v:stroke joinstyle="miter"/>
                 <v:textbox inset="0,0,0,0">
                   <w:txbxContent>
@@ -5168,7 +5564,7 @@
           </mc:Choice>
           <mc:Fallback>
             <w:pict>
-              <v:shape w14:anchorId="4EE19FBF" id="Text Box 67" o:spid="_x0000_s1062" type="#_x0000_t202" style="position:absolute;margin-left:72.4pt;margin-top:6.5pt;width:185.55pt;height:19pt;z-index:251740160;visibility:visible;mso-wrap-style:square;mso-width-percent:0;mso-height-percent:0;mso-wrap-distance-left:9pt;mso-wrap-distance-top:0;mso-wrap-distance-right:9pt;mso-wrap-distance-bottom:0;mso-position-horizontal:absolute;mso-position-horizontal-relative:text;mso-position-vertical:absolute;mso-position-vertical-relative:text;mso-width-percent:0;mso-height-percent:0;mso-width-relative:margin;mso-height-relative:margin;v-text-anchor:top" o:gfxdata="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" filled="f" stroked="f" strokeweight=".5pt">
+              <v:shape w14:anchorId="4EE19FBF" id="Text Box 67" o:spid="_x0000_s1065" type="#_x0000_t202" style="position:absolute;margin-left:72.4pt;margin-top:6.5pt;width:185.55pt;height:19pt;z-index:251740160;visibility:visible;mso-wrap-style:square;mso-width-percent:0;mso-height-percent:0;mso-wrap-distance-left:9pt;mso-wrap-distance-top:0;mso-wrap-distance-right:9pt;mso-wrap-distance-bottom:0;mso-position-horizontal:absolute;mso-position-horizontal-relative:text;mso-position-vertical:absolute;mso-position-vertical-relative:text;mso-width-percent:0;mso-height-percent:0;mso-width-relative:margin;mso-height-relative:margin;v-text-anchor:top" o:gfxdata="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" filled="f" stroked="f" strokeweight=".5pt">
                 <v:textbox>
                   <w:txbxContent>
                     <w:p>
@@ -5218,7 +5614,21 @@
           <w:sz w:val="16"/>
           <w:szCs w:val="16"/>
         </w:rPr>
-        <w:t>RESPONSABLE NOMBRE: ………………………………………………………………… CARGO: ………………………………………….</w:t>
+        <w:t xml:space="preserve">RESPONSABLE NOMBRE: ………………………………………………………………… </w:t>
+      </w:r>
+      <w:r>
+        <w:rPr>
+          <w:sz w:val="16"/>
+          <w:szCs w:val="16"/>
+        </w:rPr>
+        <w:t xml:space="preserve"> </w:t>
+      </w:r>
+      <w:r>
+        <w:rPr>
+          <w:sz w:val="16"/>
+          <w:szCs w:val="16"/>
+        </w:rPr>
+        <w:t>CARGO: ………………………………………….</w:t>
       </w:r>
     </w:p>
     <w:p>
@@ -5866,21 +6276,7 @@
                 <w:sz w:val="16"/>
                 <w:szCs w:val="16"/>
               </w:rPr>
-              <w:t>{count</w:t>
-            </w:r>
-            <w:r>
-              <w:rPr>
-                <w:sz w:val="16"/>
-                <w:szCs w:val="16"/>
-              </w:rPr>
-              <w:t>1</w:t>
-            </w:r>
-            <w:r>
-              <w:rPr>
-                <w:sz w:val="16"/>
-                <w:szCs w:val="16"/>
-              </w:rPr>
-              <w:t>}</w:t>
+              <w:t>{count1}</w:t>
             </w:r>
           </w:p>
         </w:tc>
@@ -5922,21 +6318,7 @@
                 <w:sz w:val="16"/>
                 <w:szCs w:val="16"/>
               </w:rPr>
-              <w:t>{count</w:t>
-            </w:r>
-            <w:r>
-              <w:rPr>
-                <w:sz w:val="16"/>
-                <w:szCs w:val="16"/>
-              </w:rPr>
-              <w:t>3</w:t>
-            </w:r>
-            <w:r>
-              <w:rPr>
-                <w:sz w:val="16"/>
-                <w:szCs w:val="16"/>
-              </w:rPr>
-              <w:t>}</w:t>
+              <w:t>{count3}</w:t>
             </w:r>
           </w:p>
         </w:tc>
@@ -5957,21 +6339,7 @@
                 <w:sz w:val="16"/>
                 <w:szCs w:val="16"/>
               </w:rPr>
-              <w:t>{count</w:t>
-            </w:r>
-            <w:r>
-              <w:rPr>
-                <w:sz w:val="16"/>
-                <w:szCs w:val="16"/>
-              </w:rPr>
-              <w:t>4</w:t>
-            </w:r>
-            <w:r>
-              <w:rPr>
-                <w:sz w:val="16"/>
-                <w:szCs w:val="16"/>
-              </w:rPr>
-              <w:t>}</w:t>
+              <w:t>{count4}</w:t>
             </w:r>
           </w:p>
         </w:tc>
@@ -5992,21 +6360,7 @@
                 <w:sz w:val="16"/>
                 <w:szCs w:val="16"/>
               </w:rPr>
-              <w:t>{count</w:t>
-            </w:r>
-            <w:r>
-              <w:rPr>
-                <w:sz w:val="16"/>
-                <w:szCs w:val="16"/>
-              </w:rPr>
-              <w:t>5</w:t>
-            </w:r>
-            <w:r>
-              <w:rPr>
-                <w:sz w:val="16"/>
-                <w:szCs w:val="16"/>
-              </w:rPr>
-              <w:t>}</w:t>
+              <w:t>{count5}</w:t>
             </w:r>
           </w:p>
         </w:tc>
@@ -6027,21 +6381,7 @@
                 <w:sz w:val="16"/>
                 <w:szCs w:val="16"/>
               </w:rPr>
-              <w:t>{count</w:t>
-            </w:r>
-            <w:r>
-              <w:rPr>
-                <w:sz w:val="16"/>
-                <w:szCs w:val="16"/>
-              </w:rPr>
-              <w:t>6</w:t>
-            </w:r>
-            <w:r>
-              <w:rPr>
-                <w:sz w:val="16"/>
-                <w:szCs w:val="16"/>
-              </w:rPr>
-              <w:t>}</w:t>
+              <w:t>{count6}</w:t>
             </w:r>
             <w:r>
               <w:rPr>
@@ -6370,21 +6710,7 @@
                 <w:sz w:val="16"/>
                 <w:szCs w:val="16"/>
               </w:rPr>
-              <w:t>{count</w:t>
-            </w:r>
-            <w:r>
-              <w:rPr>
-                <w:sz w:val="16"/>
-                <w:szCs w:val="16"/>
-              </w:rPr>
-              <w:t>2</w:t>
-            </w:r>
-            <w:r>
-              <w:rPr>
-                <w:sz w:val="16"/>
-                <w:szCs w:val="16"/>
-              </w:rPr>
-              <w:t>}</w:t>
+              <w:t>{count2}</w:t>
             </w:r>
           </w:p>
         </w:tc>
@@ -6405,21 +6731,7 @@
                 <w:sz w:val="16"/>
                 <w:szCs w:val="16"/>
               </w:rPr>
-              <w:t>{count</w:t>
-            </w:r>
-            <w:r>
-              <w:rPr>
-                <w:sz w:val="16"/>
-                <w:szCs w:val="16"/>
-              </w:rPr>
-              <w:t>3</w:t>
-            </w:r>
-            <w:r>
-              <w:rPr>
-                <w:sz w:val="16"/>
-                <w:szCs w:val="16"/>
-              </w:rPr>
-              <w:t>}</w:t>
+              <w:t>{count3}</w:t>
             </w:r>
           </w:p>
         </w:tc>
@@ -6440,21 +6752,7 @@
                 <w:sz w:val="16"/>
                 <w:szCs w:val="16"/>
               </w:rPr>
-              <w:t>{count</w:t>
-            </w:r>
-            <w:r>
-              <w:rPr>
-                <w:sz w:val="16"/>
-                <w:szCs w:val="16"/>
-              </w:rPr>
-              <w:t>4</w:t>
-            </w:r>
-            <w:r>
-              <w:rPr>
-                <w:sz w:val="16"/>
-                <w:szCs w:val="16"/>
-              </w:rPr>
-              <w:t>}</w:t>
+              <w:t>{count4}</w:t>
             </w:r>
           </w:p>
         </w:tc>
@@ -6475,21 +6773,7 @@
                 <w:sz w:val="16"/>
                 <w:szCs w:val="16"/>
               </w:rPr>
-              <w:t>{count</w:t>
-            </w:r>
-            <w:r>
-              <w:rPr>
-                <w:sz w:val="16"/>
-                <w:szCs w:val="16"/>
-              </w:rPr>
-              <w:t>5</w:t>
-            </w:r>
-            <w:r>
-              <w:rPr>
-                <w:sz w:val="16"/>
-                <w:szCs w:val="16"/>
-              </w:rPr>
-              <w:t>}</w:t>
+              <w:t>{count5}</w:t>
             </w:r>
             <w:r>
               <w:rPr>
@@ -6914,21 +7198,7 @@
                 <w:sz w:val="16"/>
                 <w:szCs w:val="16"/>
               </w:rPr>
-              <w:t>{#OtrosOrders</w:t>
-            </w:r>
-            <w:r>
-              <w:rPr>
-                <w:sz w:val="16"/>
-                <w:szCs w:val="16"/>
-              </w:rPr>
-              <w:t>2</w:t>
-            </w:r>
-            <w:r>
-              <w:rPr>
-                <w:sz w:val="16"/>
-                <w:szCs w:val="16"/>
-              </w:rPr>
-              <w:t>}{name}</w:t>
+              <w:t>{#OtrosOrders2}{name}</w:t>
             </w:r>
           </w:p>
         </w:tc>
@@ -6964,21 +7234,7 @@
                 <w:sz w:val="16"/>
                 <w:szCs w:val="16"/>
               </w:rPr>
-              <w:t>}{/OtrosOrders</w:t>
-            </w:r>
-            <w:r>
-              <w:rPr>
-                <w:sz w:val="16"/>
-                <w:szCs w:val="16"/>
-              </w:rPr>
-              <w:t>2</w:t>
-            </w:r>
-            <w:r>
-              <w:rPr>
-                <w:sz w:val="16"/>
-                <w:szCs w:val="16"/>
-              </w:rPr>
-              <w:t>}</w:t>
+              <w:t>}{/OtrosOrders2}</w:t>
             </w:r>
           </w:p>
         </w:tc>

</xml_diff>